<commit_message>
Prototype from jam session
</commit_message>
<xml_diff>
--- a/SoftwareDoku.docx
+++ b/SoftwareDoku.docx
@@ -50,7 +50,7 @@
                 <w:tag w:val="Jahr"/>
                 <w:id w:val="15676118"/>
                 <w:dataBinding w:prefixMappings="xmlns:ns0='http://schemas.microsoft.com/office/2006/coverPageProps'" w:xpath="/ns0:CoverPageProperties[1]/ns0:PublishDate[1]" w:storeItemID="{55AF091B-3C7A-41E3-B477-F2FDAA23CFDA}"/>
-                <w:date w:fullDate="2014-01-29T00:00:00Z">
+                <w:date w:fullDate="2014-02-12T00:00:00Z">
                   <w:dateFormat w:val="dd.MM.yy"/>
                   <w:lid w:val="de-DE"/>
                   <w:storeMappedDataAs w:val="dateTime"/>
@@ -90,7 +90,43 @@
                         <w:szCs w:val="72"/>
                         <w:lang w:val="de-DE"/>
                       </w:rPr>
-                      <w:t>29.01.14</w:t>
+                      <w:t>12</w:t>
+                    </w:r>
+                    <w:r>
+                      <w:rPr>
+                        <w:rFonts w:asciiTheme="majorHAnsi" w:eastAsiaTheme="majorEastAsia" w:hAnsiTheme="majorHAnsi" w:cstheme="majorBidi"/>
+                        <w:b/>
+                        <w:bCs/>
+                        <w:color w:val="FFFFFF" w:themeColor="background1"/>
+                        <w:sz w:val="72"/>
+                        <w:szCs w:val="72"/>
+                        <w:lang w:val="de-DE"/>
+                      </w:rPr>
+                      <w:t>.0</w:t>
+                    </w:r>
+                    <w:r>
+                      <w:rPr>
+                        <w:rFonts w:asciiTheme="majorHAnsi" w:eastAsiaTheme="majorEastAsia" w:hAnsiTheme="majorHAnsi" w:cstheme="majorBidi"/>
+                        <w:b/>
+                        <w:bCs/>
+                        <w:color w:val="FFFFFF" w:themeColor="background1"/>
+                        <w:sz w:val="72"/>
+                        <w:szCs w:val="72"/>
+                        <w:lang w:val="de-DE"/>
+                      </w:rPr>
+                      <w:t>2</w:t>
+                    </w:r>
+                    <w:r>
+                      <w:rPr>
+                        <w:rFonts w:asciiTheme="majorHAnsi" w:eastAsiaTheme="majorEastAsia" w:hAnsiTheme="majorHAnsi" w:cstheme="majorBidi"/>
+                        <w:b/>
+                        <w:bCs/>
+                        <w:color w:val="FFFFFF" w:themeColor="background1"/>
+                        <w:sz w:val="72"/>
+                        <w:szCs w:val="72"/>
+                        <w:lang w:val="de-DE"/>
+                      </w:rPr>
+                      <w:t>.14</w:t>
                     </w:r>
                   </w:p>
                 </w:tc>
@@ -268,7 +304,7 @@
                         <w:szCs w:val="72"/>
                         <w:lang w:val="de-DE"/>
                       </w:rPr>
-                      <w:t>Propel</w:t>
+                      <w:t>JMS Chatter</w:t>
                     </w:r>
                   </w:sdtContent>
                 </w:sdt>
@@ -738,19 +774,16 @@
       <w:r>
         <w:br w:type="page"/>
       </w:r>
-      <w:bookmarkStart w:id="0" w:name="_GoBack"/>
-      <w:bookmarkEnd w:id="0"/>
     </w:p>
     <w:p>
       <w:pPr>
         <w:pStyle w:val="berschrift1"/>
       </w:pPr>
-      <w:bookmarkStart w:id="1" w:name="_Toc379926512"/>
+      <w:bookmarkStart w:id="0" w:name="_Toc379926512"/>
       <w:r>
-        <w:lastRenderedPageBreak/>
         <w:t>Angabe</w:t>
       </w:r>
-      <w:bookmarkEnd w:id="1"/>
+      <w:bookmarkEnd w:id="0"/>
     </w:p>
     <w:p/>
     <w:p>
@@ -762,12 +795,11 @@
       <w:pPr>
         <w:pStyle w:val="berschrift1"/>
       </w:pPr>
-      <w:bookmarkStart w:id="2" w:name="_Toc379926513"/>
+      <w:bookmarkStart w:id="1" w:name="_Toc379926513"/>
       <w:r>
-        <w:lastRenderedPageBreak/>
         <w:t>Designüberlegung</w:t>
       </w:r>
-      <w:bookmarkEnd w:id="2"/>
+      <w:bookmarkEnd w:id="1"/>
     </w:p>
     <w:p/>
     <w:p/>
@@ -780,13 +812,18 @@
       <w:pPr>
         <w:pStyle w:val="berschrift1"/>
       </w:pPr>
-      <w:bookmarkStart w:id="3" w:name="_Toc379926514"/>
+      <w:bookmarkStart w:id="2" w:name="_Toc379926514"/>
       <w:r>
         <w:t>Aufwandschätzung</w:t>
       </w:r>
-      <w:bookmarkEnd w:id="3"/>
+      <w:bookmarkEnd w:id="2"/>
     </w:p>
     <w:p/>
+    <w:p>
+      <w:r>
+        <w:t>Der aufwand wurde auf 10 Stunden Arbeitszeit geschätzt, dabei sollte die Installation aller notwendigen Programme und deren Einrichtung 1 Stunde in Anspruch nehmen.</w:t>
+      </w:r>
+    </w:p>
     <w:p/>
     <w:p>
       <w:pPr>
@@ -807,12 +844,483 @@
       <w:pPr>
         <w:pStyle w:val="berschrift1"/>
       </w:pPr>
-      <w:bookmarkStart w:id="4" w:name="_Toc379926515"/>
+      <w:bookmarkStart w:id="3" w:name="_Toc379926515"/>
       <w:r>
-        <w:lastRenderedPageBreak/>
         <w:t>Installation &amp; Durchführung</w:t>
       </w:r>
-      <w:bookmarkEnd w:id="4"/>
+      <w:bookmarkEnd w:id="3"/>
+    </w:p>
+    <w:p>
+      <w:hyperlink r:id="rId10" w:history="1">
+        <w:r>
+          <w:rPr>
+            <w:rStyle w:val="Hyperlink"/>
+          </w:rPr>
+          <w:t>http://tweedo.com/mirror/apache/activemq/apache-activemq/5.9.0/apache-activemq-5.9.0-bin.zip</w:t>
+        </w:r>
+      </w:hyperlink>
+      <w:r>
+        <w:t xml:space="preserve"> </w:t>
+      </w:r>
+    </w:p>
+    <w:p>
+      <w:r>
+        <w:rPr>
+          <w:noProof/>
+          <w:lang w:eastAsia="de-AT"/>
+        </w:rPr>
+        <w:drawing>
+          <wp:inline distT="0" distB="0" distL="0" distR="0">
+            <wp:extent cx="5762625" cy="163830"/>
+            <wp:effectExtent l="0" t="0" r="9525" b="7620"/>
+            <wp:docPr id="8" name="Grafik 8"/>
+            <wp:cNvGraphicFramePr>
+              <a:graphicFrameLocks xmlns:a="http://schemas.openxmlformats.org/drawingml/2006/main" noChangeAspect="1"/>
+            </wp:cNvGraphicFramePr>
+            <a:graphic xmlns:a="http://schemas.openxmlformats.org/drawingml/2006/main">
+              <a:graphicData uri="http://schemas.openxmlformats.org/drawingml/2006/picture">
+                <pic:pic xmlns:pic="http://schemas.openxmlformats.org/drawingml/2006/picture">
+                  <pic:nvPicPr>
+                    <pic:cNvPr id="0" name="Bild 28"/>
+                    <pic:cNvPicPr>
+                      <a:picLocks noChangeAspect="1" noChangeArrowheads="1"/>
+                    </pic:cNvPicPr>
+                  </pic:nvPicPr>
+                  <pic:blipFill>
+                    <a:blip r:embed="rId11">
+                      <a:extLst>
+                        <a:ext uri="{28A0092B-C50C-407E-A947-70E740481C1C}">
+                          <a14:useLocalDpi xmlns:a14="http://schemas.microsoft.com/office/drawing/2010/main" val="0"/>
+                        </a:ext>
+                      </a:extLst>
+                    </a:blip>
+                    <a:srcRect/>
+                    <a:stretch>
+                      <a:fillRect/>
+                    </a:stretch>
+                  </pic:blipFill>
+                  <pic:spPr bwMode="auto">
+                    <a:xfrm>
+                      <a:off x="0" y="0"/>
+                      <a:ext cx="5762625" cy="163830"/>
+                    </a:xfrm>
+                    <a:prstGeom prst="rect">
+                      <a:avLst/>
+                    </a:prstGeom>
+                    <a:noFill/>
+                    <a:ln>
+                      <a:noFill/>
+                    </a:ln>
+                  </pic:spPr>
+                </pic:pic>
+              </a:graphicData>
+            </a:graphic>
+          </wp:inline>
+        </w:drawing>
+      </w:r>
+    </w:p>
+    <w:p>
+      <w:r>
+        <w:rPr>
+          <w:noProof/>
+          <w:lang w:eastAsia="de-AT"/>
+        </w:rPr>
+        <w:drawing>
+          <wp:inline distT="0" distB="0" distL="0" distR="0">
+            <wp:extent cx="5762625" cy="155575"/>
+            <wp:effectExtent l="0" t="0" r="9525" b="0"/>
+            <wp:docPr id="7" name="Grafik 7"/>
+            <wp:cNvGraphicFramePr>
+              <a:graphicFrameLocks xmlns:a="http://schemas.openxmlformats.org/drawingml/2006/main" noChangeAspect="1"/>
+            </wp:cNvGraphicFramePr>
+            <a:graphic xmlns:a="http://schemas.openxmlformats.org/drawingml/2006/main">
+              <a:graphicData uri="http://schemas.openxmlformats.org/drawingml/2006/picture">
+                <pic:pic xmlns:pic="http://schemas.openxmlformats.org/drawingml/2006/picture">
+                  <pic:nvPicPr>
+                    <pic:cNvPr id="0" name="Bild 7"/>
+                    <pic:cNvPicPr>
+                      <a:picLocks noChangeAspect="1" noChangeArrowheads="1"/>
+                    </pic:cNvPicPr>
+                  </pic:nvPicPr>
+                  <pic:blipFill>
+                    <a:blip r:embed="rId12">
+                      <a:extLst>
+                        <a:ext uri="{28A0092B-C50C-407E-A947-70E740481C1C}">
+                          <a14:useLocalDpi xmlns:a14="http://schemas.microsoft.com/office/drawing/2010/main" val="0"/>
+                        </a:ext>
+                      </a:extLst>
+                    </a:blip>
+                    <a:srcRect/>
+                    <a:stretch>
+                      <a:fillRect/>
+                    </a:stretch>
+                  </pic:blipFill>
+                  <pic:spPr bwMode="auto">
+                    <a:xfrm>
+                      <a:off x="0" y="0"/>
+                      <a:ext cx="5762625" cy="155575"/>
+                    </a:xfrm>
+                    <a:prstGeom prst="rect">
+                      <a:avLst/>
+                    </a:prstGeom>
+                    <a:noFill/>
+                    <a:ln>
+                      <a:noFill/>
+                    </a:ln>
+                  </pic:spPr>
+                </pic:pic>
+              </a:graphicData>
+            </a:graphic>
+          </wp:inline>
+        </w:drawing>
+      </w:r>
+    </w:p>
+    <w:p>
+      <w:r>
+        <w:rPr>
+          <w:noProof/>
+          <w:lang w:eastAsia="de-AT"/>
+        </w:rPr>
+        <w:drawing>
+          <wp:inline distT="0" distB="0" distL="0" distR="0">
+            <wp:extent cx="4295775" cy="767715"/>
+            <wp:effectExtent l="0" t="0" r="9525" b="0"/>
+            <wp:docPr id="6" name="Grafik 6"/>
+            <wp:cNvGraphicFramePr>
+              <a:graphicFrameLocks xmlns:a="http://schemas.openxmlformats.org/drawingml/2006/main" noChangeAspect="1"/>
+            </wp:cNvGraphicFramePr>
+            <a:graphic xmlns:a="http://schemas.openxmlformats.org/drawingml/2006/main">
+              <a:graphicData uri="http://schemas.openxmlformats.org/drawingml/2006/picture">
+                <pic:pic xmlns:pic="http://schemas.openxmlformats.org/drawingml/2006/picture">
+                  <pic:nvPicPr>
+                    <pic:cNvPr id="0" name="Bild 1"/>
+                    <pic:cNvPicPr>
+                      <a:picLocks noChangeAspect="1" noChangeArrowheads="1"/>
+                    </pic:cNvPicPr>
+                  </pic:nvPicPr>
+                  <pic:blipFill>
+                    <a:blip r:embed="rId13">
+                      <a:extLst>
+                        <a:ext uri="{28A0092B-C50C-407E-A947-70E740481C1C}">
+                          <a14:useLocalDpi xmlns:a14="http://schemas.microsoft.com/office/drawing/2010/main" val="0"/>
+                        </a:ext>
+                      </a:extLst>
+                    </a:blip>
+                    <a:srcRect/>
+                    <a:stretch>
+                      <a:fillRect/>
+                    </a:stretch>
+                  </pic:blipFill>
+                  <pic:spPr bwMode="auto">
+                    <a:xfrm>
+                      <a:off x="0" y="0"/>
+                      <a:ext cx="4295775" cy="767715"/>
+                    </a:xfrm>
+                    <a:prstGeom prst="rect">
+                      <a:avLst/>
+                    </a:prstGeom>
+                    <a:noFill/>
+                    <a:ln>
+                      <a:noFill/>
+                    </a:ln>
+                  </pic:spPr>
+                </pic:pic>
+              </a:graphicData>
+            </a:graphic>
+          </wp:inline>
+        </w:drawing>
+      </w:r>
+    </w:p>
+    <w:p>
+      <w:hyperlink r:id="rId14" w:anchor="Version5GettingStarted-StartingActiveMQ" w:history="1">
+        <w:r>
+          <w:rPr>
+            <w:rStyle w:val="Hyperlink"/>
+          </w:rPr>
+          <w:t>http://activemq.apache.org/version-5-getting-started.html#Version5GettingStarted-StartingActiveMQ</w:t>
+        </w:r>
+      </w:hyperlink>
+    </w:p>
+    <w:p>
+      <w:r>
+        <w:rPr>
+          <w:noProof/>
+          <w:lang w:eastAsia="de-AT"/>
+        </w:rPr>
+        <w:drawing>
+          <wp:inline distT="0" distB="0" distL="0" distR="0">
+            <wp:extent cx="5762625" cy="146685"/>
+            <wp:effectExtent l="0" t="0" r="9525" b="5715"/>
+            <wp:docPr id="5" name="Grafik 5"/>
+            <wp:cNvGraphicFramePr>
+              <a:graphicFrameLocks xmlns:a="http://schemas.openxmlformats.org/drawingml/2006/main" noChangeAspect="1"/>
+            </wp:cNvGraphicFramePr>
+            <a:graphic xmlns:a="http://schemas.openxmlformats.org/drawingml/2006/main">
+              <a:graphicData uri="http://schemas.openxmlformats.org/drawingml/2006/picture">
+                <pic:pic xmlns:pic="http://schemas.openxmlformats.org/drawingml/2006/picture">
+                  <pic:nvPicPr>
+                    <pic:cNvPr id="0" name="Bild 4"/>
+                    <pic:cNvPicPr>
+                      <a:picLocks noChangeAspect="1" noChangeArrowheads="1"/>
+                    </pic:cNvPicPr>
+                  </pic:nvPicPr>
+                  <pic:blipFill>
+                    <a:blip r:embed="rId15">
+                      <a:extLst>
+                        <a:ext uri="{28A0092B-C50C-407E-A947-70E740481C1C}">
+                          <a14:useLocalDpi xmlns:a14="http://schemas.microsoft.com/office/drawing/2010/main" val="0"/>
+                        </a:ext>
+                      </a:extLst>
+                    </a:blip>
+                    <a:srcRect/>
+                    <a:stretch>
+                      <a:fillRect/>
+                    </a:stretch>
+                  </pic:blipFill>
+                  <pic:spPr bwMode="auto">
+                    <a:xfrm>
+                      <a:off x="0" y="0"/>
+                      <a:ext cx="5762625" cy="146685"/>
+                    </a:xfrm>
+                    <a:prstGeom prst="rect">
+                      <a:avLst/>
+                    </a:prstGeom>
+                    <a:noFill/>
+                    <a:ln>
+                      <a:noFill/>
+                    </a:ln>
+                  </pic:spPr>
+                </pic:pic>
+              </a:graphicData>
+            </a:graphic>
+          </wp:inline>
+        </w:drawing>
+      </w:r>
+    </w:p>
+    <w:p>
+      <w:r>
+        <w:rPr>
+          <w:noProof/>
+          <w:lang w:eastAsia="de-AT"/>
+        </w:rPr>
+        <w:drawing>
+          <wp:inline distT="0" distB="0" distL="0" distR="0">
+            <wp:extent cx="5762625" cy="293370"/>
+            <wp:effectExtent l="0" t="0" r="9525" b="0"/>
+            <wp:docPr id="4" name="Grafik 4"/>
+            <wp:cNvGraphicFramePr>
+              <a:graphicFrameLocks xmlns:a="http://schemas.openxmlformats.org/drawingml/2006/main" noChangeAspect="1"/>
+            </wp:cNvGraphicFramePr>
+            <a:graphic xmlns:a="http://schemas.openxmlformats.org/drawingml/2006/main">
+              <a:graphicData uri="http://schemas.openxmlformats.org/drawingml/2006/picture">
+                <pic:pic xmlns:pic="http://schemas.openxmlformats.org/drawingml/2006/picture">
+                  <pic:nvPicPr>
+                    <pic:cNvPr id="0" name="Bild 10"/>
+                    <pic:cNvPicPr>
+                      <a:picLocks noChangeAspect="1" noChangeArrowheads="1"/>
+                    </pic:cNvPicPr>
+                  </pic:nvPicPr>
+                  <pic:blipFill>
+                    <a:blip r:embed="rId16">
+                      <a:extLst>
+                        <a:ext uri="{28A0092B-C50C-407E-A947-70E740481C1C}">
+                          <a14:useLocalDpi xmlns:a14="http://schemas.microsoft.com/office/drawing/2010/main" val="0"/>
+                        </a:ext>
+                      </a:extLst>
+                    </a:blip>
+                    <a:srcRect/>
+                    <a:stretch>
+                      <a:fillRect/>
+                    </a:stretch>
+                  </pic:blipFill>
+                  <pic:spPr bwMode="auto">
+                    <a:xfrm>
+                      <a:off x="0" y="0"/>
+                      <a:ext cx="5762625" cy="293370"/>
+                    </a:xfrm>
+                    <a:prstGeom prst="rect">
+                      <a:avLst/>
+                    </a:prstGeom>
+                    <a:noFill/>
+                    <a:ln>
+                      <a:noFill/>
+                    </a:ln>
+                  </pic:spPr>
+                </pic:pic>
+              </a:graphicData>
+            </a:graphic>
+          </wp:inline>
+        </w:drawing>
+      </w:r>
+    </w:p>
+    <w:p/>
+    <w:p>
+      <w:r>
+        <w:rPr>
+          <w:noProof/>
+          <w:lang w:eastAsia="de-AT"/>
+        </w:rPr>
+        <w:drawing>
+          <wp:inline distT="0" distB="0" distL="0" distR="0">
+            <wp:extent cx="5762625" cy="1380490"/>
+            <wp:effectExtent l="0" t="0" r="9525" b="0"/>
+            <wp:docPr id="3" name="Grafik 3"/>
+            <wp:cNvGraphicFramePr>
+              <a:graphicFrameLocks xmlns:a="http://schemas.openxmlformats.org/drawingml/2006/main" noChangeAspect="1"/>
+            </wp:cNvGraphicFramePr>
+            <a:graphic xmlns:a="http://schemas.openxmlformats.org/drawingml/2006/main">
+              <a:graphicData uri="http://schemas.openxmlformats.org/drawingml/2006/picture">
+                <pic:pic xmlns:pic="http://schemas.openxmlformats.org/drawingml/2006/picture">
+                  <pic:nvPicPr>
+                    <pic:cNvPr id="0" name="Bild 19"/>
+                    <pic:cNvPicPr>
+                      <a:picLocks noChangeAspect="1" noChangeArrowheads="1"/>
+                    </pic:cNvPicPr>
+                  </pic:nvPicPr>
+                  <pic:blipFill>
+                    <a:blip r:embed="rId17">
+                      <a:extLst>
+                        <a:ext uri="{28A0092B-C50C-407E-A947-70E740481C1C}">
+                          <a14:useLocalDpi xmlns:a14="http://schemas.microsoft.com/office/drawing/2010/main" val="0"/>
+                        </a:ext>
+                      </a:extLst>
+                    </a:blip>
+                    <a:srcRect/>
+                    <a:stretch>
+                      <a:fillRect/>
+                    </a:stretch>
+                  </pic:blipFill>
+                  <pic:spPr bwMode="auto">
+                    <a:xfrm>
+                      <a:off x="0" y="0"/>
+                      <a:ext cx="5762625" cy="1380490"/>
+                    </a:xfrm>
+                    <a:prstGeom prst="rect">
+                      <a:avLst/>
+                    </a:prstGeom>
+                    <a:noFill/>
+                    <a:ln>
+                      <a:noFill/>
+                    </a:ln>
+                  </pic:spPr>
+                </pic:pic>
+              </a:graphicData>
+            </a:graphic>
+          </wp:inline>
+        </w:drawing>
+      </w:r>
+    </w:p>
+    <w:p>
+      <w:r>
+        <w:rPr>
+          <w:noProof/>
+          <w:lang w:eastAsia="de-AT"/>
+        </w:rPr>
+        <w:drawing>
+          <wp:inline distT="0" distB="0" distL="0" distR="0">
+            <wp:extent cx="5762625" cy="1802765"/>
+            <wp:effectExtent l="0" t="0" r="9525" b="6985"/>
+            <wp:docPr id="2" name="Grafik 2"/>
+            <wp:cNvGraphicFramePr>
+              <a:graphicFrameLocks xmlns:a="http://schemas.openxmlformats.org/drawingml/2006/main" noChangeAspect="1"/>
+            </wp:cNvGraphicFramePr>
+            <a:graphic xmlns:a="http://schemas.openxmlformats.org/drawingml/2006/main">
+              <a:graphicData uri="http://schemas.openxmlformats.org/drawingml/2006/picture">
+                <pic:pic xmlns:pic="http://schemas.openxmlformats.org/drawingml/2006/picture">
+                  <pic:nvPicPr>
+                    <pic:cNvPr id="0" name="Bild 22"/>
+                    <pic:cNvPicPr>
+                      <a:picLocks noChangeAspect="1" noChangeArrowheads="1"/>
+                    </pic:cNvPicPr>
+                  </pic:nvPicPr>
+                  <pic:blipFill>
+                    <a:blip r:embed="rId18">
+                      <a:extLst>
+                        <a:ext uri="{28A0092B-C50C-407E-A947-70E740481C1C}">
+                          <a14:useLocalDpi xmlns:a14="http://schemas.microsoft.com/office/drawing/2010/main" val="0"/>
+                        </a:ext>
+                      </a:extLst>
+                    </a:blip>
+                    <a:srcRect/>
+                    <a:stretch>
+                      <a:fillRect/>
+                    </a:stretch>
+                  </pic:blipFill>
+                  <pic:spPr bwMode="auto">
+                    <a:xfrm>
+                      <a:off x="0" y="0"/>
+                      <a:ext cx="5762625" cy="1802765"/>
+                    </a:xfrm>
+                    <a:prstGeom prst="rect">
+                      <a:avLst/>
+                    </a:prstGeom>
+                    <a:noFill/>
+                    <a:ln>
+                      <a:noFill/>
+                    </a:ln>
+                  </pic:spPr>
+                </pic:pic>
+              </a:graphicData>
+            </a:graphic>
+          </wp:inline>
+        </w:drawing>
+      </w:r>
+    </w:p>
+    <w:p>
+      <w:r>
+        <w:rPr>
+          <w:noProof/>
+          <w:lang w:eastAsia="de-AT"/>
+        </w:rPr>
+        <w:drawing>
+          <wp:inline distT="0" distB="0" distL="0" distR="0">
+            <wp:extent cx="5753735" cy="1915160"/>
+            <wp:effectExtent l="0" t="0" r="0" b="8890"/>
+            <wp:docPr id="1" name="Grafik 1"/>
+            <wp:cNvGraphicFramePr>
+              <a:graphicFrameLocks xmlns:a="http://schemas.openxmlformats.org/drawingml/2006/main" noChangeAspect="1"/>
+            </wp:cNvGraphicFramePr>
+            <a:graphic xmlns:a="http://schemas.openxmlformats.org/drawingml/2006/main">
+              <a:graphicData uri="http://schemas.openxmlformats.org/drawingml/2006/picture">
+                <pic:pic xmlns:pic="http://schemas.openxmlformats.org/drawingml/2006/picture">
+                  <pic:nvPicPr>
+                    <pic:cNvPr id="0" name="Bild 25"/>
+                    <pic:cNvPicPr>
+                      <a:picLocks noChangeAspect="1" noChangeArrowheads="1"/>
+                    </pic:cNvPicPr>
+                  </pic:nvPicPr>
+                  <pic:blipFill>
+                    <a:blip r:embed="rId19">
+                      <a:extLst>
+                        <a:ext uri="{28A0092B-C50C-407E-A947-70E740481C1C}">
+                          <a14:useLocalDpi xmlns:a14="http://schemas.microsoft.com/office/drawing/2010/main" val="0"/>
+                        </a:ext>
+                      </a:extLst>
+                    </a:blip>
+                    <a:srcRect/>
+                    <a:stretch>
+                      <a:fillRect/>
+                    </a:stretch>
+                  </pic:blipFill>
+                  <pic:spPr bwMode="auto">
+                    <a:xfrm>
+                      <a:off x="0" y="0"/>
+                      <a:ext cx="5753735" cy="1915160"/>
+                    </a:xfrm>
+                    <a:prstGeom prst="rect">
+                      <a:avLst/>
+                    </a:prstGeom>
+                    <a:noFill/>
+                    <a:ln>
+                      <a:noFill/>
+                    </a:ln>
+                  </pic:spPr>
+                </pic:pic>
+              </a:graphicData>
+            </a:graphic>
+          </wp:inline>
+        </w:drawing>
+      </w:r>
     </w:p>
     <w:p/>
     <w:p/>
@@ -825,12 +1333,11 @@
       <w:pPr>
         <w:pStyle w:val="berschrift1"/>
       </w:pPr>
-      <w:bookmarkStart w:id="5" w:name="_Toc379926516"/>
+      <w:bookmarkStart w:id="4" w:name="_Toc379926516"/>
       <w:r>
-        <w:lastRenderedPageBreak/>
         <w:t>Testbericht</w:t>
       </w:r>
-      <w:bookmarkEnd w:id="5"/>
+      <w:bookmarkEnd w:id="4"/>
     </w:p>
     <w:p/>
     <w:p/>
@@ -845,7 +1352,7 @@
     <w:p/>
     <w:p/>
     <w:sectPr>
-      <w:footerReference w:type="default" r:id="rId10"/>
+      <w:footerReference w:type="default" r:id="rId20"/>
       <w:pgSz w:w="11906" w:h="16838"/>
       <w:pgMar w:top="1417" w:right="1417" w:bottom="1134" w:left="1417" w:header="708" w:footer="708" w:gutter="0"/>
       <w:pgNumType w:start="0"/>
@@ -917,7 +1424,7 @@
         <w:noProof/>
         <w:lang w:val="de-DE"/>
       </w:rPr>
-      <w:t>1</w:t>
+      <w:t>4</w:t>
     </w:r>
     <w:r>
       <w:fldChar w:fldCharType="end"/>
@@ -1650,6 +2157,32 @@
       <w:ind w:left="440"/>
     </w:pPr>
   </w:style>
+  <w:style w:type="table" w:styleId="Tabellenraster">
+    <w:name w:val="Table Grid"/>
+    <w:basedOn w:val="NormaleTabelle"/>
+    <w:uiPriority w:val="59"/>
+    <w:rsid w:val="001F1CA8"/>
+    <w:pPr>
+      <w:spacing w:after="0" w:line="240" w:lineRule="auto"/>
+    </w:pPr>
+    <w:tblPr>
+      <w:tblInd w:w="0" w:type="dxa"/>
+      <w:tblBorders>
+        <w:top w:val="single" w:sz="4" w:space="0" w:color="auto"/>
+        <w:left w:val="single" w:sz="4" w:space="0" w:color="auto"/>
+        <w:bottom w:val="single" w:sz="4" w:space="0" w:color="auto"/>
+        <w:right w:val="single" w:sz="4" w:space="0" w:color="auto"/>
+        <w:insideH w:val="single" w:sz="4" w:space="0" w:color="auto"/>
+        <w:insideV w:val="single" w:sz="4" w:space="0" w:color="auto"/>
+      </w:tblBorders>
+      <w:tblCellMar>
+        <w:top w:w="0" w:type="dxa"/>
+        <w:left w:w="108" w:type="dxa"/>
+        <w:bottom w:w="0" w:type="dxa"/>
+        <w:right w:w="108" w:type="dxa"/>
+      </w:tblCellMar>
+    </w:tblPr>
+  </w:style>
 </w:styles>
 </file>
 
@@ -2194,6 +2727,32 @@
       <w:spacing w:after="100"/>
       <w:ind w:left="440"/>
     </w:pPr>
+  </w:style>
+  <w:style w:type="table" w:styleId="Tabellenraster">
+    <w:name w:val="Table Grid"/>
+    <w:basedOn w:val="NormaleTabelle"/>
+    <w:uiPriority w:val="59"/>
+    <w:rsid w:val="001F1CA8"/>
+    <w:pPr>
+      <w:spacing w:after="0" w:line="240" w:lineRule="auto"/>
+    </w:pPr>
+    <w:tblPr>
+      <w:tblInd w:w="0" w:type="dxa"/>
+      <w:tblBorders>
+        <w:top w:val="single" w:sz="4" w:space="0" w:color="auto"/>
+        <w:left w:val="single" w:sz="4" w:space="0" w:color="auto"/>
+        <w:bottom w:val="single" w:sz="4" w:space="0" w:color="auto"/>
+        <w:right w:val="single" w:sz="4" w:space="0" w:color="auto"/>
+        <w:insideH w:val="single" w:sz="4" w:space="0" w:color="auto"/>
+        <w:insideV w:val="single" w:sz="4" w:space="0" w:color="auto"/>
+      </w:tblBorders>
+      <w:tblCellMar>
+        <w:top w:w="0" w:type="dxa"/>
+        <w:left w:w="108" w:type="dxa"/>
+        <w:bottom w:w="0" w:type="dxa"/>
+        <w:right w:w="108" w:type="dxa"/>
+      </w:tblCellMar>
+    </w:tblPr>
   </w:style>
 </w:styles>
 </file>
@@ -2485,7 +3044,7 @@
 
 <file path=customXml/item1.xml><?xml version="1.0" encoding="utf-8"?>
 <CoverPageProperties xmlns="http://schemas.microsoft.com/office/2006/coverPageProps">
-  <PublishDate>2014-01-29T00:00:00</PublishDate>
+  <PublishDate>2014-02-12T00:00:00</PublishDate>
   <Abstract>Dokumentation der Installation und Programmierung</Abstract>
   <CompanyAddress/>
   <CompanyPhone/>
@@ -2507,7 +3066,7 @@
 </file>
 
 <file path=customXml/itemProps2.xml><?xml version="1.0" encoding="utf-8"?>
-<ds:datastoreItem xmlns:ds="http://schemas.openxmlformats.org/officeDocument/2006/customXml" ds:itemID="{FFBF5F7D-9F01-42AB-8CF8-18557FA078E1}">
+<ds:datastoreItem xmlns:ds="http://schemas.openxmlformats.org/officeDocument/2006/customXml" ds:itemID="{3A805851-C65F-4B25-8796-F9CDA1A7A7CC}">
   <ds:schemaRefs>
     <ds:schemaRef ds:uri="http://schemas.openxmlformats.org/officeDocument/2006/bibliography"/>
   </ds:schemaRefs>

</xml_diff>

<commit_message>
Saros session, milestone. working: receive and send
</commit_message>
<xml_diff>
--- a/SoftwareDoku.docx
+++ b/SoftwareDoku.docx
@@ -419,7 +419,7 @@
           <w:r>
             <w:fldChar w:fldCharType="separate"/>
           </w:r>
-          <w:hyperlink w:anchor="_Toc379926512" w:history="1">
+          <w:hyperlink w:anchor="_Toc380087159" w:history="1">
             <w:r>
               <w:rPr>
                 <w:rStyle w:val="Hyperlink"/>
@@ -446,7 +446,7 @@
                 <w:noProof/>
                 <w:webHidden/>
               </w:rPr>
-              <w:instrText xml:space="preserve"> PAGEREF _Toc379926512 \h </w:instrText>
+              <w:instrText xml:space="preserve"> PAGEREF _Toc380087159 \h </w:instrText>
             </w:r>
             <w:r>
               <w:rPr>
@@ -466,7 +466,7 @@
                 <w:noProof/>
                 <w:webHidden/>
               </w:rPr>
-              <w:t>2</w:t>
+              <w:t>0</w:t>
             </w:r>
             <w:r>
               <w:rPr>
@@ -489,7 +489,7 @@
               <w:lang w:eastAsia="de-AT"/>
             </w:rPr>
           </w:pPr>
-          <w:hyperlink w:anchor="_Toc379926513" w:history="1">
+          <w:hyperlink w:anchor="_Toc380087160" w:history="1">
             <w:r>
               <w:rPr>
                 <w:rStyle w:val="Hyperlink"/>
@@ -516,7 +516,7 @@
                 <w:noProof/>
                 <w:webHidden/>
               </w:rPr>
-              <w:instrText xml:space="preserve"> PAGEREF _Toc379926513 \h </w:instrText>
+              <w:instrText xml:space="preserve"> PAGEREF _Toc380087160 \h </w:instrText>
             </w:r>
             <w:r>
               <w:rPr>
@@ -536,7 +536,7 @@
                 <w:noProof/>
                 <w:webHidden/>
               </w:rPr>
-              <w:t>3</w:t>
+              <w:t>0</w:t>
             </w:r>
             <w:r>
               <w:rPr>
@@ -559,7 +559,7 @@
               <w:lang w:eastAsia="de-AT"/>
             </w:rPr>
           </w:pPr>
-          <w:hyperlink w:anchor="_Toc379926514" w:history="1">
+          <w:hyperlink w:anchor="_Toc380087161" w:history="1">
             <w:r>
               <w:rPr>
                 <w:rStyle w:val="Hyperlink"/>
@@ -586,7 +586,7 @@
                 <w:noProof/>
                 <w:webHidden/>
               </w:rPr>
-              <w:instrText xml:space="preserve"> PAGEREF _Toc379926514 \h </w:instrText>
+              <w:instrText xml:space="preserve"> PAGEREF _Toc380087161 \h </w:instrText>
             </w:r>
             <w:r>
               <w:rPr>
@@ -606,7 +606,7 @@
                 <w:noProof/>
                 <w:webHidden/>
               </w:rPr>
-              <w:t>3</w:t>
+              <w:t>0</w:t>
             </w:r>
             <w:r>
               <w:rPr>
@@ -629,7 +629,7 @@
               <w:lang w:eastAsia="de-AT"/>
             </w:rPr>
           </w:pPr>
-          <w:hyperlink w:anchor="_Toc379926515" w:history="1">
+          <w:hyperlink w:anchor="_Toc380087162" w:history="1">
             <w:r>
               <w:rPr>
                 <w:rStyle w:val="Hyperlink"/>
@@ -656,7 +656,7 @@
                 <w:noProof/>
                 <w:webHidden/>
               </w:rPr>
-              <w:instrText xml:space="preserve"> PAGEREF _Toc379926515 \h </w:instrText>
+              <w:instrText xml:space="preserve"> PAGEREF _Toc380087162 \h </w:instrText>
             </w:r>
             <w:r>
               <w:rPr>
@@ -676,7 +676,7 @@
                 <w:noProof/>
                 <w:webHidden/>
               </w:rPr>
-              <w:t>4</w:t>
+              <w:t>0</w:t>
             </w:r>
             <w:r>
               <w:rPr>
@@ -699,7 +699,7 @@
               <w:lang w:eastAsia="de-AT"/>
             </w:rPr>
           </w:pPr>
-          <w:hyperlink w:anchor="_Toc379926516" w:history="1">
+          <w:hyperlink w:anchor="_Toc380087163" w:history="1">
             <w:r>
               <w:rPr>
                 <w:rStyle w:val="Hyperlink"/>
@@ -726,7 +726,7 @@
                 <w:noProof/>
                 <w:webHidden/>
               </w:rPr>
-              <w:instrText xml:space="preserve"> PAGEREF _Toc379926516 \h </w:instrText>
+              <w:instrText xml:space="preserve"> PAGEREF _Toc380087163 \h </w:instrText>
             </w:r>
             <w:r>
               <w:rPr>
@@ -746,7 +746,7 @@
                 <w:noProof/>
                 <w:webHidden/>
               </w:rPr>
-              <w:t>5</w:t>
+              <w:t>0</w:t>
             </w:r>
             <w:r>
               <w:rPr>
@@ -779,27 +779,410 @@
       <w:pPr>
         <w:pStyle w:val="berschrift1"/>
       </w:pPr>
-      <w:bookmarkStart w:id="0" w:name="_Toc379926512"/>
+      <w:bookmarkStart w:id="0" w:name="_Toc380087159"/>
       <w:r>
         <w:t>Angabe</w:t>
       </w:r>
       <w:bookmarkEnd w:id="0"/>
     </w:p>
-    <w:p/>
     <w:p>
-      <w:r>
-        <w:br w:type="page"/>
+      <w:pPr>
+        <w:pStyle w:val="StandardWeb"/>
+      </w:pPr>
+      <w:r>
+        <w:t xml:space="preserve">Implementieren Sie eine Chatapplikation mit Hilfe des Java Message Service. Verwenden Sie Apache </w:t>
+      </w:r>
+      <w:proofErr w:type="spellStart"/>
+      <w:r>
+        <w:t>ActiveMQ</w:t>
+      </w:r>
+      <w:proofErr w:type="spellEnd"/>
+      <w:r>
+        <w:t xml:space="preserve"> (</w:t>
+      </w:r>
+      <w:hyperlink r:id="rId10" w:tgtFrame="_blank" w:history="1">
+        <w:r>
+          <w:rPr>
+            <w:rStyle w:val="Hyperlink"/>
+          </w:rPr>
+          <w:t>http://activemq.apache.org</w:t>
+        </w:r>
+      </w:hyperlink>
+      <w:r>
+        <w:t>) als Message Broker Ihrer Applikation. Das Programm soll folgende Funktionen beinhalten:</w:t>
       </w:r>
     </w:p>
     <w:p>
       <w:pPr>
+        <w:numPr>
+          <w:ilvl w:val="0"/>
+          <w:numId w:val="2"/>
+        </w:numPr>
+        <w:spacing w:before="100" w:beforeAutospacing="1" w:after="240" w:line="240" w:lineRule="auto"/>
+      </w:pPr>
+      <w:r>
+        <w:t xml:space="preserve">Benutzer meldet sich mit einem Benutzernamen und dem Namen des Chatrooms an. </w:t>
+      </w:r>
+      <w:r>
+        <w:br/>
+        <w:t xml:space="preserve">Beispiel für einen Aufruf: </w:t>
+      </w:r>
+      <w:r>
+        <w:br/>
+      </w:r>
+      <w:r>
+        <w:br/>
+      </w:r>
+      <w:proofErr w:type="spellStart"/>
+      <w:r>
+        <w:t>vsdbchat</w:t>
+      </w:r>
+      <w:proofErr w:type="spellEnd"/>
+      <w:r>
+        <w:t xml:space="preserve"> &lt;</w:t>
+      </w:r>
+      <w:proofErr w:type="spellStart"/>
+      <w:r>
+        <w:t>ip_message_broker</w:t>
+      </w:r>
+      <w:proofErr w:type="spellEnd"/>
+      <w:r>
+        <w:t>&gt; &lt;</w:t>
+      </w:r>
+      <w:proofErr w:type="spellStart"/>
+      <w:r>
+        <w:t>benutzername</w:t>
+      </w:r>
+      <w:proofErr w:type="spellEnd"/>
+      <w:r>
+        <w:t>&gt; &lt;</w:t>
+      </w:r>
+      <w:proofErr w:type="spellStart"/>
+      <w:r>
+        <w:t>chatroom</w:t>
+      </w:r>
+      <w:proofErr w:type="spellEnd"/>
+      <w:r>
+        <w:t>&gt;</w:t>
+      </w:r>
+    </w:p>
+    <w:p>
+      <w:pPr>
+        <w:numPr>
+          <w:ilvl w:val="0"/>
+          <w:numId w:val="2"/>
+        </w:numPr>
+        <w:spacing w:before="100" w:beforeAutospacing="1" w:after="240" w:line="240" w:lineRule="auto"/>
+      </w:pPr>
+      <w:r>
+        <w:t xml:space="preserve">Der Benutzer kann in dem Chatroom (JMS Topic) Nachrichten an alle Teilnehmer eine Nachricht senden und empfangen. </w:t>
+      </w:r>
+      <w:r>
+        <w:br/>
+        <w:t>Die Nachricht erscheint in folgendem Format:</w:t>
+      </w:r>
+      <w:r>
+        <w:br/>
+      </w:r>
+      <w:r>
+        <w:br/>
+        <w:t>&lt;</w:t>
+      </w:r>
+      <w:proofErr w:type="spellStart"/>
+      <w:r>
+        <w:t>benutzername</w:t>
+      </w:r>
+      <w:proofErr w:type="spellEnd"/>
+      <w:r>
+        <w:t>&gt; [&lt;</w:t>
+      </w:r>
+      <w:proofErr w:type="spellStart"/>
+      <w:r>
+        <w:t>ip_des_benutzers</w:t>
+      </w:r>
+      <w:proofErr w:type="spellEnd"/>
+      <w:r>
+        <w:t>&gt;]: &lt;Nachricht&gt;</w:t>
+      </w:r>
+    </w:p>
+    <w:p>
+      <w:pPr>
+        <w:numPr>
+          <w:ilvl w:val="0"/>
+          <w:numId w:val="2"/>
+        </w:numPr>
+        <w:spacing w:before="100" w:beforeAutospacing="1" w:after="100" w:afterAutospacing="1" w:line="240" w:lineRule="auto"/>
+      </w:pPr>
+      <w:r>
+        <w:t>Zusätzlich zu dem Chatroom kann jedem Benutzer eine Nachricht in einem persönlichen Postfach (JMS Queue) hinterlassen werden. Der Name des Postfachs ist die IP Adresse des Benutzers (Eindeutigkeit).</w:t>
+      </w:r>
+      <w:r>
+        <w:br/>
+      </w:r>
+      <w:r>
+        <w:br/>
+        <w:t xml:space="preserve">Nachricht an das Postfach senden: </w:t>
+      </w:r>
+      <w:r>
+        <w:br/>
+        <w:t>MAIL &lt;</w:t>
+      </w:r>
+      <w:proofErr w:type="spellStart"/>
+      <w:r>
+        <w:t>ip_des_benutzers</w:t>
+      </w:r>
+      <w:proofErr w:type="spellEnd"/>
+      <w:r>
+        <w:t>&gt; &lt;</w:t>
+      </w:r>
+      <w:proofErr w:type="spellStart"/>
+      <w:r>
+        <w:t>nachricht</w:t>
+      </w:r>
+      <w:proofErr w:type="spellEnd"/>
+      <w:r>
+        <w:t>&gt;</w:t>
+      </w:r>
+      <w:r>
+        <w:br/>
+      </w:r>
+      <w:r>
+        <w:br/>
+        <w:t xml:space="preserve">Eignes Postfach abfragen: </w:t>
+      </w:r>
+      <w:r>
+        <w:br/>
+        <w:t>MAILBOX</w:t>
+      </w:r>
+    </w:p>
+    <w:p>
+      <w:pPr>
+        <w:numPr>
+          <w:ilvl w:val="0"/>
+          <w:numId w:val="3"/>
+        </w:numPr>
+        <w:spacing w:before="100" w:beforeAutospacing="1" w:after="100" w:afterAutospacing="1" w:line="240" w:lineRule="auto"/>
+      </w:pPr>
+      <w:r>
+        <w:t xml:space="preserve">Der Chatraum wird mit </w:t>
+      </w:r>
+      <w:proofErr w:type="gramStart"/>
+      <w:r>
+        <w:t>den</w:t>
+      </w:r>
+      <w:proofErr w:type="gramEnd"/>
+      <w:r>
+        <w:t xml:space="preserve"> Schlüsselwort EXIT verlassen. Der Benutzer </w:t>
+      </w:r>
+      <w:proofErr w:type="spellStart"/>
+      <w:r>
+        <w:t>verlaesst</w:t>
+      </w:r>
+      <w:proofErr w:type="spellEnd"/>
+      <w:r>
+        <w:t xml:space="preserve"> den Chatraum, die anderen Teilnehmer sind davon nicht betroffen.</w:t>
+      </w:r>
+    </w:p>
+    <w:p>
+      <w:pPr>
+        <w:pStyle w:val="StandardWeb"/>
+        <w:rPr>
+          <w:sz w:val="20"/>
+        </w:rPr>
+      </w:pPr>
+      <w:r>
+        <w:rPr>
+          <w:sz w:val="20"/>
+        </w:rPr>
+        <w:t xml:space="preserve">Gruppenarbeit: Die Arbeit ist in einer 2er-Gruppe zu lösen und über das Netzwerk zu testen! Abnahmen, die nur auf </w:t>
+      </w:r>
+      <w:proofErr w:type="spellStart"/>
+      <w:r>
+        <w:rPr>
+          <w:sz w:val="20"/>
+        </w:rPr>
+        <w:t>localhost</w:t>
+      </w:r>
+      <w:proofErr w:type="spellEnd"/>
+      <w:r>
+        <w:rPr>
+          <w:sz w:val="20"/>
+        </w:rPr>
+        <w:t xml:space="preserve"> basieren sind unzulässig und werden mit 6 Minuspunkten benotet!</w:t>
+      </w:r>
+    </w:p>
+    <w:p>
+      <w:pPr>
+        <w:pStyle w:val="berschrift4"/>
+      </w:pPr>
+      <w:r>
+        <w:t>Software:</w:t>
+      </w:r>
+    </w:p>
+    <w:p>
+      <w:pPr>
+        <w:pStyle w:val="StandardWeb"/>
+      </w:pPr>
+      <w:r>
+        <w:t xml:space="preserve">Apache </w:t>
+      </w:r>
+      <w:proofErr w:type="spellStart"/>
+      <w:r>
+        <w:t>ActiveMQ</w:t>
+      </w:r>
+      <w:proofErr w:type="spellEnd"/>
+      <w:r>
+        <w:t xml:space="preserve"> Installationspaket ist unter </w:t>
+      </w:r>
+      <w:proofErr w:type="spellStart"/>
+      <w:r>
+        <w:t>Resource</w:t>
+      </w:r>
+      <w:proofErr w:type="spellEnd"/>
+      <w:r>
+        <w:t xml:space="preserve"> verfügbar.</w:t>
+      </w:r>
+    </w:p>
+    <w:p>
+      <w:pPr>
+        <w:pStyle w:val="berschrift4"/>
+      </w:pPr>
+      <w:r>
+        <w:t>Benotungskriterien:</w:t>
+      </w:r>
+    </w:p>
+    <w:p>
+      <w:pPr>
+        <w:pStyle w:val="StandardWeb"/>
+      </w:pPr>
+      <w:r>
+        <w:t xml:space="preserve">o 2 Punkte: Installation Message Broker Apache </w:t>
+      </w:r>
+      <w:proofErr w:type="spellStart"/>
+      <w:r>
+        <w:t>ActiveMQ</w:t>
+      </w:r>
+      <w:proofErr w:type="spellEnd"/>
+      <w:r>
+        <w:br/>
+        <w:t>o 8 Punkte: Implementierung des Chatraums (JMS Topic)</w:t>
+      </w:r>
+      <w:r>
+        <w:br/>
+        <w:t>o 6 Punkte: Implementierung der Postfach-Funktionalität (JMS Queue)</w:t>
+      </w:r>
+    </w:p>
+    <w:p>
+      <w:pPr>
+        <w:pStyle w:val="berschrift4"/>
+      </w:pPr>
+      <w:r>
+        <w:t>Quellen:</w:t>
+      </w:r>
+    </w:p>
+    <w:p>
+      <w:pPr>
+        <w:pStyle w:val="StandardWeb"/>
+        <w:rPr>
+          <w:sz w:val="18"/>
+        </w:rPr>
+      </w:pPr>
+      <w:r>
+        <w:rPr>
+          <w:sz w:val="18"/>
+        </w:rPr>
+        <w:t>http://activemq.apache.org/index.html</w:t>
+      </w:r>
+      <w:r>
+        <w:rPr>
+          <w:sz w:val="18"/>
+        </w:rPr>
+        <w:br/>
+        <w:t>http://www.academictutorials.com/jms/jms-introduction.asp</w:t>
+      </w:r>
+      <w:r>
+        <w:rPr>
+          <w:sz w:val="18"/>
+        </w:rPr>
+        <w:br/>
+        <w:t>http://docs.oracle.com/javaee/1.4/tutorial/doc/JMS.html#wp84181</w:t>
+      </w:r>
+      <w:r>
+        <w:rPr>
+          <w:sz w:val="18"/>
+        </w:rPr>
+        <w:br/>
+        <w:t>http://www.openlogic.com/wazi/bid/188010/How-to-Get-Started-with-ActiveMQ</w:t>
+      </w:r>
+      <w:r>
+        <w:rPr>
+          <w:sz w:val="18"/>
+        </w:rPr>
+        <w:br/>
+        <w:t>http://jmsexample.zcage.com/index2.html</w:t>
+      </w:r>
+      <w:r>
+        <w:rPr>
+          <w:sz w:val="18"/>
+        </w:rPr>
+        <w:br/>
+        <w:t>http://www.onjava.com/pub/a/onjava/excerpt/jms_ch2/index.html</w:t>
+      </w:r>
+      <w:r>
+        <w:rPr>
+          <w:sz w:val="18"/>
+        </w:rPr>
+        <w:br/>
+        <w:t>http://www.oracle.com/technetwork/systems/middleware/jms-basics-jsp-135286.html</w:t>
+      </w:r>
+      <w:r>
+        <w:rPr>
+          <w:sz w:val="18"/>
+        </w:rPr>
+        <w:br/>
+        <w:t>http://java.sun.com/developer/technicalArticles/Ecommerce/jms</w:t>
+      </w:r>
+      <w:r>
+        <w:br w:type="page"/>
+      </w:r>
+    </w:p>
+    <w:p>
+      <w:pPr>
         <w:pStyle w:val="berschrift1"/>
       </w:pPr>
-      <w:bookmarkStart w:id="1" w:name="_Toc379926513"/>
+      <w:bookmarkStart w:id="1" w:name="_Toc380087160"/>
       <w:r>
         <w:t>Designüberlegung</w:t>
       </w:r>
       <w:bookmarkEnd w:id="1"/>
+    </w:p>
+    <w:p>
+      <w:r>
+        <w:t>Das Programm erhält eine GUI über die der User die Möglichkeit besitzt Nachrichten zu empfangen und zu senden.</w:t>
+      </w:r>
+    </w:p>
+    <w:p>
+      <w:r>
+        <w:t>Dabei soll die Funktionalität und anzeige voneinander getrennt werden.</w:t>
+      </w:r>
+    </w:p>
+    <w:p>
+      <w:r>
+        <w:t xml:space="preserve">Es soll eine Klasse erstellt werden, welche Methoden zur Interaktion mit JMS </w:t>
+      </w:r>
+      <w:proofErr w:type="gramStart"/>
+      <w:r>
+        <w:t>liefert</w:t>
+      </w:r>
+      <w:proofErr w:type="gramEnd"/>
+      <w:r>
+        <w:t>.</w:t>
+      </w:r>
+    </w:p>
+    <w:p>
+      <w:r>
+        <w:t>Unter Berücksichtigung dieser Grundkonzepte wurde folgendes Konzept erstellt:</w:t>
+      </w:r>
     </w:p>
     <w:p/>
     <w:p/>
@@ -812,7 +1195,7 @@
       <w:pPr>
         <w:pStyle w:val="berschrift1"/>
       </w:pPr>
-      <w:bookmarkStart w:id="2" w:name="_Toc379926514"/>
+      <w:bookmarkStart w:id="2" w:name="_Toc380087161"/>
       <w:r>
         <w:t>Aufwandschätzung</w:t>
       </w:r>
@@ -821,9 +1204,246 @@
     <w:p/>
     <w:p>
       <w:r>
-        <w:t>Der aufwand wurde auf 10 Stunden Arbeitszeit geschätzt, dabei sollte die Installation aller notwendigen Programme und deren Einrichtung 1 Stunde in Anspruch nehmen.</w:t>
+        <w:t xml:space="preserve">Der aufwand wurde auf </w:t>
+      </w:r>
+      <w:r>
+        <w:t>11</w:t>
+      </w:r>
+      <w:r>
+        <w:t xml:space="preserve"> Stunden Arbeitszeit</w:t>
+      </w:r>
+      <w:r>
+        <w:t xml:space="preserve"> pro Person</w:t>
+      </w:r>
+      <w:r>
+        <w:t xml:space="preserve"> geschätzt, dabei sollte die Installation aller notwendigen Programme und deren Einrichtung 1 Stunde in Anspruch nehmen.</w:t>
       </w:r>
     </w:p>
+    <w:p/>
+    <w:p/>
+    <w:tbl>
+      <w:tblPr>
+        <w:tblStyle w:val="MittlereListe2-Akzent5"/>
+        <w:tblW w:w="0" w:type="auto"/>
+        <w:tblLook w:val="04A0" w:firstRow="1" w:lastRow="0" w:firstColumn="1" w:lastColumn="0" w:noHBand="0" w:noVBand="1"/>
+      </w:tblPr>
+      <w:tblGrid>
+        <w:gridCol w:w="2660"/>
+        <w:gridCol w:w="1559"/>
+        <w:gridCol w:w="1843"/>
+      </w:tblGrid>
+      <w:tr>
+        <w:trPr>
+          <w:cnfStyle w:val="100000000000" w:firstRow="1" w:lastRow="0" w:firstColumn="0" w:lastColumn="0" w:oddVBand="0" w:evenVBand="0" w:oddHBand="0" w:evenHBand="0" w:firstRowFirstColumn="0" w:firstRowLastColumn="0" w:lastRowFirstColumn="0" w:lastRowLastColumn="0"/>
+        </w:trPr>
+        <w:tc>
+          <w:tcPr>
+            <w:cnfStyle w:val="001000000100" w:firstRow="0" w:lastRow="0" w:firstColumn="1" w:lastColumn="0" w:oddVBand="0" w:evenVBand="0" w:oddHBand="0" w:evenHBand="0" w:firstRowFirstColumn="1" w:firstRowLastColumn="0" w:lastRowFirstColumn="0" w:lastRowLastColumn="0"/>
+            <w:tcW w:w="2660" w:type="dxa"/>
+            <w:tcBorders>
+              <w:right w:val="single" w:sz="4" w:space="0" w:color="8DB3E2" w:themeColor="text2" w:themeTint="66"/>
+            </w:tcBorders>
+          </w:tcPr>
+          <w:p/>
+        </w:tc>
+        <w:tc>
+          <w:tcPr>
+            <w:tcW w:w="1559" w:type="dxa"/>
+            <w:tcBorders>
+              <w:top w:val="single" w:sz="4" w:space="0" w:color="8DB3E2" w:themeColor="text2" w:themeTint="66"/>
+              <w:left w:val="single" w:sz="4" w:space="0" w:color="8DB3E2" w:themeColor="text2" w:themeTint="66"/>
+              <w:right w:val="single" w:sz="4" w:space="0" w:color="8DB3E2" w:themeColor="text2" w:themeTint="66"/>
+            </w:tcBorders>
+          </w:tcPr>
+          <w:p>
+            <w:pPr>
+              <w:cnfStyle w:val="100000000000" w:firstRow="1" w:lastRow="0" w:firstColumn="0" w:lastColumn="0" w:oddVBand="0" w:evenVBand="0" w:oddHBand="0" w:evenHBand="0" w:firstRowFirstColumn="0" w:firstRowLastColumn="0" w:lastRowFirstColumn="0" w:lastRowLastColumn="0"/>
+              <w:rPr>
+                <w:i/>
+                <w:color w:val="7F7F7F" w:themeColor="text1" w:themeTint="80"/>
+                <w:sz w:val="22"/>
+                <w:szCs w:val="22"/>
+              </w:rPr>
+            </w:pPr>
+            <w:r>
+              <w:rPr>
+                <w:i/>
+                <w:color w:val="7F7F7F" w:themeColor="text1" w:themeTint="80"/>
+                <w:sz w:val="22"/>
+                <w:szCs w:val="22"/>
+              </w:rPr>
+              <w:t>geschätzte Zeit</w:t>
+            </w:r>
+          </w:p>
+        </w:tc>
+        <w:tc>
+          <w:tcPr>
+            <w:tcW w:w="1843" w:type="dxa"/>
+            <w:tcBorders>
+              <w:top w:val="single" w:sz="4" w:space="0" w:color="8DB3E2" w:themeColor="text2" w:themeTint="66"/>
+              <w:left w:val="single" w:sz="4" w:space="0" w:color="8DB3E2" w:themeColor="text2" w:themeTint="66"/>
+              <w:right w:val="single" w:sz="4" w:space="0" w:color="8DB3E2" w:themeColor="text2" w:themeTint="66"/>
+            </w:tcBorders>
+          </w:tcPr>
+          <w:p>
+            <w:pPr>
+              <w:cnfStyle w:val="100000000000" w:firstRow="1" w:lastRow="0" w:firstColumn="0" w:lastColumn="0" w:oddVBand="0" w:evenVBand="0" w:oddHBand="0" w:evenHBand="0" w:firstRowFirstColumn="0" w:firstRowLastColumn="0" w:lastRowFirstColumn="0" w:lastRowLastColumn="0"/>
+              <w:rPr>
+                <w:i/>
+                <w:color w:val="7F7F7F" w:themeColor="text1" w:themeTint="80"/>
+                <w:sz w:val="22"/>
+                <w:szCs w:val="22"/>
+              </w:rPr>
+            </w:pPr>
+            <w:r>
+              <w:rPr>
+                <w:i/>
+                <w:color w:val="7F7F7F" w:themeColor="text1" w:themeTint="80"/>
+                <w:sz w:val="22"/>
+                <w:szCs w:val="22"/>
+              </w:rPr>
+              <w:t>tatsächliche Zeit</w:t>
+            </w:r>
+          </w:p>
+        </w:tc>
+      </w:tr>
+      <w:tr>
+        <w:trPr>
+          <w:cnfStyle w:val="000000100000" w:firstRow="0" w:lastRow="0" w:firstColumn="0" w:lastColumn="0" w:oddVBand="0" w:evenVBand="0" w:oddHBand="1" w:evenHBand="0" w:firstRowFirstColumn="0" w:firstRowLastColumn="0" w:lastRowFirstColumn="0" w:lastRowLastColumn="0"/>
+        </w:trPr>
+        <w:tc>
+          <w:tcPr>
+            <w:cnfStyle w:val="001000000000" w:firstRow="0" w:lastRow="0" w:firstColumn="1" w:lastColumn="0" w:oddVBand="0" w:evenVBand="0" w:oddHBand="0" w:evenHBand="0" w:firstRowFirstColumn="0" w:firstRowLastColumn="0" w:lastRowFirstColumn="0" w:lastRowLastColumn="0"/>
+            <w:tcW w:w="2660" w:type="dxa"/>
+            <w:tcBorders>
+              <w:left w:val="single" w:sz="4" w:space="0" w:color="8DB3E2" w:themeColor="text2" w:themeTint="66"/>
+              <w:bottom w:val="single" w:sz="4" w:space="0" w:color="8DB3E2" w:themeColor="text2" w:themeTint="66"/>
+            </w:tcBorders>
+          </w:tcPr>
+          <w:p>
+            <w:pPr>
+              <w:rPr>
+                <w:b/>
+              </w:rPr>
+            </w:pPr>
+            <w:r>
+              <w:rPr>
+                <w:b/>
+              </w:rPr>
+              <w:t>Ari</w:t>
+            </w:r>
+            <w:r>
+              <w:rPr>
+                <w:b/>
+              </w:rPr>
+              <w:t xml:space="preserve"> Michael </w:t>
+            </w:r>
+            <w:proofErr w:type="spellStart"/>
+            <w:r>
+              <w:rPr>
+                <w:b/>
+              </w:rPr>
+              <w:t>Ayvazyan</w:t>
+            </w:r>
+            <w:proofErr w:type="spellEnd"/>
+          </w:p>
+        </w:tc>
+        <w:tc>
+          <w:tcPr>
+            <w:tcW w:w="1559" w:type="dxa"/>
+            <w:tcBorders>
+              <w:bottom w:val="single" w:sz="4" w:space="0" w:color="8DB3E2" w:themeColor="text2" w:themeTint="66"/>
+              <w:right w:val="single" w:sz="4" w:space="0" w:color="8DB3E2" w:themeColor="text2" w:themeTint="66"/>
+            </w:tcBorders>
+          </w:tcPr>
+          <w:p>
+            <w:pPr>
+              <w:cnfStyle w:val="000000100000" w:firstRow="0" w:lastRow="0" w:firstColumn="0" w:lastColumn="0" w:oddVBand="0" w:evenVBand="0" w:oddHBand="1" w:evenHBand="0" w:firstRowFirstColumn="0" w:firstRowLastColumn="0" w:lastRowFirstColumn="0" w:lastRowLastColumn="0"/>
+            </w:pPr>
+            <w:r>
+              <w:t>12</w:t>
+            </w:r>
+          </w:p>
+        </w:tc>
+        <w:tc>
+          <w:tcPr>
+            <w:tcW w:w="1843" w:type="dxa"/>
+            <w:tcBorders>
+              <w:left w:val="single" w:sz="4" w:space="0" w:color="8DB3E2" w:themeColor="text2" w:themeTint="66"/>
+              <w:bottom w:val="single" w:sz="4" w:space="0" w:color="8DB3E2" w:themeColor="text2" w:themeTint="66"/>
+            </w:tcBorders>
+          </w:tcPr>
+          <w:p>
+            <w:pPr>
+              <w:cnfStyle w:val="000000100000" w:firstRow="0" w:lastRow="0" w:firstColumn="0" w:lastColumn="0" w:oddVBand="0" w:evenVBand="0" w:oddHBand="1" w:evenHBand="0" w:firstRowFirstColumn="0" w:firstRowLastColumn="0" w:lastRowFirstColumn="0" w:lastRowLastColumn="0"/>
+            </w:pPr>
+            <w:r>
+              <w:t>15</w:t>
+            </w:r>
+          </w:p>
+        </w:tc>
+      </w:tr>
+      <w:tr>
+        <w:tc>
+          <w:tcPr>
+            <w:cnfStyle w:val="001000000000" w:firstRow="0" w:lastRow="0" w:firstColumn="1" w:lastColumn="0" w:oddVBand="0" w:evenVBand="0" w:oddHBand="0" w:evenHBand="0" w:firstRowFirstColumn="0" w:firstRowLastColumn="0" w:lastRowFirstColumn="0" w:lastRowLastColumn="0"/>
+            <w:tcW w:w="2660" w:type="dxa"/>
+            <w:tcBorders>
+              <w:top w:val="single" w:sz="4" w:space="0" w:color="8DB3E2" w:themeColor="text2" w:themeTint="66"/>
+              <w:left w:val="single" w:sz="4" w:space="0" w:color="8DB3E2" w:themeColor="text2" w:themeTint="66"/>
+              <w:bottom w:val="single" w:sz="4" w:space="0" w:color="8DB3E2" w:themeColor="text2" w:themeTint="66"/>
+            </w:tcBorders>
+          </w:tcPr>
+          <w:p>
+            <w:pPr>
+              <w:rPr>
+                <w:b/>
+              </w:rPr>
+            </w:pPr>
+            <w:r>
+              <w:rPr>
+                <w:b/>
+              </w:rPr>
+              <w:t>Wolfgang Mair</w:t>
+            </w:r>
+          </w:p>
+        </w:tc>
+        <w:tc>
+          <w:tcPr>
+            <w:tcW w:w="1559" w:type="dxa"/>
+            <w:tcBorders>
+              <w:top w:val="single" w:sz="4" w:space="0" w:color="8DB3E2" w:themeColor="text2" w:themeTint="66"/>
+              <w:right w:val="single" w:sz="4" w:space="0" w:color="8DB3E2" w:themeColor="text2" w:themeTint="66"/>
+            </w:tcBorders>
+          </w:tcPr>
+          <w:p>
+            <w:pPr>
+              <w:cnfStyle w:val="000000000000" w:firstRow="0" w:lastRow="0" w:firstColumn="0" w:lastColumn="0" w:oddVBand="0" w:evenVBand="0" w:oddHBand="0" w:evenHBand="0" w:firstRowFirstColumn="0" w:firstRowLastColumn="0" w:lastRowFirstColumn="0" w:lastRowLastColumn="0"/>
+            </w:pPr>
+            <w:r>
+              <w:t>12</w:t>
+            </w:r>
+          </w:p>
+        </w:tc>
+        <w:tc>
+          <w:tcPr>
+            <w:tcW w:w="1843" w:type="dxa"/>
+            <w:tcBorders>
+              <w:top w:val="single" w:sz="4" w:space="0" w:color="8DB3E2" w:themeColor="text2" w:themeTint="66"/>
+              <w:left w:val="single" w:sz="4" w:space="0" w:color="8DB3E2" w:themeColor="text2" w:themeTint="66"/>
+            </w:tcBorders>
+          </w:tcPr>
+          <w:p>
+            <w:pPr>
+              <w:cnfStyle w:val="000000000000" w:firstRow="0" w:lastRow="0" w:firstColumn="0" w:lastColumn="0" w:oddVBand="0" w:evenVBand="0" w:oddHBand="0" w:evenHBand="0" w:firstRowFirstColumn="0" w:firstRowLastColumn="0" w:lastRowFirstColumn="0" w:lastRowLastColumn="0"/>
+            </w:pPr>
+            <w:r>
+              <w:t>15</w:t>
+            </w:r>
+          </w:p>
+        </w:tc>
+      </w:tr>
+    </w:tbl>
     <w:p/>
     <w:p>
       <w:pPr>
@@ -844,14 +1464,14 @@
       <w:pPr>
         <w:pStyle w:val="berschrift1"/>
       </w:pPr>
-      <w:bookmarkStart w:id="3" w:name="_Toc379926515"/>
+      <w:bookmarkStart w:id="3" w:name="_Toc380087162"/>
       <w:r>
         <w:t>Installation &amp; Durchführung</w:t>
       </w:r>
       <w:bookmarkEnd w:id="3"/>
     </w:p>
     <w:p>
-      <w:hyperlink r:id="rId10" w:history="1">
+      <w:hyperlink r:id="rId11" w:history="1">
         <w:r>
           <w:rPr>
             <w:rStyle w:val="Hyperlink"/>
@@ -887,7 +1507,7 @@
                     </pic:cNvPicPr>
                   </pic:nvPicPr>
                   <pic:blipFill>
-                    <a:blip r:embed="rId11">
+                    <a:blip r:embed="rId12">
                       <a:extLst>
                         <a:ext uri="{28A0092B-C50C-407E-A947-70E740481C1C}">
                           <a14:useLocalDpi xmlns:a14="http://schemas.microsoft.com/office/drawing/2010/main" val="0"/>
@@ -943,7 +1563,7 @@
                     </pic:cNvPicPr>
                   </pic:nvPicPr>
                   <pic:blipFill>
-                    <a:blip r:embed="rId12">
+                    <a:blip r:embed="rId13">
                       <a:extLst>
                         <a:ext uri="{28A0092B-C50C-407E-A947-70E740481C1C}">
                           <a14:useLocalDpi xmlns:a14="http://schemas.microsoft.com/office/drawing/2010/main" val="0"/>
@@ -999,7 +1619,7 @@
                     </pic:cNvPicPr>
                   </pic:nvPicPr>
                   <pic:blipFill>
-                    <a:blip r:embed="rId13">
+                    <a:blip r:embed="rId14">
                       <a:extLst>
                         <a:ext uri="{28A0092B-C50C-407E-A947-70E740481C1C}">
                           <a14:useLocalDpi xmlns:a14="http://schemas.microsoft.com/office/drawing/2010/main" val="0"/>
@@ -1032,7 +1652,7 @@
       </w:r>
     </w:p>
     <w:p>
-      <w:hyperlink r:id="rId14" w:anchor="Version5GettingStarted-StartingActiveMQ" w:history="1">
+      <w:hyperlink r:id="rId15" w:anchor="Version5GettingStarted-StartingActiveMQ" w:history="1">
         <w:r>
           <w:rPr>
             <w:rStyle w:val="Hyperlink"/>
@@ -1065,7 +1685,7 @@
                     </pic:cNvPicPr>
                   </pic:nvPicPr>
                   <pic:blipFill>
-                    <a:blip r:embed="rId15">
+                    <a:blip r:embed="rId16">
                       <a:extLst>
                         <a:ext uri="{28A0092B-C50C-407E-A947-70E740481C1C}">
                           <a14:useLocalDpi xmlns:a14="http://schemas.microsoft.com/office/drawing/2010/main" val="0"/>
@@ -1121,7 +1741,7 @@
                     </pic:cNvPicPr>
                   </pic:nvPicPr>
                   <pic:blipFill>
-                    <a:blip r:embed="rId16">
+                    <a:blip r:embed="rId17">
                       <a:extLst>
                         <a:ext uri="{28A0092B-C50C-407E-A947-70E740481C1C}">
                           <a14:useLocalDpi xmlns:a14="http://schemas.microsoft.com/office/drawing/2010/main" val="0"/>
@@ -1178,7 +1798,7 @@
                     </pic:cNvPicPr>
                   </pic:nvPicPr>
                   <pic:blipFill>
-                    <a:blip r:embed="rId17">
+                    <a:blip r:embed="rId18">
                       <a:extLst>
                         <a:ext uri="{28A0092B-C50C-407E-A947-70E740481C1C}">
                           <a14:useLocalDpi xmlns:a14="http://schemas.microsoft.com/office/drawing/2010/main" val="0"/>
@@ -1234,7 +1854,7 @@
                     </pic:cNvPicPr>
                   </pic:nvPicPr>
                   <pic:blipFill>
-                    <a:blip r:embed="rId18">
+                    <a:blip r:embed="rId19">
                       <a:extLst>
                         <a:ext uri="{28A0092B-C50C-407E-A947-70E740481C1C}">
                           <a14:useLocalDpi xmlns:a14="http://schemas.microsoft.com/office/drawing/2010/main" val="0"/>
@@ -1290,7 +1910,7 @@
                     </pic:cNvPicPr>
                   </pic:nvPicPr>
                   <pic:blipFill>
-                    <a:blip r:embed="rId19">
+                    <a:blip r:embed="rId20">
                       <a:extLst>
                         <a:ext uri="{28A0092B-C50C-407E-A947-70E740481C1C}">
                           <a14:useLocalDpi xmlns:a14="http://schemas.microsoft.com/office/drawing/2010/main" val="0"/>
@@ -1333,7 +1953,7 @@
       <w:pPr>
         <w:pStyle w:val="berschrift1"/>
       </w:pPr>
-      <w:bookmarkStart w:id="4" w:name="_Toc379926516"/>
+      <w:bookmarkStart w:id="4" w:name="_Toc380087163"/>
       <w:r>
         <w:t>Testbericht</w:t>
       </w:r>
@@ -1352,7 +1972,7 @@
     <w:p/>
     <w:p/>
     <w:sectPr>
-      <w:footerReference w:type="default" r:id="rId20"/>
+      <w:footerReference w:type="default" r:id="rId21"/>
       <w:pgSz w:w="11906" w:h="16838"/>
       <w:pgMar w:top="1417" w:right="1417" w:bottom="1134" w:left="1417" w:header="708" w:footer="708" w:gutter="0"/>
       <w:pgNumType w:start="0"/>
@@ -1609,8 +2229,312 @@
       </w:rPr>
     </w:lvl>
   </w:abstractNum>
+  <w:abstractNum w:abstractNumId="1">
+    <w:nsid w:val="2A9A010B"/>
+    <w:multiLevelType w:val="multilevel"/>
+    <w:tmpl w:val="805247F2"/>
+    <w:lvl w:ilvl="0">
+      <w:start w:val="1"/>
+      <w:numFmt w:val="bullet"/>
+      <w:lvlText w:val=""/>
+      <w:lvlJc w:val="left"/>
+      <w:pPr>
+        <w:tabs>
+          <w:tab w:val="num" w:pos="720"/>
+        </w:tabs>
+        <w:ind w:left="720" w:hanging="360"/>
+      </w:pPr>
+      <w:rPr>
+        <w:rFonts w:ascii="Symbol" w:hAnsi="Symbol" w:hint="default"/>
+        <w:sz w:val="20"/>
+      </w:rPr>
+    </w:lvl>
+    <w:lvl w:ilvl="1" w:tentative="1">
+      <w:start w:val="1"/>
+      <w:numFmt w:val="bullet"/>
+      <w:lvlText w:val="o"/>
+      <w:lvlJc w:val="left"/>
+      <w:pPr>
+        <w:tabs>
+          <w:tab w:val="num" w:pos="1440"/>
+        </w:tabs>
+        <w:ind w:left="1440" w:hanging="360"/>
+      </w:pPr>
+      <w:rPr>
+        <w:rFonts w:ascii="Courier New" w:hAnsi="Courier New" w:hint="default"/>
+        <w:sz w:val="20"/>
+      </w:rPr>
+    </w:lvl>
+    <w:lvl w:ilvl="2" w:tentative="1">
+      <w:start w:val="1"/>
+      <w:numFmt w:val="bullet"/>
+      <w:lvlText w:val=""/>
+      <w:lvlJc w:val="left"/>
+      <w:pPr>
+        <w:tabs>
+          <w:tab w:val="num" w:pos="2160"/>
+        </w:tabs>
+        <w:ind w:left="2160" w:hanging="360"/>
+      </w:pPr>
+      <w:rPr>
+        <w:rFonts w:ascii="Wingdings" w:hAnsi="Wingdings" w:hint="default"/>
+        <w:sz w:val="20"/>
+      </w:rPr>
+    </w:lvl>
+    <w:lvl w:ilvl="3" w:tentative="1">
+      <w:start w:val="1"/>
+      <w:numFmt w:val="bullet"/>
+      <w:lvlText w:val=""/>
+      <w:lvlJc w:val="left"/>
+      <w:pPr>
+        <w:tabs>
+          <w:tab w:val="num" w:pos="2880"/>
+        </w:tabs>
+        <w:ind w:left="2880" w:hanging="360"/>
+      </w:pPr>
+      <w:rPr>
+        <w:rFonts w:ascii="Wingdings" w:hAnsi="Wingdings" w:hint="default"/>
+        <w:sz w:val="20"/>
+      </w:rPr>
+    </w:lvl>
+    <w:lvl w:ilvl="4" w:tentative="1">
+      <w:start w:val="1"/>
+      <w:numFmt w:val="bullet"/>
+      <w:lvlText w:val=""/>
+      <w:lvlJc w:val="left"/>
+      <w:pPr>
+        <w:tabs>
+          <w:tab w:val="num" w:pos="3600"/>
+        </w:tabs>
+        <w:ind w:left="3600" w:hanging="360"/>
+      </w:pPr>
+      <w:rPr>
+        <w:rFonts w:ascii="Wingdings" w:hAnsi="Wingdings" w:hint="default"/>
+        <w:sz w:val="20"/>
+      </w:rPr>
+    </w:lvl>
+    <w:lvl w:ilvl="5" w:tentative="1">
+      <w:start w:val="1"/>
+      <w:numFmt w:val="bullet"/>
+      <w:lvlText w:val=""/>
+      <w:lvlJc w:val="left"/>
+      <w:pPr>
+        <w:tabs>
+          <w:tab w:val="num" w:pos="4320"/>
+        </w:tabs>
+        <w:ind w:left="4320" w:hanging="360"/>
+      </w:pPr>
+      <w:rPr>
+        <w:rFonts w:ascii="Wingdings" w:hAnsi="Wingdings" w:hint="default"/>
+        <w:sz w:val="20"/>
+      </w:rPr>
+    </w:lvl>
+    <w:lvl w:ilvl="6" w:tentative="1">
+      <w:start w:val="1"/>
+      <w:numFmt w:val="bullet"/>
+      <w:lvlText w:val=""/>
+      <w:lvlJc w:val="left"/>
+      <w:pPr>
+        <w:tabs>
+          <w:tab w:val="num" w:pos="5040"/>
+        </w:tabs>
+        <w:ind w:left="5040" w:hanging="360"/>
+      </w:pPr>
+      <w:rPr>
+        <w:rFonts w:ascii="Wingdings" w:hAnsi="Wingdings" w:hint="default"/>
+        <w:sz w:val="20"/>
+      </w:rPr>
+    </w:lvl>
+    <w:lvl w:ilvl="7" w:tentative="1">
+      <w:start w:val="1"/>
+      <w:numFmt w:val="bullet"/>
+      <w:lvlText w:val=""/>
+      <w:lvlJc w:val="left"/>
+      <w:pPr>
+        <w:tabs>
+          <w:tab w:val="num" w:pos="5760"/>
+        </w:tabs>
+        <w:ind w:left="5760" w:hanging="360"/>
+      </w:pPr>
+      <w:rPr>
+        <w:rFonts w:ascii="Wingdings" w:hAnsi="Wingdings" w:hint="default"/>
+        <w:sz w:val="20"/>
+      </w:rPr>
+    </w:lvl>
+    <w:lvl w:ilvl="8" w:tentative="1">
+      <w:start w:val="1"/>
+      <w:numFmt w:val="bullet"/>
+      <w:lvlText w:val=""/>
+      <w:lvlJc w:val="left"/>
+      <w:pPr>
+        <w:tabs>
+          <w:tab w:val="num" w:pos="6480"/>
+        </w:tabs>
+        <w:ind w:left="6480" w:hanging="360"/>
+      </w:pPr>
+      <w:rPr>
+        <w:rFonts w:ascii="Wingdings" w:hAnsi="Wingdings" w:hint="default"/>
+        <w:sz w:val="20"/>
+      </w:rPr>
+    </w:lvl>
+  </w:abstractNum>
+  <w:abstractNum w:abstractNumId="2">
+    <w:nsid w:val="3F4568A1"/>
+    <w:multiLevelType w:val="multilevel"/>
+    <w:tmpl w:val="8BE69850"/>
+    <w:lvl w:ilvl="0">
+      <w:start w:val="1"/>
+      <w:numFmt w:val="bullet"/>
+      <w:lvlText w:val=""/>
+      <w:lvlJc w:val="left"/>
+      <w:pPr>
+        <w:tabs>
+          <w:tab w:val="num" w:pos="720"/>
+        </w:tabs>
+        <w:ind w:left="720" w:hanging="360"/>
+      </w:pPr>
+      <w:rPr>
+        <w:rFonts w:ascii="Symbol" w:hAnsi="Symbol" w:hint="default"/>
+        <w:sz w:val="20"/>
+      </w:rPr>
+    </w:lvl>
+    <w:lvl w:ilvl="1" w:tentative="1">
+      <w:start w:val="1"/>
+      <w:numFmt w:val="bullet"/>
+      <w:lvlText w:val="o"/>
+      <w:lvlJc w:val="left"/>
+      <w:pPr>
+        <w:tabs>
+          <w:tab w:val="num" w:pos="1440"/>
+        </w:tabs>
+        <w:ind w:left="1440" w:hanging="360"/>
+      </w:pPr>
+      <w:rPr>
+        <w:rFonts w:ascii="Courier New" w:hAnsi="Courier New" w:hint="default"/>
+        <w:sz w:val="20"/>
+      </w:rPr>
+    </w:lvl>
+    <w:lvl w:ilvl="2" w:tentative="1">
+      <w:start w:val="1"/>
+      <w:numFmt w:val="bullet"/>
+      <w:lvlText w:val=""/>
+      <w:lvlJc w:val="left"/>
+      <w:pPr>
+        <w:tabs>
+          <w:tab w:val="num" w:pos="2160"/>
+        </w:tabs>
+        <w:ind w:left="2160" w:hanging="360"/>
+      </w:pPr>
+      <w:rPr>
+        <w:rFonts w:ascii="Wingdings" w:hAnsi="Wingdings" w:hint="default"/>
+        <w:sz w:val="20"/>
+      </w:rPr>
+    </w:lvl>
+    <w:lvl w:ilvl="3" w:tentative="1">
+      <w:start w:val="1"/>
+      <w:numFmt w:val="bullet"/>
+      <w:lvlText w:val=""/>
+      <w:lvlJc w:val="left"/>
+      <w:pPr>
+        <w:tabs>
+          <w:tab w:val="num" w:pos="2880"/>
+        </w:tabs>
+        <w:ind w:left="2880" w:hanging="360"/>
+      </w:pPr>
+      <w:rPr>
+        <w:rFonts w:ascii="Wingdings" w:hAnsi="Wingdings" w:hint="default"/>
+        <w:sz w:val="20"/>
+      </w:rPr>
+    </w:lvl>
+    <w:lvl w:ilvl="4" w:tentative="1">
+      <w:start w:val="1"/>
+      <w:numFmt w:val="bullet"/>
+      <w:lvlText w:val=""/>
+      <w:lvlJc w:val="left"/>
+      <w:pPr>
+        <w:tabs>
+          <w:tab w:val="num" w:pos="3600"/>
+        </w:tabs>
+        <w:ind w:left="3600" w:hanging="360"/>
+      </w:pPr>
+      <w:rPr>
+        <w:rFonts w:ascii="Wingdings" w:hAnsi="Wingdings" w:hint="default"/>
+        <w:sz w:val="20"/>
+      </w:rPr>
+    </w:lvl>
+    <w:lvl w:ilvl="5" w:tentative="1">
+      <w:start w:val="1"/>
+      <w:numFmt w:val="bullet"/>
+      <w:lvlText w:val=""/>
+      <w:lvlJc w:val="left"/>
+      <w:pPr>
+        <w:tabs>
+          <w:tab w:val="num" w:pos="4320"/>
+        </w:tabs>
+        <w:ind w:left="4320" w:hanging="360"/>
+      </w:pPr>
+      <w:rPr>
+        <w:rFonts w:ascii="Wingdings" w:hAnsi="Wingdings" w:hint="default"/>
+        <w:sz w:val="20"/>
+      </w:rPr>
+    </w:lvl>
+    <w:lvl w:ilvl="6" w:tentative="1">
+      <w:start w:val="1"/>
+      <w:numFmt w:val="bullet"/>
+      <w:lvlText w:val=""/>
+      <w:lvlJc w:val="left"/>
+      <w:pPr>
+        <w:tabs>
+          <w:tab w:val="num" w:pos="5040"/>
+        </w:tabs>
+        <w:ind w:left="5040" w:hanging="360"/>
+      </w:pPr>
+      <w:rPr>
+        <w:rFonts w:ascii="Wingdings" w:hAnsi="Wingdings" w:hint="default"/>
+        <w:sz w:val="20"/>
+      </w:rPr>
+    </w:lvl>
+    <w:lvl w:ilvl="7" w:tentative="1">
+      <w:start w:val="1"/>
+      <w:numFmt w:val="bullet"/>
+      <w:lvlText w:val=""/>
+      <w:lvlJc w:val="left"/>
+      <w:pPr>
+        <w:tabs>
+          <w:tab w:val="num" w:pos="5760"/>
+        </w:tabs>
+        <w:ind w:left="5760" w:hanging="360"/>
+      </w:pPr>
+      <w:rPr>
+        <w:rFonts w:ascii="Wingdings" w:hAnsi="Wingdings" w:hint="default"/>
+        <w:sz w:val="20"/>
+      </w:rPr>
+    </w:lvl>
+    <w:lvl w:ilvl="8" w:tentative="1">
+      <w:start w:val="1"/>
+      <w:numFmt w:val="bullet"/>
+      <w:lvlText w:val=""/>
+      <w:lvlJc w:val="left"/>
+      <w:pPr>
+        <w:tabs>
+          <w:tab w:val="num" w:pos="6480"/>
+        </w:tabs>
+        <w:ind w:left="6480" w:hanging="360"/>
+      </w:pPr>
+      <w:rPr>
+        <w:rFonts w:ascii="Wingdings" w:hAnsi="Wingdings" w:hint="default"/>
+        <w:sz w:val="20"/>
+      </w:rPr>
+    </w:lvl>
+  </w:abstractNum>
   <w:num w:numId="1">
     <w:abstractNumId w:val="0"/>
+  </w:num>
+  <w:num w:numId="2">
+    <w:abstractNumId w:val="1"/>
+  </w:num>
+  <w:num w:numId="3">
+    <w:abstractNumId w:val="2"/>
   </w:num>
 </w:numbering>
 </file>
@@ -1844,6 +2768,31 @@
       <w:color w:val="4F81BD" w:themeColor="accent1"/>
     </w:rPr>
   </w:style>
+  <w:style w:type="paragraph" w:styleId="berschrift4">
+    <w:name w:val="heading 4"/>
+    <w:basedOn w:val="Standard"/>
+    <w:next w:val="Standard"/>
+    <w:link w:val="berschrift4Zchn"/>
+    <w:uiPriority w:val="9"/>
+    <w:semiHidden/>
+    <w:unhideWhenUsed/>
+    <w:qFormat/>
+    <w:rsid w:val="00680EB6"/>
+    <w:pPr>
+      <w:keepNext/>
+      <w:keepLines/>
+      <w:spacing w:before="200" w:after="0"/>
+      <w:outlineLvl w:val="3"/>
+    </w:pPr>
+    <w:rPr>
+      <w:rFonts w:asciiTheme="majorHAnsi" w:eastAsiaTheme="majorEastAsia" w:hAnsiTheme="majorHAnsi" w:cstheme="majorBidi"/>
+      <w:b/>
+      <w:bCs/>
+      <w:i/>
+      <w:iCs/>
+      <w:color w:val="4F81BD" w:themeColor="accent1"/>
+    </w:rPr>
+  </w:style>
   <w:style w:type="character" w:default="1" w:styleId="Absatz-Standardschriftart">
     <w:name w:val="Default Paragraph Font"/>
     <w:uiPriority w:val="1"/>
@@ -2182,6 +3131,150 @@
         <w:right w:w="108" w:type="dxa"/>
       </w:tblCellMar>
     </w:tblPr>
+  </w:style>
+  <w:style w:type="character" w:customStyle="1" w:styleId="berschrift4Zchn">
+    <w:name w:val="Überschrift 4 Zchn"/>
+    <w:basedOn w:val="Absatz-Standardschriftart"/>
+    <w:link w:val="berschrift4"/>
+    <w:uiPriority w:val="9"/>
+    <w:semiHidden/>
+    <w:rsid w:val="00680EB6"/>
+    <w:rPr>
+      <w:rFonts w:asciiTheme="majorHAnsi" w:eastAsiaTheme="majorEastAsia" w:hAnsiTheme="majorHAnsi" w:cstheme="majorBidi"/>
+      <w:b/>
+      <w:bCs/>
+      <w:i/>
+      <w:iCs/>
+      <w:color w:val="4F81BD" w:themeColor="accent1"/>
+    </w:rPr>
+  </w:style>
+  <w:style w:type="table" w:styleId="MittlereListe2-Akzent5">
+    <w:name w:val="Medium List 2 Accent 5"/>
+    <w:basedOn w:val="NormaleTabelle"/>
+    <w:uiPriority w:val="66"/>
+    <w:rsid w:val="00680EB6"/>
+    <w:pPr>
+      <w:spacing w:after="0" w:line="240" w:lineRule="auto"/>
+    </w:pPr>
+    <w:rPr>
+      <w:rFonts w:asciiTheme="majorHAnsi" w:eastAsiaTheme="majorEastAsia" w:hAnsiTheme="majorHAnsi" w:cstheme="majorBidi"/>
+      <w:color w:val="000000" w:themeColor="text1"/>
+    </w:rPr>
+    <w:tblPr>
+      <w:tblStyleRowBandSize w:val="1"/>
+      <w:tblStyleColBandSize w:val="1"/>
+      <w:tblInd w:w="0" w:type="dxa"/>
+      <w:tblBorders>
+        <w:top w:val="single" w:sz="8" w:space="0" w:color="4BACC6" w:themeColor="accent5"/>
+        <w:left w:val="single" w:sz="8" w:space="0" w:color="4BACC6" w:themeColor="accent5"/>
+        <w:bottom w:val="single" w:sz="8" w:space="0" w:color="4BACC6" w:themeColor="accent5"/>
+        <w:right w:val="single" w:sz="8" w:space="0" w:color="4BACC6" w:themeColor="accent5"/>
+      </w:tblBorders>
+      <w:tblCellMar>
+        <w:top w:w="0" w:type="dxa"/>
+        <w:left w:w="108" w:type="dxa"/>
+        <w:bottom w:w="0" w:type="dxa"/>
+        <w:right w:w="108" w:type="dxa"/>
+      </w:tblCellMar>
+    </w:tblPr>
+    <w:tblStylePr w:type="firstRow">
+      <w:rPr>
+        <w:sz w:val="24"/>
+        <w:szCs w:val="24"/>
+      </w:rPr>
+      <w:tblPr/>
+      <w:tcPr>
+        <w:tcBorders>
+          <w:top w:val="nil"/>
+          <w:left w:val="nil"/>
+          <w:bottom w:val="single" w:sz="24" w:space="0" w:color="4BACC6" w:themeColor="accent5"/>
+          <w:right w:val="nil"/>
+          <w:insideH w:val="nil"/>
+          <w:insideV w:val="nil"/>
+        </w:tcBorders>
+        <w:shd w:val="clear" w:color="auto" w:fill="FFFFFF" w:themeFill="background1"/>
+      </w:tcPr>
+    </w:tblStylePr>
+    <w:tblStylePr w:type="lastRow">
+      <w:tblPr/>
+      <w:tcPr>
+        <w:tcBorders>
+          <w:top w:val="single" w:sz="8" w:space="0" w:color="4BACC6" w:themeColor="accent5"/>
+          <w:left w:val="nil"/>
+          <w:bottom w:val="nil"/>
+          <w:right w:val="nil"/>
+          <w:insideH w:val="nil"/>
+          <w:insideV w:val="nil"/>
+        </w:tcBorders>
+        <w:shd w:val="clear" w:color="auto" w:fill="FFFFFF" w:themeFill="background1"/>
+      </w:tcPr>
+    </w:tblStylePr>
+    <w:tblStylePr w:type="firstCol">
+      <w:tblPr/>
+      <w:tcPr>
+        <w:tcBorders>
+          <w:top w:val="nil"/>
+          <w:left w:val="nil"/>
+          <w:bottom w:val="nil"/>
+          <w:right w:val="single" w:sz="8" w:space="0" w:color="4BACC6" w:themeColor="accent5"/>
+          <w:insideH w:val="nil"/>
+          <w:insideV w:val="nil"/>
+        </w:tcBorders>
+        <w:shd w:val="clear" w:color="auto" w:fill="FFFFFF" w:themeFill="background1"/>
+      </w:tcPr>
+    </w:tblStylePr>
+    <w:tblStylePr w:type="lastCol">
+      <w:tblPr/>
+      <w:tcPr>
+        <w:tcBorders>
+          <w:top w:val="nil"/>
+          <w:left w:val="single" w:sz="8" w:space="0" w:color="4BACC6" w:themeColor="accent5"/>
+          <w:bottom w:val="nil"/>
+          <w:right w:val="nil"/>
+          <w:insideH w:val="nil"/>
+          <w:insideV w:val="nil"/>
+        </w:tcBorders>
+        <w:shd w:val="clear" w:color="auto" w:fill="FFFFFF" w:themeFill="background1"/>
+      </w:tcPr>
+    </w:tblStylePr>
+    <w:tblStylePr w:type="band1Vert">
+      <w:tblPr/>
+      <w:tcPr>
+        <w:tcBorders>
+          <w:left w:val="nil"/>
+          <w:right w:val="nil"/>
+          <w:insideH w:val="nil"/>
+          <w:insideV w:val="nil"/>
+        </w:tcBorders>
+        <w:shd w:val="clear" w:color="auto" w:fill="D2EAF1" w:themeFill="accent5" w:themeFillTint="3F"/>
+      </w:tcPr>
+    </w:tblStylePr>
+    <w:tblStylePr w:type="band1Horz">
+      <w:tblPr/>
+      <w:tcPr>
+        <w:tcBorders>
+          <w:top w:val="nil"/>
+          <w:bottom w:val="nil"/>
+          <w:insideH w:val="nil"/>
+          <w:insideV w:val="nil"/>
+        </w:tcBorders>
+        <w:shd w:val="clear" w:color="auto" w:fill="D2EAF1" w:themeFill="accent5" w:themeFillTint="3F"/>
+      </w:tcPr>
+    </w:tblStylePr>
+    <w:tblStylePr w:type="nwCell">
+      <w:tblPr/>
+      <w:tcPr>
+        <w:shd w:val="clear" w:color="auto" w:fill="FFFFFF" w:themeFill="background1"/>
+      </w:tcPr>
+    </w:tblStylePr>
+    <w:tblStylePr w:type="swCell">
+      <w:tblPr/>
+      <w:tcPr>
+        <w:tcBorders>
+          <w:top w:val="nil"/>
+        </w:tcBorders>
+      </w:tcPr>
+    </w:tblStylePr>
   </w:style>
 </w:styles>
 </file>
@@ -2415,6 +3508,31 @@
       <w:color w:val="4F81BD" w:themeColor="accent1"/>
     </w:rPr>
   </w:style>
+  <w:style w:type="paragraph" w:styleId="berschrift4">
+    <w:name w:val="heading 4"/>
+    <w:basedOn w:val="Standard"/>
+    <w:next w:val="Standard"/>
+    <w:link w:val="berschrift4Zchn"/>
+    <w:uiPriority w:val="9"/>
+    <w:semiHidden/>
+    <w:unhideWhenUsed/>
+    <w:qFormat/>
+    <w:rsid w:val="00680EB6"/>
+    <w:pPr>
+      <w:keepNext/>
+      <w:keepLines/>
+      <w:spacing w:before="200" w:after="0"/>
+      <w:outlineLvl w:val="3"/>
+    </w:pPr>
+    <w:rPr>
+      <w:rFonts w:asciiTheme="majorHAnsi" w:eastAsiaTheme="majorEastAsia" w:hAnsiTheme="majorHAnsi" w:cstheme="majorBidi"/>
+      <w:b/>
+      <w:bCs/>
+      <w:i/>
+      <w:iCs/>
+      <w:color w:val="4F81BD" w:themeColor="accent1"/>
+    </w:rPr>
+  </w:style>
   <w:style w:type="character" w:default="1" w:styleId="Absatz-Standardschriftart">
     <w:name w:val="Default Paragraph Font"/>
     <w:uiPriority w:val="1"/>
@@ -2753,6 +3871,150 @@
         <w:right w:w="108" w:type="dxa"/>
       </w:tblCellMar>
     </w:tblPr>
+  </w:style>
+  <w:style w:type="character" w:customStyle="1" w:styleId="berschrift4Zchn">
+    <w:name w:val="Überschrift 4 Zchn"/>
+    <w:basedOn w:val="Absatz-Standardschriftart"/>
+    <w:link w:val="berschrift4"/>
+    <w:uiPriority w:val="9"/>
+    <w:semiHidden/>
+    <w:rsid w:val="00680EB6"/>
+    <w:rPr>
+      <w:rFonts w:asciiTheme="majorHAnsi" w:eastAsiaTheme="majorEastAsia" w:hAnsiTheme="majorHAnsi" w:cstheme="majorBidi"/>
+      <w:b/>
+      <w:bCs/>
+      <w:i/>
+      <w:iCs/>
+      <w:color w:val="4F81BD" w:themeColor="accent1"/>
+    </w:rPr>
+  </w:style>
+  <w:style w:type="table" w:styleId="MittlereListe2-Akzent5">
+    <w:name w:val="Medium List 2 Accent 5"/>
+    <w:basedOn w:val="NormaleTabelle"/>
+    <w:uiPriority w:val="66"/>
+    <w:rsid w:val="00680EB6"/>
+    <w:pPr>
+      <w:spacing w:after="0" w:line="240" w:lineRule="auto"/>
+    </w:pPr>
+    <w:rPr>
+      <w:rFonts w:asciiTheme="majorHAnsi" w:eastAsiaTheme="majorEastAsia" w:hAnsiTheme="majorHAnsi" w:cstheme="majorBidi"/>
+      <w:color w:val="000000" w:themeColor="text1"/>
+    </w:rPr>
+    <w:tblPr>
+      <w:tblStyleRowBandSize w:val="1"/>
+      <w:tblStyleColBandSize w:val="1"/>
+      <w:tblInd w:w="0" w:type="dxa"/>
+      <w:tblBorders>
+        <w:top w:val="single" w:sz="8" w:space="0" w:color="4BACC6" w:themeColor="accent5"/>
+        <w:left w:val="single" w:sz="8" w:space="0" w:color="4BACC6" w:themeColor="accent5"/>
+        <w:bottom w:val="single" w:sz="8" w:space="0" w:color="4BACC6" w:themeColor="accent5"/>
+        <w:right w:val="single" w:sz="8" w:space="0" w:color="4BACC6" w:themeColor="accent5"/>
+      </w:tblBorders>
+      <w:tblCellMar>
+        <w:top w:w="0" w:type="dxa"/>
+        <w:left w:w="108" w:type="dxa"/>
+        <w:bottom w:w="0" w:type="dxa"/>
+        <w:right w:w="108" w:type="dxa"/>
+      </w:tblCellMar>
+    </w:tblPr>
+    <w:tblStylePr w:type="firstRow">
+      <w:rPr>
+        <w:sz w:val="24"/>
+        <w:szCs w:val="24"/>
+      </w:rPr>
+      <w:tblPr/>
+      <w:tcPr>
+        <w:tcBorders>
+          <w:top w:val="nil"/>
+          <w:left w:val="nil"/>
+          <w:bottom w:val="single" w:sz="24" w:space="0" w:color="4BACC6" w:themeColor="accent5"/>
+          <w:right w:val="nil"/>
+          <w:insideH w:val="nil"/>
+          <w:insideV w:val="nil"/>
+        </w:tcBorders>
+        <w:shd w:val="clear" w:color="auto" w:fill="FFFFFF" w:themeFill="background1"/>
+      </w:tcPr>
+    </w:tblStylePr>
+    <w:tblStylePr w:type="lastRow">
+      <w:tblPr/>
+      <w:tcPr>
+        <w:tcBorders>
+          <w:top w:val="single" w:sz="8" w:space="0" w:color="4BACC6" w:themeColor="accent5"/>
+          <w:left w:val="nil"/>
+          <w:bottom w:val="nil"/>
+          <w:right w:val="nil"/>
+          <w:insideH w:val="nil"/>
+          <w:insideV w:val="nil"/>
+        </w:tcBorders>
+        <w:shd w:val="clear" w:color="auto" w:fill="FFFFFF" w:themeFill="background1"/>
+      </w:tcPr>
+    </w:tblStylePr>
+    <w:tblStylePr w:type="firstCol">
+      <w:tblPr/>
+      <w:tcPr>
+        <w:tcBorders>
+          <w:top w:val="nil"/>
+          <w:left w:val="nil"/>
+          <w:bottom w:val="nil"/>
+          <w:right w:val="single" w:sz="8" w:space="0" w:color="4BACC6" w:themeColor="accent5"/>
+          <w:insideH w:val="nil"/>
+          <w:insideV w:val="nil"/>
+        </w:tcBorders>
+        <w:shd w:val="clear" w:color="auto" w:fill="FFFFFF" w:themeFill="background1"/>
+      </w:tcPr>
+    </w:tblStylePr>
+    <w:tblStylePr w:type="lastCol">
+      <w:tblPr/>
+      <w:tcPr>
+        <w:tcBorders>
+          <w:top w:val="nil"/>
+          <w:left w:val="single" w:sz="8" w:space="0" w:color="4BACC6" w:themeColor="accent5"/>
+          <w:bottom w:val="nil"/>
+          <w:right w:val="nil"/>
+          <w:insideH w:val="nil"/>
+          <w:insideV w:val="nil"/>
+        </w:tcBorders>
+        <w:shd w:val="clear" w:color="auto" w:fill="FFFFFF" w:themeFill="background1"/>
+      </w:tcPr>
+    </w:tblStylePr>
+    <w:tblStylePr w:type="band1Vert">
+      <w:tblPr/>
+      <w:tcPr>
+        <w:tcBorders>
+          <w:left w:val="nil"/>
+          <w:right w:val="nil"/>
+          <w:insideH w:val="nil"/>
+          <w:insideV w:val="nil"/>
+        </w:tcBorders>
+        <w:shd w:val="clear" w:color="auto" w:fill="D2EAF1" w:themeFill="accent5" w:themeFillTint="3F"/>
+      </w:tcPr>
+    </w:tblStylePr>
+    <w:tblStylePr w:type="band1Horz">
+      <w:tblPr/>
+      <w:tcPr>
+        <w:tcBorders>
+          <w:top w:val="nil"/>
+          <w:bottom w:val="nil"/>
+          <w:insideH w:val="nil"/>
+          <w:insideV w:val="nil"/>
+        </w:tcBorders>
+        <w:shd w:val="clear" w:color="auto" w:fill="D2EAF1" w:themeFill="accent5" w:themeFillTint="3F"/>
+      </w:tcPr>
+    </w:tblStylePr>
+    <w:tblStylePr w:type="nwCell">
+      <w:tblPr/>
+      <w:tcPr>
+        <w:shd w:val="clear" w:color="auto" w:fill="FFFFFF" w:themeFill="background1"/>
+      </w:tcPr>
+    </w:tblStylePr>
+    <w:tblStylePr w:type="swCell">
+      <w:tblPr/>
+      <w:tcPr>
+        <w:tcBorders>
+          <w:top w:val="nil"/>
+        </w:tcBorders>
+      </w:tcPr>
+    </w:tblStylePr>
   </w:style>
 </w:styles>
 </file>
@@ -3066,7 +4328,7 @@
 </file>
 
 <file path=customXml/itemProps2.xml><?xml version="1.0" encoding="utf-8"?>
-<ds:datastoreItem xmlns:ds="http://schemas.openxmlformats.org/officeDocument/2006/customXml" ds:itemID="{3A805851-C65F-4B25-8796-F9CDA1A7A7CC}">
+<ds:datastoreItem xmlns:ds="http://schemas.openxmlformats.org/officeDocument/2006/customXml" ds:itemID="{C15E2D62-D9C5-41A0-81F1-9AEE550BFB58}">
   <ds:schemaRefs>
     <ds:schemaRef ds:uri="http://schemas.openxmlformats.org/officeDocument/2006/bibliography"/>
   </ds:schemaRefs>

</xml_diff>

<commit_message>
saros session, Added Mail and Command functionality
</commit_message>
<xml_diff>
--- a/SoftwareDoku.docx
+++ b/SoftwareDoku.docx
@@ -1161,30 +1161,100 @@
         <w:t>Das Programm erhält eine GUI über die der User die Möglichkeit besitzt Nachrichten zu empfangen und zu senden.</w:t>
       </w:r>
     </w:p>
+    <w:p/>
     <w:p>
       <w:r>
         <w:t>Dabei soll die Funktionalität und anzeige voneinander getrennt werden.</w:t>
+      </w:r>
+    </w:p>
+    <w:p/>
+    <w:p>
+      <w:r>
+        <w:rPr>
+          <w:noProof/>
+          <w:lang w:eastAsia="de-AT"/>
+        </w:rPr>
+        <w:drawing>
+          <wp:anchor distT="0" distB="0" distL="114300" distR="114300" simplePos="0" relativeHeight="251658240" behindDoc="1" locked="0" layoutInCell="1" allowOverlap="1" wp14:anchorId="6726F057" wp14:editId="5BDF3A42">
+            <wp:simplePos x="0" y="0"/>
+            <wp:positionH relativeFrom="column">
+              <wp:posOffset>-2461260</wp:posOffset>
+            </wp:positionH>
+            <wp:positionV relativeFrom="paragraph">
+              <wp:posOffset>931545</wp:posOffset>
+            </wp:positionV>
+            <wp:extent cx="8907780" cy="4094480"/>
+            <wp:effectExtent l="6350" t="0" r="0" b="0"/>
+            <wp:wrapTight wrapText="bothSides">
+              <wp:wrapPolygon edited="0">
+                <wp:start x="15" y="21633"/>
+                <wp:lineTo x="21541" y="21633"/>
+                <wp:lineTo x="21541" y="127"/>
+                <wp:lineTo x="15" y="127"/>
+                <wp:lineTo x="15" y="21633"/>
+              </wp:wrapPolygon>
+            </wp:wrapTight>
+            <wp:docPr id="9" name="Grafik 9"/>
+            <wp:cNvGraphicFramePr>
+              <a:graphicFrameLocks xmlns:a="http://schemas.openxmlformats.org/drawingml/2006/main" noChangeAspect="1"/>
+            </wp:cNvGraphicFramePr>
+            <a:graphic xmlns:a="http://schemas.openxmlformats.org/drawingml/2006/main">
+              <a:graphicData uri="http://schemas.openxmlformats.org/drawingml/2006/picture">
+                <pic:pic xmlns:pic="http://schemas.openxmlformats.org/drawingml/2006/picture">
+                  <pic:nvPicPr>
+                    <pic:cNvPr id="0" name=""/>
+                    <pic:cNvPicPr/>
+                  </pic:nvPicPr>
+                  <pic:blipFill>
+                    <a:blip r:embed="rId11">
+                      <a:extLst>
+                        <a:ext uri="{28A0092B-C50C-407E-A947-70E740481C1C}">
+                          <a14:useLocalDpi xmlns:a14="http://schemas.microsoft.com/office/drawing/2010/main" val="0"/>
+                        </a:ext>
+                      </a:extLst>
+                    </a:blip>
+                    <a:stretch>
+                      <a:fillRect/>
+                    </a:stretch>
+                  </pic:blipFill>
+                  <pic:spPr>
+                    <a:xfrm rot="5400000">
+                      <a:off x="0" y="0"/>
+                      <a:ext cx="8907780" cy="4094480"/>
+                    </a:xfrm>
+                    <a:prstGeom prst="rect">
+                      <a:avLst/>
+                    </a:prstGeom>
+                  </pic:spPr>
+                </pic:pic>
+              </a:graphicData>
+            </a:graphic>
+          </wp:anchor>
+        </w:drawing>
+      </w:r>
+      <w:r>
+        <w:t xml:space="preserve">Es soll eine Klasse erstellt werden, welche Methoden zur Interaktion mit JMS </w:t>
+      </w:r>
+      <w:proofErr w:type="gramStart"/>
+      <w:r>
+        <w:t>liefert</w:t>
+      </w:r>
+      <w:proofErr w:type="gramEnd"/>
+      <w:r>
+        <w:t>.</w:t>
+      </w:r>
+    </w:p>
+    <w:p/>
+    <w:p>
+      <w:r>
+        <w:t>Unter Berücksichtigung dieser Grundkonzepte wurde folgendes Konzept erstellt:</w:t>
       </w:r>
     </w:p>
     <w:p>
       <w:r>
-        <w:t xml:space="preserve">Es soll eine Klasse erstellt werden, welche Methoden zur Interaktion mit JMS </w:t>
-      </w:r>
-      <w:proofErr w:type="gramStart"/>
-      <w:r>
-        <w:t>liefert</w:t>
-      </w:r>
-      <w:proofErr w:type="gramEnd"/>
-      <w:r>
-        <w:t>.</w:t>
+        <w:br w:type="textWrapping" w:clear="all"/>
       </w:r>
     </w:p>
-    <w:p>
-      <w:r>
-        <w:t>Unter Berücksichtigung dieser Grundkonzepte wurde folgendes Konzept erstellt:</w:t>
-      </w:r>
-    </w:p>
-    <w:p/>
     <w:p/>
     <w:p/>
     <w:p/>
@@ -1207,7 +1277,10 @@
         <w:t xml:space="preserve">Der aufwand wurde auf </w:t>
       </w:r>
       <w:r>
-        <w:t>11</w:t>
+        <w:t>1</w:t>
+      </w:r>
+      <w:r>
+        <w:t>0</w:t>
       </w:r>
       <w:r>
         <w:t xml:space="preserve"> Stunden Arbeitszeit</w:t>
@@ -1361,7 +1434,10 @@
               <w:cnfStyle w:val="000000100000" w:firstRow="0" w:lastRow="0" w:firstColumn="0" w:lastColumn="0" w:oddVBand="0" w:evenVBand="0" w:oddHBand="1" w:evenHBand="0" w:firstRowFirstColumn="0" w:firstRowLastColumn="0" w:lastRowFirstColumn="0" w:lastRowLastColumn="0"/>
             </w:pPr>
             <w:r>
-              <w:t>12</w:t>
+              <w:t>1</w:t>
+            </w:r>
+            <w:r>
+              <w:t>1</w:t>
             </w:r>
           </w:p>
         </w:tc>
@@ -1421,7 +1497,10 @@
               <w:cnfStyle w:val="000000000000" w:firstRow="0" w:lastRow="0" w:firstColumn="0" w:lastColumn="0" w:oddVBand="0" w:evenVBand="0" w:oddHBand="0" w:evenHBand="0" w:firstRowFirstColumn="0" w:firstRowLastColumn="0" w:lastRowFirstColumn="0" w:lastRowLastColumn="0"/>
             </w:pPr>
             <w:r>
-              <w:t>12</w:t>
+              <w:t>1</w:t>
+            </w:r>
+            <w:r>
+              <w:t>1</w:t>
             </w:r>
           </w:p>
         </w:tc>
@@ -1446,6 +1525,33 @@
     </w:tbl>
     <w:p/>
     <w:p>
+      <w:r>
+        <w:t>Die Installation nahm durch Systemabhängige Schwierigkeiten mehr Zeit als geplant in Anspruch:</w:t>
+      </w:r>
+    </w:p>
+    <w:p>
+      <w:r>
+        <w:t xml:space="preserve">Das Installationssystem für </w:t>
+      </w:r>
+      <w:proofErr w:type="spellStart"/>
+      <w:r>
+        <w:t>ActiveMQ</w:t>
+      </w:r>
+      <w:proofErr w:type="spellEnd"/>
+      <w:r>
+        <w:t xml:space="preserve"> lieferte zu wenig Arbeitsspeicher für </w:t>
+      </w:r>
+      <w:proofErr w:type="spellStart"/>
+      <w:r>
+        <w:t>ActiveMQ</w:t>
+      </w:r>
+      <w:proofErr w:type="spellEnd"/>
+      <w:r>
+        <w:t xml:space="preserve">, nach Erkennung des Problems konnte dieses sowohl durch Änderung der Startparameter als auch durch Erweiterung des verfügbaren RAMs </w:t>
+      </w:r>
+    </w:p>
+    <w:p/>
+    <w:p>
       <w:pPr>
         <w:rPr>
           <w:rFonts w:asciiTheme="majorHAnsi" w:eastAsiaTheme="majorEastAsia" w:hAnsiTheme="majorHAnsi" w:cstheme="majorBidi"/>
@@ -1471,7 +1577,25 @@
       <w:bookmarkEnd w:id="3"/>
     </w:p>
     <w:p>
-      <w:hyperlink r:id="rId11" w:history="1">
+      <w:proofErr w:type="spellStart"/>
+      <w:r>
+        <w:t>ActiveMQ</w:t>
+      </w:r>
+      <w:proofErr w:type="spellEnd"/>
+      <w:r>
+        <w:t xml:space="preserve"> wurde herunter geladen, entpackt und die rechte </w:t>
+      </w:r>
+      <w:proofErr w:type="gramStart"/>
+      <w:r>
+        <w:t>wurden</w:t>
+      </w:r>
+      <w:proofErr w:type="gramEnd"/>
+      <w:r>
+        <w:t xml:space="preserve"> auf 755 gesetzt.</w:t>
+      </w:r>
+    </w:p>
+    <w:p>
+      <w:hyperlink r:id="rId12" w:history="1">
         <w:r>
           <w:rPr>
             <w:rStyle w:val="Hyperlink"/>
@@ -1507,7 +1631,7 @@
                     </pic:cNvPicPr>
                   </pic:nvPicPr>
                   <pic:blipFill>
-                    <a:blip r:embed="rId12">
+                    <a:blip r:embed="rId13">
                       <a:extLst>
                         <a:ext uri="{28A0092B-C50C-407E-A947-70E740481C1C}">
                           <a14:useLocalDpi xmlns:a14="http://schemas.microsoft.com/office/drawing/2010/main" val="0"/>
@@ -1541,6 +1665,27 @@
     </w:p>
     <w:p>
       <w:r>
+        <w:t>Anschließend wurde in der ausführbaren „</w:t>
+      </w:r>
+      <w:proofErr w:type="spellStart"/>
+      <w:r>
+        <w:t>activemq</w:t>
+      </w:r>
+      <w:proofErr w:type="spellEnd"/>
+      <w:r>
+        <w:t xml:space="preserve">“ folgende Zeile geändert, dies setzt den der VM zur Verfügung stehenden </w:t>
+      </w:r>
+      <w:proofErr w:type="gramStart"/>
+      <w:r>
+        <w:t>Arbeitsspeicher</w:t>
+      </w:r>
+      <w:proofErr w:type="gramEnd"/>
+      <w:r>
+        <w:t>:</w:t>
+      </w:r>
+    </w:p>
+    <w:p>
+      <w:r>
         <w:rPr>
           <w:noProof/>
           <w:lang w:eastAsia="de-AT"/>
@@ -1563,7 +1708,7 @@
                     </pic:cNvPicPr>
                   </pic:nvPicPr>
                   <pic:blipFill>
-                    <a:blip r:embed="rId13">
+                    <a:blip r:embed="rId14">
                       <a:extLst>
                         <a:ext uri="{28A0092B-C50C-407E-A947-70E740481C1C}">
                           <a14:useLocalDpi xmlns:a14="http://schemas.microsoft.com/office/drawing/2010/main" val="0"/>
@@ -1619,7 +1764,7 @@
                     </pic:cNvPicPr>
                   </pic:nvPicPr>
                   <pic:blipFill>
-                    <a:blip r:embed="rId14">
+                    <a:blip r:embed="rId15">
                       <a:extLst>
                         <a:ext uri="{28A0092B-C50C-407E-A947-70E740481C1C}">
                           <a14:useLocalDpi xmlns:a14="http://schemas.microsoft.com/office/drawing/2010/main" val="0"/>
@@ -1652,7 +1797,60 @@
       </w:r>
     </w:p>
     <w:p>
-      <w:hyperlink r:id="rId15" w:anchor="Version5GettingStarted-StartingActiveMQ" w:history="1">
+      <w:r>
+        <w:t>Nun wurde nach „</w:t>
+      </w:r>
+      <w:proofErr w:type="spellStart"/>
+      <w:r>
+        <w:t>Getting</w:t>
+      </w:r>
+      <w:proofErr w:type="spellEnd"/>
+      <w:r>
+        <w:t xml:space="preserve"> </w:t>
+      </w:r>
+      <w:proofErr w:type="spellStart"/>
+      <w:r>
+        <w:t>started</w:t>
+      </w:r>
+      <w:proofErr w:type="spellEnd"/>
+      <w:r>
+        <w:t xml:space="preserve">“ und Bauchgefühl das </w:t>
+      </w:r>
+      <w:proofErr w:type="spellStart"/>
+      <w:r>
+        <w:t>Proof</w:t>
+      </w:r>
+      <w:proofErr w:type="spellEnd"/>
+      <w:r>
+        <w:t xml:space="preserve"> </w:t>
+      </w:r>
+      <w:proofErr w:type="spellStart"/>
+      <w:r>
+        <w:t>of</w:t>
+      </w:r>
+      <w:proofErr w:type="spellEnd"/>
+      <w:r>
+        <w:t xml:space="preserve"> </w:t>
+      </w:r>
+      <w:proofErr w:type="spellStart"/>
+      <w:r>
+        <w:t>concept</w:t>
+      </w:r>
+      <w:proofErr w:type="spellEnd"/>
+      <w:r>
+        <w:t xml:space="preserve"> anhand der zur Verfügung gestellten </w:t>
+      </w:r>
+      <w:proofErr w:type="spellStart"/>
+      <w:r>
+        <w:t>Jar</w:t>
+      </w:r>
+      <w:proofErr w:type="spellEnd"/>
+      <w:r>
+        <w:t xml:space="preserve"> erstellt.</w:t>
+      </w:r>
+    </w:p>
+    <w:p>
+      <w:hyperlink r:id="rId16" w:anchor="Version5GettingStarted-StartingActiveMQ" w:history="1">
         <w:r>
           <w:rPr>
             <w:rStyle w:val="Hyperlink"/>
@@ -1685,7 +1883,7 @@
                     </pic:cNvPicPr>
                   </pic:nvPicPr>
                   <pic:blipFill>
-                    <a:blip r:embed="rId16">
+                    <a:blip r:embed="rId17">
                       <a:extLst>
                         <a:ext uri="{28A0092B-C50C-407E-A947-70E740481C1C}">
                           <a14:useLocalDpi xmlns:a14="http://schemas.microsoft.com/office/drawing/2010/main" val="0"/>
@@ -1741,7 +1939,7 @@
                     </pic:cNvPicPr>
                   </pic:nvPicPr>
                   <pic:blipFill>
-                    <a:blip r:embed="rId17">
+                    <a:blip r:embed="rId18">
                       <a:extLst>
                         <a:ext uri="{28A0092B-C50C-407E-A947-70E740481C1C}">
                           <a14:useLocalDpi xmlns:a14="http://schemas.microsoft.com/office/drawing/2010/main" val="0"/>
@@ -1798,7 +1996,7 @@
                     </pic:cNvPicPr>
                   </pic:nvPicPr>
                   <pic:blipFill>
-                    <a:blip r:embed="rId18">
+                    <a:blip r:embed="rId19">
                       <a:extLst>
                         <a:ext uri="{28A0092B-C50C-407E-A947-70E740481C1C}">
                           <a14:useLocalDpi xmlns:a14="http://schemas.microsoft.com/office/drawing/2010/main" val="0"/>
@@ -1854,7 +2052,7 @@
                     </pic:cNvPicPr>
                   </pic:nvPicPr>
                   <pic:blipFill>
-                    <a:blip r:embed="rId19">
+                    <a:blip r:embed="rId20">
                       <a:extLst>
                         <a:ext uri="{28A0092B-C50C-407E-A947-70E740481C1C}">
                           <a14:useLocalDpi xmlns:a14="http://schemas.microsoft.com/office/drawing/2010/main" val="0"/>
@@ -1910,7 +2108,7 @@
                     </pic:cNvPicPr>
                   </pic:nvPicPr>
                   <pic:blipFill>
-                    <a:blip r:embed="rId20">
+                    <a:blip r:embed="rId21">
                       <a:extLst>
                         <a:ext uri="{28A0092B-C50C-407E-A947-70E740481C1C}">
                           <a14:useLocalDpi xmlns:a14="http://schemas.microsoft.com/office/drawing/2010/main" val="0"/>
@@ -1960,19 +2158,409 @@
       <w:bookmarkEnd w:id="4"/>
     </w:p>
     <w:p/>
-    <w:p/>
-    <w:p>
-      <w:r>
-        <w:br w:type="page"/>
-      </w:r>
-    </w:p>
-    <w:p/>
+    <w:tbl>
+      <w:tblPr>
+        <w:tblStyle w:val="HellesRaster-Akzent5"/>
+        <w:tblW w:w="0" w:type="auto"/>
+        <w:tblLook w:val="04A0" w:firstRow="1" w:lastRow="0" w:firstColumn="1" w:lastColumn="0" w:noHBand="0" w:noVBand="1"/>
+      </w:tblPr>
+      <w:tblGrid>
+        <w:gridCol w:w="3070"/>
+        <w:gridCol w:w="3071"/>
+        <w:gridCol w:w="3071"/>
+      </w:tblGrid>
+      <w:tr>
+        <w:trPr>
+          <w:cnfStyle w:val="100000000000" w:firstRow="1" w:lastRow="0" w:firstColumn="0" w:lastColumn="0" w:oddVBand="0" w:evenVBand="0" w:oddHBand="0" w:evenHBand="0" w:firstRowFirstColumn="0" w:firstRowLastColumn="0" w:lastRowFirstColumn="0" w:lastRowLastColumn="0"/>
+        </w:trPr>
+        <w:tc>
+          <w:tcPr>
+            <w:cnfStyle w:val="001000000000" w:firstRow="0" w:lastRow="0" w:firstColumn="1" w:lastColumn="0" w:oddVBand="0" w:evenVBand="0" w:oddHBand="0" w:evenHBand="0" w:firstRowFirstColumn="0" w:firstRowLastColumn="0" w:lastRowFirstColumn="0" w:lastRowLastColumn="0"/>
+            <w:tcW w:w="3070" w:type="dxa"/>
+          </w:tcPr>
+          <w:p>
+            <w:r>
+              <w:t>Aktion</w:t>
+            </w:r>
+          </w:p>
+        </w:tc>
+        <w:tc>
+          <w:tcPr>
+            <w:tcW w:w="3071" w:type="dxa"/>
+          </w:tcPr>
+          <w:p>
+            <w:pPr>
+              <w:cnfStyle w:val="100000000000" w:firstRow="1" w:lastRow="0" w:firstColumn="0" w:lastColumn="0" w:oddVBand="0" w:evenVBand="0" w:oddHBand="0" w:evenHBand="0" w:firstRowFirstColumn="0" w:firstRowLastColumn="0" w:lastRowFirstColumn="0" w:lastRowLastColumn="0"/>
+            </w:pPr>
+            <w:r>
+              <w:t>Erwartung</w:t>
+            </w:r>
+          </w:p>
+        </w:tc>
+        <w:tc>
+          <w:tcPr>
+            <w:tcW w:w="3071" w:type="dxa"/>
+          </w:tcPr>
+          <w:p>
+            <w:pPr>
+              <w:cnfStyle w:val="100000000000" w:firstRow="1" w:lastRow="0" w:firstColumn="0" w:lastColumn="0" w:oddVBand="0" w:evenVBand="0" w:oddHBand="0" w:evenHBand="0" w:firstRowFirstColumn="0" w:firstRowLastColumn="0" w:lastRowFirstColumn="0" w:lastRowLastColumn="0"/>
+            </w:pPr>
+            <w:r>
+              <w:t>Ist</w:t>
+            </w:r>
+          </w:p>
+        </w:tc>
+      </w:tr>
+      <w:tr>
+        <w:trPr>
+          <w:cnfStyle w:val="000000100000" w:firstRow="0" w:lastRow="0" w:firstColumn="0" w:lastColumn="0" w:oddVBand="0" w:evenVBand="0" w:oddHBand="1" w:evenHBand="0" w:firstRowFirstColumn="0" w:firstRowLastColumn="0" w:lastRowFirstColumn="0" w:lastRowLastColumn="0"/>
+        </w:trPr>
+        <w:tc>
+          <w:tcPr>
+            <w:cnfStyle w:val="001000000000" w:firstRow="0" w:lastRow="0" w:firstColumn="1" w:lastColumn="0" w:oddVBand="0" w:evenVBand="0" w:oddHBand="0" w:evenHBand="0" w:firstRowFirstColumn="0" w:firstRowLastColumn="0" w:lastRowFirstColumn="0" w:lastRowLastColumn="0"/>
+            <w:tcW w:w="3070" w:type="dxa"/>
+          </w:tcPr>
+          <w:p>
+            <w:r>
+              <w:t>Topic Nachricht über GUI senden</w:t>
+            </w:r>
+          </w:p>
+        </w:tc>
+        <w:tc>
+          <w:tcPr>
+            <w:tcW w:w="3071" w:type="dxa"/>
+          </w:tcPr>
+          <w:p>
+            <w:pPr>
+              <w:cnfStyle w:val="000000100000" w:firstRow="0" w:lastRow="0" w:firstColumn="0" w:lastColumn="0" w:oddVBand="0" w:evenVBand="0" w:oddHBand="1" w:evenHBand="0" w:firstRowFirstColumn="0" w:firstRowLastColumn="0" w:lastRowFirstColumn="0" w:lastRowLastColumn="0"/>
+            </w:pPr>
+            <w:r>
+              <w:t xml:space="preserve">Nachricht wird an </w:t>
+            </w:r>
+            <w:proofErr w:type="spellStart"/>
+            <w:r>
+              <w:t>ActiveMQ</w:t>
+            </w:r>
+            <w:proofErr w:type="spellEnd"/>
+            <w:r>
+              <w:t xml:space="preserve"> </w:t>
+            </w:r>
+            <w:proofErr w:type="spellStart"/>
+            <w:r>
+              <w:t>server</w:t>
+            </w:r>
+            <w:proofErr w:type="spellEnd"/>
+            <w:r>
+              <w:t xml:space="preserve"> geleitet</w:t>
+            </w:r>
+          </w:p>
+        </w:tc>
+        <w:tc>
+          <w:tcPr>
+            <w:tcW w:w="3071" w:type="dxa"/>
+          </w:tcPr>
+          <w:p>
+            <w:pPr>
+              <w:cnfStyle w:val="000000100000" w:firstRow="0" w:lastRow="0" w:firstColumn="0" w:lastColumn="0" w:oddVBand="0" w:evenVBand="0" w:oddHBand="1" w:evenHBand="0" w:firstRowFirstColumn="0" w:firstRowLastColumn="0" w:lastRowFirstColumn="0" w:lastRowLastColumn="0"/>
+            </w:pPr>
+            <w:r>
+              <w:t>+</w:t>
+            </w:r>
+          </w:p>
+        </w:tc>
+      </w:tr>
+      <w:tr>
+        <w:trPr>
+          <w:cnfStyle w:val="000000010000" w:firstRow="0" w:lastRow="0" w:firstColumn="0" w:lastColumn="0" w:oddVBand="0" w:evenVBand="0" w:oddHBand="0" w:evenHBand="1" w:firstRowFirstColumn="0" w:firstRowLastColumn="0" w:lastRowFirstColumn="0" w:lastRowLastColumn="0"/>
+        </w:trPr>
+        <w:tc>
+          <w:tcPr>
+            <w:cnfStyle w:val="001000000000" w:firstRow="0" w:lastRow="0" w:firstColumn="1" w:lastColumn="0" w:oddVBand="0" w:evenVBand="0" w:oddHBand="0" w:evenHBand="0" w:firstRowFirstColumn="0" w:firstRowLastColumn="0" w:lastRowFirstColumn="0" w:lastRowLastColumn="0"/>
+            <w:tcW w:w="3070" w:type="dxa"/>
+          </w:tcPr>
+          <w:p>
+            <w:r>
+              <w:t>Topic Nachricht empfangen</w:t>
+            </w:r>
+          </w:p>
+        </w:tc>
+        <w:tc>
+          <w:tcPr>
+            <w:tcW w:w="3071" w:type="dxa"/>
+          </w:tcPr>
+          <w:p>
+            <w:pPr>
+              <w:cnfStyle w:val="000000010000" w:firstRow="0" w:lastRow="0" w:firstColumn="0" w:lastColumn="0" w:oddVBand="0" w:evenVBand="0" w:oddHBand="0" w:evenHBand="1" w:firstRowFirstColumn="0" w:firstRowLastColumn="0" w:lastRowFirstColumn="0" w:lastRowLastColumn="0"/>
+            </w:pPr>
+            <w:r>
+              <w:t xml:space="preserve">Nachricht wird automatisch von </w:t>
+            </w:r>
+            <w:proofErr w:type="spellStart"/>
+            <w:r>
+              <w:t>ActiveMQ</w:t>
+            </w:r>
+            <w:proofErr w:type="spellEnd"/>
+            <w:r>
+              <w:t xml:space="preserve"> </w:t>
+            </w:r>
+            <w:proofErr w:type="spellStart"/>
+            <w:r>
+              <w:t>server</w:t>
+            </w:r>
+            <w:proofErr w:type="spellEnd"/>
+            <w:r>
+              <w:t xml:space="preserve"> empfangen und angezeigt</w:t>
+            </w:r>
+          </w:p>
+        </w:tc>
+        <w:tc>
+          <w:tcPr>
+            <w:tcW w:w="3071" w:type="dxa"/>
+          </w:tcPr>
+          <w:p>
+            <w:pPr>
+              <w:cnfStyle w:val="000000010000" w:firstRow="0" w:lastRow="0" w:firstColumn="0" w:lastColumn="0" w:oddVBand="0" w:evenVBand="0" w:oddHBand="0" w:evenHBand="1" w:firstRowFirstColumn="0" w:firstRowLastColumn="0" w:lastRowFirstColumn="0" w:lastRowLastColumn="0"/>
+            </w:pPr>
+            <w:r>
+              <w:t>+</w:t>
+            </w:r>
+          </w:p>
+        </w:tc>
+      </w:tr>
+      <w:tr>
+        <w:trPr>
+          <w:cnfStyle w:val="000000100000" w:firstRow="0" w:lastRow="0" w:firstColumn="0" w:lastColumn="0" w:oddVBand="0" w:evenVBand="0" w:oddHBand="1" w:evenHBand="0" w:firstRowFirstColumn="0" w:firstRowLastColumn="0" w:lastRowFirstColumn="0" w:lastRowLastColumn="0"/>
+        </w:trPr>
+        <w:tc>
+          <w:tcPr>
+            <w:cnfStyle w:val="001000000000" w:firstRow="0" w:lastRow="0" w:firstColumn="1" w:lastColumn="0" w:oddVBand="0" w:evenVBand="0" w:oddHBand="0" w:evenHBand="0" w:firstRowFirstColumn="0" w:firstRowLastColumn="0" w:lastRowFirstColumn="0" w:lastRowLastColumn="0"/>
+            <w:tcW w:w="3070" w:type="dxa"/>
+          </w:tcPr>
+          <w:p>
+            <w:r>
+              <w:t>Command (</w:t>
+            </w:r>
+            <w:proofErr w:type="spellStart"/>
+            <w:r>
+              <w:t>Commands</w:t>
+            </w:r>
+            <w:proofErr w:type="spellEnd"/>
+            <w:r>
+              <w:t xml:space="preserve"> werden mit einem / im </w:t>
+            </w:r>
+            <w:proofErr w:type="spellStart"/>
+            <w:r>
+              <w:t>chat</w:t>
+            </w:r>
+            <w:proofErr w:type="spellEnd"/>
+            <w:r>
+              <w:t xml:space="preserve"> ausgeführt)</w:t>
+            </w:r>
+          </w:p>
+          <w:p>
+            <w:r>
+              <w:t>/Exit</w:t>
+            </w:r>
+          </w:p>
+        </w:tc>
+        <w:tc>
+          <w:tcPr>
+            <w:tcW w:w="3071" w:type="dxa"/>
+          </w:tcPr>
+          <w:p>
+            <w:pPr>
+              <w:cnfStyle w:val="000000100000" w:firstRow="0" w:lastRow="0" w:firstColumn="0" w:lastColumn="0" w:oddVBand="0" w:evenVBand="0" w:oddHBand="1" w:evenHBand="0" w:firstRowFirstColumn="0" w:firstRowLastColumn="0" w:lastRowFirstColumn="0" w:lastRowLastColumn="0"/>
+            </w:pPr>
+            <w:r>
+              <w:t>Das Programm schließt sich und sämtliche laufenden Threads/Streams</w:t>
+            </w:r>
+          </w:p>
+        </w:tc>
+        <w:tc>
+          <w:tcPr>
+            <w:tcW w:w="3071" w:type="dxa"/>
+          </w:tcPr>
+          <w:p>
+            <w:pPr>
+              <w:cnfStyle w:val="000000100000" w:firstRow="0" w:lastRow="0" w:firstColumn="0" w:lastColumn="0" w:oddVBand="0" w:evenVBand="0" w:oddHBand="1" w:evenHBand="0" w:firstRowFirstColumn="0" w:firstRowLastColumn="0" w:lastRowFirstColumn="0" w:lastRowLastColumn="0"/>
+            </w:pPr>
+            <w:r>
+              <w:t>+</w:t>
+            </w:r>
+          </w:p>
+        </w:tc>
+      </w:tr>
+      <w:tr>
+        <w:trPr>
+          <w:cnfStyle w:val="000000010000" w:firstRow="0" w:lastRow="0" w:firstColumn="0" w:lastColumn="0" w:oddVBand="0" w:evenVBand="0" w:oddHBand="0" w:evenHBand="1" w:firstRowFirstColumn="0" w:firstRowLastColumn="0" w:lastRowFirstColumn="0" w:lastRowLastColumn="0"/>
+        </w:trPr>
+        <w:tc>
+          <w:tcPr>
+            <w:cnfStyle w:val="001000000000" w:firstRow="0" w:lastRow="0" w:firstColumn="1" w:lastColumn="0" w:oddVBand="0" w:evenVBand="0" w:oddHBand="0" w:evenHBand="0" w:firstRowFirstColumn="0" w:firstRowLastColumn="0" w:lastRowFirstColumn="0" w:lastRowLastColumn="0"/>
+            <w:tcW w:w="3070" w:type="dxa"/>
+          </w:tcPr>
+          <w:p>
+            <w:r>
+              <w:t>Command /Mailbox</w:t>
+            </w:r>
+          </w:p>
+        </w:tc>
+        <w:tc>
+          <w:tcPr>
+            <w:tcW w:w="3071" w:type="dxa"/>
+          </w:tcPr>
+          <w:p>
+            <w:pPr>
+              <w:cnfStyle w:val="000000010000" w:firstRow="0" w:lastRow="0" w:firstColumn="0" w:lastColumn="0" w:oddVBand="0" w:evenVBand="0" w:oddHBand="0" w:evenHBand="1" w:firstRowFirstColumn="0" w:firstRowLastColumn="0" w:lastRowFirstColumn="0" w:lastRowLastColumn="0"/>
+            </w:pPr>
+            <w:r>
+              <w:t xml:space="preserve">Liest Nachrichten aus der Mailbox des </w:t>
+            </w:r>
+            <w:proofErr w:type="spellStart"/>
+            <w:r>
+              <w:t>ActiveMQ</w:t>
+            </w:r>
+            <w:proofErr w:type="spellEnd"/>
+            <w:r>
+              <w:t xml:space="preserve"> </w:t>
+            </w:r>
+            <w:proofErr w:type="spellStart"/>
+            <w:r>
+              <w:t>servers</w:t>
+            </w:r>
+            <w:proofErr w:type="spellEnd"/>
+          </w:p>
+        </w:tc>
+        <w:tc>
+          <w:tcPr>
+            <w:tcW w:w="3071" w:type="dxa"/>
+          </w:tcPr>
+          <w:p>
+            <w:pPr>
+              <w:cnfStyle w:val="000000010000" w:firstRow="0" w:lastRow="0" w:firstColumn="0" w:lastColumn="0" w:oddVBand="0" w:evenVBand="0" w:oddHBand="0" w:evenHBand="1" w:firstRowFirstColumn="0" w:firstRowLastColumn="0" w:lastRowFirstColumn="0" w:lastRowLastColumn="0"/>
+            </w:pPr>
+            <w:r>
+              <w:t>+</w:t>
+            </w:r>
+          </w:p>
+        </w:tc>
+      </w:tr>
+      <w:tr>
+        <w:trPr>
+          <w:cnfStyle w:val="000000100000" w:firstRow="0" w:lastRow="0" w:firstColumn="0" w:lastColumn="0" w:oddVBand="0" w:evenVBand="0" w:oddHBand="1" w:evenHBand="0" w:firstRowFirstColumn="0" w:firstRowLastColumn="0" w:lastRowFirstColumn="0" w:lastRowLastColumn="0"/>
+        </w:trPr>
+        <w:tc>
+          <w:tcPr>
+            <w:cnfStyle w:val="001000000000" w:firstRow="0" w:lastRow="0" w:firstColumn="1" w:lastColumn="0" w:oddVBand="0" w:evenVBand="0" w:oddHBand="0" w:evenHBand="0" w:firstRowFirstColumn="0" w:firstRowLastColumn="0" w:lastRowFirstColumn="0" w:lastRowLastColumn="0"/>
+            <w:tcW w:w="3070" w:type="dxa"/>
+          </w:tcPr>
+          <w:p>
+            <w:r>
+              <w:t>Command /Mail</w:t>
+            </w:r>
+          </w:p>
+        </w:tc>
+        <w:tc>
+          <w:tcPr>
+            <w:tcW w:w="3071" w:type="dxa"/>
+          </w:tcPr>
+          <w:p>
+            <w:pPr>
+              <w:cnfStyle w:val="000000100000" w:firstRow="0" w:lastRow="0" w:firstColumn="0" w:lastColumn="0" w:oddVBand="0" w:evenVBand="0" w:oddHBand="1" w:evenHBand="0" w:firstRowFirstColumn="0" w:firstRowLastColumn="0" w:lastRowFirstColumn="0" w:lastRowLastColumn="0"/>
+            </w:pPr>
+            <w:r>
+              <w:t xml:space="preserve">/Mail </w:t>
+            </w:r>
+            <w:r>
+              <w:t>&lt;</w:t>
+            </w:r>
+            <w:proofErr w:type="spellStart"/>
+            <w:r>
+              <w:t>ip_des_benutzers</w:t>
+            </w:r>
+            <w:proofErr w:type="spellEnd"/>
+            <w:r>
+              <w:t>&gt; &lt;</w:t>
+            </w:r>
+            <w:proofErr w:type="spellStart"/>
+            <w:r>
+              <w:t>nachricht</w:t>
+            </w:r>
+            <w:proofErr w:type="spellEnd"/>
+            <w:r>
+              <w:t xml:space="preserve">&gt; </w:t>
+            </w:r>
+            <w:r>
+              <w:t>Sendet eine Nach</w:t>
+            </w:r>
+            <w:r>
+              <w:t>richt einen bestimmten Benutzer</w:t>
+            </w:r>
+          </w:p>
+        </w:tc>
+        <w:tc>
+          <w:tcPr>
+            <w:tcW w:w="3071" w:type="dxa"/>
+          </w:tcPr>
+          <w:p>
+            <w:pPr>
+              <w:cnfStyle w:val="000000100000" w:firstRow="0" w:lastRow="0" w:firstColumn="0" w:lastColumn="0" w:oddVBand="0" w:evenVBand="0" w:oddHBand="1" w:evenHBand="0" w:firstRowFirstColumn="0" w:firstRowLastColumn="0" w:lastRowFirstColumn="0" w:lastRowLastColumn="0"/>
+            </w:pPr>
+            <w:r>
+              <w:t>+</w:t>
+            </w:r>
+          </w:p>
+        </w:tc>
+      </w:tr>
+      <w:tr>
+        <w:trPr>
+          <w:cnfStyle w:val="000000010000" w:firstRow="0" w:lastRow="0" w:firstColumn="0" w:lastColumn="0" w:oddVBand="0" w:evenVBand="0" w:oddHBand="0" w:evenHBand="1" w:firstRowFirstColumn="0" w:firstRowLastColumn="0" w:lastRowFirstColumn="0" w:lastRowLastColumn="0"/>
+        </w:trPr>
+        <w:tc>
+          <w:tcPr>
+            <w:cnfStyle w:val="001000000000" w:firstRow="0" w:lastRow="0" w:firstColumn="1" w:lastColumn="0" w:oddVBand="0" w:evenVBand="0" w:oddHBand="0" w:evenHBand="0" w:firstRowFirstColumn="0" w:firstRowLastColumn="0" w:lastRowFirstColumn="0" w:lastRowLastColumn="0"/>
+            <w:tcW w:w="3070" w:type="dxa"/>
+          </w:tcPr>
+          <w:p>
+            <w:r>
+              <w:t>Command /Help</w:t>
+            </w:r>
+          </w:p>
+        </w:tc>
+        <w:tc>
+          <w:tcPr>
+            <w:tcW w:w="3071" w:type="dxa"/>
+          </w:tcPr>
+          <w:p>
+            <w:pPr>
+              <w:cnfStyle w:val="000000010000" w:firstRow="0" w:lastRow="0" w:firstColumn="0" w:lastColumn="0" w:oddVBand="0" w:evenVBand="0" w:oddHBand="0" w:evenHBand="1" w:firstRowFirstColumn="0" w:firstRowLastColumn="0" w:lastRowFirstColumn="0" w:lastRowLastColumn="0"/>
+            </w:pPr>
+            <w:r>
+              <w:t>Listet verfügbare Kommandos</w:t>
+            </w:r>
+          </w:p>
+        </w:tc>
+        <w:tc>
+          <w:tcPr>
+            <w:tcW w:w="3071" w:type="dxa"/>
+          </w:tcPr>
+          <w:p>
+            <w:pPr>
+              <w:cnfStyle w:val="000000010000" w:firstRow="0" w:lastRow="0" w:firstColumn="0" w:lastColumn="0" w:oddVBand="0" w:evenVBand="0" w:oddHBand="0" w:evenHBand="1" w:firstRowFirstColumn="0" w:firstRowLastColumn="0" w:lastRowFirstColumn="0" w:lastRowLastColumn="0"/>
+            </w:pPr>
+            <w:r>
+              <w:t>+</w:t>
+            </w:r>
+          </w:p>
+        </w:tc>
+      </w:tr>
+    </w:tbl>
     <w:p/>
     <w:p/>
     <w:p/>
     <w:p/>
     <w:sectPr>
-      <w:footerReference w:type="default" r:id="rId21"/>
+      <w:footerReference w:type="default" r:id="rId22"/>
       <w:pgSz w:w="11906" w:h="16838"/>
       <w:pgMar w:top="1417" w:right="1417" w:bottom="1134" w:left="1417" w:header="708" w:footer="708" w:gutter="0"/>
       <w:pgNumType w:start="0"/>
@@ -2024,6 +2612,9 @@
     </w:r>
     <w:proofErr w:type="spellEnd"/>
     <w:r>
+      <w:t>, Wolfgang Mair</w:t>
+    </w:r>
+    <w:r>
       <w:tab/>
       <w:t>4AHIT</w:t>
     </w:r>
@@ -2044,7 +2635,7 @@
         <w:noProof/>
         <w:lang w:val="de-DE"/>
       </w:rPr>
-      <w:t>4</w:t>
+      <w:t>7</w:t>
     </w:r>
     <w:r>
       <w:fldChar w:fldCharType="end"/>
@@ -3276,6 +3867,1746 @@
       </w:tcPr>
     </w:tblStylePr>
   </w:style>
+  <w:style w:type="table" w:styleId="HelleListe-Akzent1">
+    <w:name w:val="Light List Accent 1"/>
+    <w:basedOn w:val="NormaleTabelle"/>
+    <w:uiPriority w:val="61"/>
+    <w:rsid w:val="00B836FD"/>
+    <w:pPr>
+      <w:spacing w:after="0" w:line="240" w:lineRule="auto"/>
+    </w:pPr>
+    <w:tblPr>
+      <w:tblStyleRowBandSize w:val="1"/>
+      <w:tblStyleColBandSize w:val="1"/>
+      <w:tblInd w:w="0" w:type="dxa"/>
+      <w:tblBorders>
+        <w:top w:val="single" w:sz="8" w:space="0" w:color="4F81BD" w:themeColor="accent1"/>
+        <w:left w:val="single" w:sz="8" w:space="0" w:color="4F81BD" w:themeColor="accent1"/>
+        <w:bottom w:val="single" w:sz="8" w:space="0" w:color="4F81BD" w:themeColor="accent1"/>
+        <w:right w:val="single" w:sz="8" w:space="0" w:color="4F81BD" w:themeColor="accent1"/>
+      </w:tblBorders>
+      <w:tblCellMar>
+        <w:top w:w="0" w:type="dxa"/>
+        <w:left w:w="108" w:type="dxa"/>
+        <w:bottom w:w="0" w:type="dxa"/>
+        <w:right w:w="108" w:type="dxa"/>
+      </w:tblCellMar>
+    </w:tblPr>
+    <w:tblStylePr w:type="firstRow">
+      <w:pPr>
+        <w:spacing w:before="0" w:after="0" w:line="240" w:lineRule="auto"/>
+      </w:pPr>
+      <w:rPr>
+        <w:b/>
+        <w:bCs/>
+        <w:color w:val="FFFFFF" w:themeColor="background1"/>
+      </w:rPr>
+      <w:tblPr/>
+      <w:tcPr>
+        <w:shd w:val="clear" w:color="auto" w:fill="4F81BD" w:themeFill="accent1"/>
+      </w:tcPr>
+    </w:tblStylePr>
+    <w:tblStylePr w:type="lastRow">
+      <w:pPr>
+        <w:spacing w:before="0" w:after="0" w:line="240" w:lineRule="auto"/>
+      </w:pPr>
+      <w:rPr>
+        <w:b/>
+        <w:bCs/>
+      </w:rPr>
+      <w:tblPr/>
+      <w:tcPr>
+        <w:tcBorders>
+          <w:top w:val="double" w:sz="6" w:space="0" w:color="4F81BD" w:themeColor="accent1"/>
+          <w:left w:val="single" w:sz="8" w:space="0" w:color="4F81BD" w:themeColor="accent1"/>
+          <w:bottom w:val="single" w:sz="8" w:space="0" w:color="4F81BD" w:themeColor="accent1"/>
+          <w:right w:val="single" w:sz="8" w:space="0" w:color="4F81BD" w:themeColor="accent1"/>
+        </w:tcBorders>
+      </w:tcPr>
+    </w:tblStylePr>
+    <w:tblStylePr w:type="firstCol">
+      <w:rPr>
+        <w:b/>
+        <w:bCs/>
+      </w:rPr>
+    </w:tblStylePr>
+    <w:tblStylePr w:type="lastCol">
+      <w:rPr>
+        <w:b/>
+        <w:bCs/>
+      </w:rPr>
+    </w:tblStylePr>
+    <w:tblStylePr w:type="band1Vert">
+      <w:tblPr/>
+      <w:tcPr>
+        <w:tcBorders>
+          <w:top w:val="single" w:sz="8" w:space="0" w:color="4F81BD" w:themeColor="accent1"/>
+          <w:left w:val="single" w:sz="8" w:space="0" w:color="4F81BD" w:themeColor="accent1"/>
+          <w:bottom w:val="single" w:sz="8" w:space="0" w:color="4F81BD" w:themeColor="accent1"/>
+          <w:right w:val="single" w:sz="8" w:space="0" w:color="4F81BD" w:themeColor="accent1"/>
+        </w:tcBorders>
+      </w:tcPr>
+    </w:tblStylePr>
+    <w:tblStylePr w:type="band1Horz">
+      <w:tblPr/>
+      <w:tcPr>
+        <w:tcBorders>
+          <w:top w:val="single" w:sz="8" w:space="0" w:color="4F81BD" w:themeColor="accent1"/>
+          <w:left w:val="single" w:sz="8" w:space="0" w:color="4F81BD" w:themeColor="accent1"/>
+          <w:bottom w:val="single" w:sz="8" w:space="0" w:color="4F81BD" w:themeColor="accent1"/>
+          <w:right w:val="single" w:sz="8" w:space="0" w:color="4F81BD" w:themeColor="accent1"/>
+        </w:tcBorders>
+      </w:tcPr>
+    </w:tblStylePr>
+  </w:style>
+  <w:style w:type="table" w:styleId="MittleresRaster3-Akzent1">
+    <w:name w:val="Medium Grid 3 Accent 1"/>
+    <w:basedOn w:val="NormaleTabelle"/>
+    <w:uiPriority w:val="69"/>
+    <w:rsid w:val="00B836FD"/>
+    <w:pPr>
+      <w:spacing w:after="0" w:line="240" w:lineRule="auto"/>
+    </w:pPr>
+    <w:tblPr>
+      <w:tblStyleRowBandSize w:val="1"/>
+      <w:tblStyleColBandSize w:val="1"/>
+      <w:tblInd w:w="0" w:type="dxa"/>
+      <w:tblBorders>
+        <w:top w:val="single" w:sz="8" w:space="0" w:color="FFFFFF" w:themeColor="background1"/>
+        <w:left w:val="single" w:sz="8" w:space="0" w:color="FFFFFF" w:themeColor="background1"/>
+        <w:bottom w:val="single" w:sz="8" w:space="0" w:color="FFFFFF" w:themeColor="background1"/>
+        <w:right w:val="single" w:sz="8" w:space="0" w:color="FFFFFF" w:themeColor="background1"/>
+        <w:insideH w:val="single" w:sz="6" w:space="0" w:color="FFFFFF" w:themeColor="background1"/>
+        <w:insideV w:val="single" w:sz="6" w:space="0" w:color="FFFFFF" w:themeColor="background1"/>
+      </w:tblBorders>
+      <w:tblCellMar>
+        <w:top w:w="0" w:type="dxa"/>
+        <w:left w:w="108" w:type="dxa"/>
+        <w:bottom w:w="0" w:type="dxa"/>
+        <w:right w:w="108" w:type="dxa"/>
+      </w:tblCellMar>
+    </w:tblPr>
+    <w:tcPr>
+      <w:shd w:val="clear" w:color="auto" w:fill="D3DFEE" w:themeFill="accent1" w:themeFillTint="3F"/>
+    </w:tcPr>
+    <w:tblStylePr w:type="firstRow">
+      <w:rPr>
+        <w:b/>
+        <w:bCs/>
+        <w:i w:val="0"/>
+        <w:iCs w:val="0"/>
+        <w:color w:val="FFFFFF" w:themeColor="background1"/>
+      </w:rPr>
+      <w:tblPr/>
+      <w:tcPr>
+        <w:tcBorders>
+          <w:top w:val="single" w:sz="8" w:space="0" w:color="FFFFFF" w:themeColor="background1"/>
+          <w:left w:val="single" w:sz="8" w:space="0" w:color="FFFFFF" w:themeColor="background1"/>
+          <w:bottom w:val="single" w:sz="24" w:space="0" w:color="FFFFFF" w:themeColor="background1"/>
+          <w:right w:val="single" w:sz="8" w:space="0" w:color="FFFFFF" w:themeColor="background1"/>
+          <w:insideH w:val="nil"/>
+          <w:insideV w:val="single" w:sz="8" w:space="0" w:color="FFFFFF" w:themeColor="background1"/>
+        </w:tcBorders>
+        <w:shd w:val="clear" w:color="auto" w:fill="4F81BD" w:themeFill="accent1"/>
+      </w:tcPr>
+    </w:tblStylePr>
+    <w:tblStylePr w:type="lastRow">
+      <w:rPr>
+        <w:b/>
+        <w:bCs/>
+        <w:i w:val="0"/>
+        <w:iCs w:val="0"/>
+        <w:color w:val="FFFFFF" w:themeColor="background1"/>
+      </w:rPr>
+      <w:tblPr/>
+      <w:tcPr>
+        <w:tcBorders>
+          <w:top w:val="single" w:sz="24" w:space="0" w:color="FFFFFF" w:themeColor="background1"/>
+          <w:left w:val="single" w:sz="8" w:space="0" w:color="FFFFFF" w:themeColor="background1"/>
+          <w:bottom w:val="single" w:sz="8" w:space="0" w:color="FFFFFF" w:themeColor="background1"/>
+          <w:right w:val="single" w:sz="8" w:space="0" w:color="FFFFFF" w:themeColor="background1"/>
+          <w:insideH w:val="nil"/>
+          <w:insideV w:val="single" w:sz="8" w:space="0" w:color="FFFFFF" w:themeColor="background1"/>
+        </w:tcBorders>
+        <w:shd w:val="clear" w:color="auto" w:fill="4F81BD" w:themeFill="accent1"/>
+      </w:tcPr>
+    </w:tblStylePr>
+    <w:tblStylePr w:type="firstCol">
+      <w:rPr>
+        <w:b/>
+        <w:bCs/>
+        <w:i w:val="0"/>
+        <w:iCs w:val="0"/>
+        <w:color w:val="FFFFFF" w:themeColor="background1"/>
+      </w:rPr>
+      <w:tblPr/>
+      <w:tcPr>
+        <w:tcBorders>
+          <w:left w:val="single" w:sz="8" w:space="0" w:color="FFFFFF" w:themeColor="background1"/>
+          <w:right w:val="single" w:sz="24" w:space="0" w:color="FFFFFF" w:themeColor="background1"/>
+          <w:insideH w:val="nil"/>
+          <w:insideV w:val="nil"/>
+        </w:tcBorders>
+        <w:shd w:val="clear" w:color="auto" w:fill="4F81BD" w:themeFill="accent1"/>
+      </w:tcPr>
+    </w:tblStylePr>
+    <w:tblStylePr w:type="lastCol">
+      <w:rPr>
+        <w:b/>
+        <w:bCs/>
+        <w:i w:val="0"/>
+        <w:iCs w:val="0"/>
+        <w:color w:val="FFFFFF" w:themeColor="background1"/>
+      </w:rPr>
+      <w:tblPr/>
+      <w:tcPr>
+        <w:tcBorders>
+          <w:top w:val="nil"/>
+          <w:left w:val="single" w:sz="24" w:space="0" w:color="FFFFFF" w:themeColor="background1"/>
+          <w:bottom w:val="nil"/>
+          <w:right w:val="nil"/>
+          <w:insideH w:val="nil"/>
+          <w:insideV w:val="nil"/>
+        </w:tcBorders>
+        <w:shd w:val="clear" w:color="auto" w:fill="4F81BD" w:themeFill="accent1"/>
+      </w:tcPr>
+    </w:tblStylePr>
+    <w:tblStylePr w:type="band1Vert">
+      <w:tblPr/>
+      <w:tcPr>
+        <w:tcBorders>
+          <w:top w:val="single" w:sz="8" w:space="0" w:color="FFFFFF" w:themeColor="background1"/>
+          <w:left w:val="single" w:sz="8" w:space="0" w:color="FFFFFF" w:themeColor="background1"/>
+          <w:bottom w:val="single" w:sz="8" w:space="0" w:color="FFFFFF" w:themeColor="background1"/>
+          <w:right w:val="single" w:sz="8" w:space="0" w:color="FFFFFF" w:themeColor="background1"/>
+          <w:insideH w:val="nil"/>
+          <w:insideV w:val="nil"/>
+        </w:tcBorders>
+        <w:shd w:val="clear" w:color="auto" w:fill="A7BFDE" w:themeFill="accent1" w:themeFillTint="7F"/>
+      </w:tcPr>
+    </w:tblStylePr>
+    <w:tblStylePr w:type="band1Horz">
+      <w:tblPr/>
+      <w:tcPr>
+        <w:tcBorders>
+          <w:top w:val="single" w:sz="8" w:space="0" w:color="FFFFFF" w:themeColor="background1"/>
+          <w:left w:val="single" w:sz="8" w:space="0" w:color="FFFFFF" w:themeColor="background1"/>
+          <w:bottom w:val="single" w:sz="8" w:space="0" w:color="FFFFFF" w:themeColor="background1"/>
+          <w:right w:val="single" w:sz="8" w:space="0" w:color="FFFFFF" w:themeColor="background1"/>
+          <w:insideH w:val="single" w:sz="8" w:space="0" w:color="FFFFFF" w:themeColor="background1"/>
+          <w:insideV w:val="single" w:sz="8" w:space="0" w:color="FFFFFF" w:themeColor="background1"/>
+        </w:tcBorders>
+        <w:shd w:val="clear" w:color="auto" w:fill="A7BFDE" w:themeFill="accent1" w:themeFillTint="7F"/>
+      </w:tcPr>
+    </w:tblStylePr>
+  </w:style>
+  <w:style w:type="table" w:styleId="MittleresRaster2-Akzent6">
+    <w:name w:val="Medium Grid 2 Accent 6"/>
+    <w:basedOn w:val="NormaleTabelle"/>
+    <w:uiPriority w:val="68"/>
+    <w:rsid w:val="00B836FD"/>
+    <w:pPr>
+      <w:spacing w:after="0" w:line="240" w:lineRule="auto"/>
+    </w:pPr>
+    <w:rPr>
+      <w:rFonts w:asciiTheme="majorHAnsi" w:eastAsiaTheme="majorEastAsia" w:hAnsiTheme="majorHAnsi" w:cstheme="majorBidi"/>
+      <w:color w:val="000000" w:themeColor="text1"/>
+    </w:rPr>
+    <w:tblPr>
+      <w:tblStyleRowBandSize w:val="1"/>
+      <w:tblStyleColBandSize w:val="1"/>
+      <w:tblInd w:w="0" w:type="dxa"/>
+      <w:tblBorders>
+        <w:top w:val="single" w:sz="8" w:space="0" w:color="F79646" w:themeColor="accent6"/>
+        <w:left w:val="single" w:sz="8" w:space="0" w:color="F79646" w:themeColor="accent6"/>
+        <w:bottom w:val="single" w:sz="8" w:space="0" w:color="F79646" w:themeColor="accent6"/>
+        <w:right w:val="single" w:sz="8" w:space="0" w:color="F79646" w:themeColor="accent6"/>
+        <w:insideH w:val="single" w:sz="8" w:space="0" w:color="F79646" w:themeColor="accent6"/>
+        <w:insideV w:val="single" w:sz="8" w:space="0" w:color="F79646" w:themeColor="accent6"/>
+      </w:tblBorders>
+      <w:tblCellMar>
+        <w:top w:w="0" w:type="dxa"/>
+        <w:left w:w="108" w:type="dxa"/>
+        <w:bottom w:w="0" w:type="dxa"/>
+        <w:right w:w="108" w:type="dxa"/>
+      </w:tblCellMar>
+    </w:tblPr>
+    <w:tcPr>
+      <w:shd w:val="clear" w:color="auto" w:fill="FDE4D0" w:themeFill="accent6" w:themeFillTint="3F"/>
+    </w:tcPr>
+    <w:tblStylePr w:type="firstRow">
+      <w:rPr>
+        <w:b/>
+        <w:bCs/>
+        <w:color w:val="000000" w:themeColor="text1"/>
+      </w:rPr>
+      <w:tblPr/>
+      <w:tcPr>
+        <w:shd w:val="clear" w:color="auto" w:fill="FEF4EC" w:themeFill="accent6" w:themeFillTint="19"/>
+      </w:tcPr>
+    </w:tblStylePr>
+    <w:tblStylePr w:type="lastRow">
+      <w:rPr>
+        <w:b/>
+        <w:bCs/>
+        <w:color w:val="000000" w:themeColor="text1"/>
+      </w:rPr>
+      <w:tblPr/>
+      <w:tcPr>
+        <w:tcBorders>
+          <w:top w:val="single" w:sz="12" w:space="0" w:color="000000" w:themeColor="text1"/>
+          <w:left w:val="nil"/>
+          <w:bottom w:val="nil"/>
+          <w:right w:val="nil"/>
+          <w:insideH w:val="nil"/>
+          <w:insideV w:val="nil"/>
+        </w:tcBorders>
+        <w:shd w:val="clear" w:color="auto" w:fill="FFFFFF" w:themeFill="background1"/>
+      </w:tcPr>
+    </w:tblStylePr>
+    <w:tblStylePr w:type="firstCol">
+      <w:rPr>
+        <w:b/>
+        <w:bCs/>
+        <w:color w:val="000000" w:themeColor="text1"/>
+      </w:rPr>
+      <w:tblPr/>
+      <w:tcPr>
+        <w:tcBorders>
+          <w:top w:val="nil"/>
+          <w:left w:val="nil"/>
+          <w:bottom w:val="nil"/>
+          <w:right w:val="nil"/>
+          <w:insideH w:val="nil"/>
+          <w:insideV w:val="nil"/>
+        </w:tcBorders>
+        <w:shd w:val="clear" w:color="auto" w:fill="FFFFFF" w:themeFill="background1"/>
+      </w:tcPr>
+    </w:tblStylePr>
+    <w:tblStylePr w:type="lastCol">
+      <w:rPr>
+        <w:b w:val="0"/>
+        <w:bCs w:val="0"/>
+        <w:color w:val="000000" w:themeColor="text1"/>
+      </w:rPr>
+      <w:tblPr/>
+      <w:tcPr>
+        <w:tcBorders>
+          <w:top w:val="nil"/>
+          <w:left w:val="nil"/>
+          <w:bottom w:val="nil"/>
+          <w:right w:val="nil"/>
+          <w:insideH w:val="nil"/>
+          <w:insideV w:val="nil"/>
+        </w:tcBorders>
+        <w:shd w:val="clear" w:color="auto" w:fill="FDE9D9" w:themeFill="accent6" w:themeFillTint="33"/>
+      </w:tcPr>
+    </w:tblStylePr>
+    <w:tblStylePr w:type="band1Vert">
+      <w:tblPr/>
+      <w:tcPr>
+        <w:shd w:val="clear" w:color="auto" w:fill="FBCAA2" w:themeFill="accent6" w:themeFillTint="7F"/>
+      </w:tcPr>
+    </w:tblStylePr>
+    <w:tblStylePr w:type="band1Horz">
+      <w:tblPr/>
+      <w:tcPr>
+        <w:tcBorders>
+          <w:insideH w:val="single" w:sz="6" w:space="0" w:color="F79646" w:themeColor="accent6"/>
+          <w:insideV w:val="single" w:sz="6" w:space="0" w:color="F79646" w:themeColor="accent6"/>
+        </w:tcBorders>
+        <w:shd w:val="clear" w:color="auto" w:fill="FBCAA2" w:themeFill="accent6" w:themeFillTint="7F"/>
+      </w:tcPr>
+    </w:tblStylePr>
+    <w:tblStylePr w:type="nwCell">
+      <w:tblPr/>
+      <w:tcPr>
+        <w:shd w:val="clear" w:color="auto" w:fill="FFFFFF" w:themeFill="background1"/>
+      </w:tcPr>
+    </w:tblStylePr>
+  </w:style>
+  <w:style w:type="table" w:styleId="MittleresRaster3-Akzent5">
+    <w:name w:val="Medium Grid 3 Accent 5"/>
+    <w:basedOn w:val="NormaleTabelle"/>
+    <w:uiPriority w:val="69"/>
+    <w:rsid w:val="00B836FD"/>
+    <w:pPr>
+      <w:spacing w:after="0" w:line="240" w:lineRule="auto"/>
+    </w:pPr>
+    <w:tblPr>
+      <w:tblStyleRowBandSize w:val="1"/>
+      <w:tblStyleColBandSize w:val="1"/>
+      <w:tblInd w:w="0" w:type="dxa"/>
+      <w:tblBorders>
+        <w:top w:val="single" w:sz="8" w:space="0" w:color="FFFFFF" w:themeColor="background1"/>
+        <w:left w:val="single" w:sz="8" w:space="0" w:color="FFFFFF" w:themeColor="background1"/>
+        <w:bottom w:val="single" w:sz="8" w:space="0" w:color="FFFFFF" w:themeColor="background1"/>
+        <w:right w:val="single" w:sz="8" w:space="0" w:color="FFFFFF" w:themeColor="background1"/>
+        <w:insideH w:val="single" w:sz="6" w:space="0" w:color="FFFFFF" w:themeColor="background1"/>
+        <w:insideV w:val="single" w:sz="6" w:space="0" w:color="FFFFFF" w:themeColor="background1"/>
+      </w:tblBorders>
+      <w:tblCellMar>
+        <w:top w:w="0" w:type="dxa"/>
+        <w:left w:w="108" w:type="dxa"/>
+        <w:bottom w:w="0" w:type="dxa"/>
+        <w:right w:w="108" w:type="dxa"/>
+      </w:tblCellMar>
+    </w:tblPr>
+    <w:tcPr>
+      <w:shd w:val="clear" w:color="auto" w:fill="D2EAF1" w:themeFill="accent5" w:themeFillTint="3F"/>
+    </w:tcPr>
+    <w:tblStylePr w:type="firstRow">
+      <w:rPr>
+        <w:b/>
+        <w:bCs/>
+        <w:i w:val="0"/>
+        <w:iCs w:val="0"/>
+        <w:color w:val="FFFFFF" w:themeColor="background1"/>
+      </w:rPr>
+      <w:tblPr/>
+      <w:tcPr>
+        <w:tcBorders>
+          <w:top w:val="single" w:sz="8" w:space="0" w:color="FFFFFF" w:themeColor="background1"/>
+          <w:left w:val="single" w:sz="8" w:space="0" w:color="FFFFFF" w:themeColor="background1"/>
+          <w:bottom w:val="single" w:sz="24" w:space="0" w:color="FFFFFF" w:themeColor="background1"/>
+          <w:right w:val="single" w:sz="8" w:space="0" w:color="FFFFFF" w:themeColor="background1"/>
+          <w:insideH w:val="nil"/>
+          <w:insideV w:val="single" w:sz="8" w:space="0" w:color="FFFFFF" w:themeColor="background1"/>
+        </w:tcBorders>
+        <w:shd w:val="clear" w:color="auto" w:fill="4BACC6" w:themeFill="accent5"/>
+      </w:tcPr>
+    </w:tblStylePr>
+    <w:tblStylePr w:type="lastRow">
+      <w:rPr>
+        <w:b/>
+        <w:bCs/>
+        <w:i w:val="0"/>
+        <w:iCs w:val="0"/>
+        <w:color w:val="FFFFFF" w:themeColor="background1"/>
+      </w:rPr>
+      <w:tblPr/>
+      <w:tcPr>
+        <w:tcBorders>
+          <w:top w:val="single" w:sz="24" w:space="0" w:color="FFFFFF" w:themeColor="background1"/>
+          <w:left w:val="single" w:sz="8" w:space="0" w:color="FFFFFF" w:themeColor="background1"/>
+          <w:bottom w:val="single" w:sz="8" w:space="0" w:color="FFFFFF" w:themeColor="background1"/>
+          <w:right w:val="single" w:sz="8" w:space="0" w:color="FFFFFF" w:themeColor="background1"/>
+          <w:insideH w:val="nil"/>
+          <w:insideV w:val="single" w:sz="8" w:space="0" w:color="FFFFFF" w:themeColor="background1"/>
+        </w:tcBorders>
+        <w:shd w:val="clear" w:color="auto" w:fill="4BACC6" w:themeFill="accent5"/>
+      </w:tcPr>
+    </w:tblStylePr>
+    <w:tblStylePr w:type="firstCol">
+      <w:rPr>
+        <w:b/>
+        <w:bCs/>
+        <w:i w:val="0"/>
+        <w:iCs w:val="0"/>
+        <w:color w:val="FFFFFF" w:themeColor="background1"/>
+      </w:rPr>
+      <w:tblPr/>
+      <w:tcPr>
+        <w:tcBorders>
+          <w:left w:val="single" w:sz="8" w:space="0" w:color="FFFFFF" w:themeColor="background1"/>
+          <w:right w:val="single" w:sz="24" w:space="0" w:color="FFFFFF" w:themeColor="background1"/>
+          <w:insideH w:val="nil"/>
+          <w:insideV w:val="nil"/>
+        </w:tcBorders>
+        <w:shd w:val="clear" w:color="auto" w:fill="4BACC6" w:themeFill="accent5"/>
+      </w:tcPr>
+    </w:tblStylePr>
+    <w:tblStylePr w:type="lastCol">
+      <w:rPr>
+        <w:b/>
+        <w:bCs/>
+        <w:i w:val="0"/>
+        <w:iCs w:val="0"/>
+        <w:color w:val="FFFFFF" w:themeColor="background1"/>
+      </w:rPr>
+      <w:tblPr/>
+      <w:tcPr>
+        <w:tcBorders>
+          <w:top w:val="nil"/>
+          <w:left w:val="single" w:sz="24" w:space="0" w:color="FFFFFF" w:themeColor="background1"/>
+          <w:bottom w:val="nil"/>
+          <w:right w:val="nil"/>
+          <w:insideH w:val="nil"/>
+          <w:insideV w:val="nil"/>
+        </w:tcBorders>
+        <w:shd w:val="clear" w:color="auto" w:fill="4BACC6" w:themeFill="accent5"/>
+      </w:tcPr>
+    </w:tblStylePr>
+    <w:tblStylePr w:type="band1Vert">
+      <w:tblPr/>
+      <w:tcPr>
+        <w:tcBorders>
+          <w:top w:val="single" w:sz="8" w:space="0" w:color="FFFFFF" w:themeColor="background1"/>
+          <w:left w:val="single" w:sz="8" w:space="0" w:color="FFFFFF" w:themeColor="background1"/>
+          <w:bottom w:val="single" w:sz="8" w:space="0" w:color="FFFFFF" w:themeColor="background1"/>
+          <w:right w:val="single" w:sz="8" w:space="0" w:color="FFFFFF" w:themeColor="background1"/>
+          <w:insideH w:val="nil"/>
+          <w:insideV w:val="nil"/>
+        </w:tcBorders>
+        <w:shd w:val="clear" w:color="auto" w:fill="A5D5E2" w:themeFill="accent5" w:themeFillTint="7F"/>
+      </w:tcPr>
+    </w:tblStylePr>
+    <w:tblStylePr w:type="band1Horz">
+      <w:tblPr/>
+      <w:tcPr>
+        <w:tcBorders>
+          <w:top w:val="single" w:sz="8" w:space="0" w:color="FFFFFF" w:themeColor="background1"/>
+          <w:left w:val="single" w:sz="8" w:space="0" w:color="FFFFFF" w:themeColor="background1"/>
+          <w:bottom w:val="single" w:sz="8" w:space="0" w:color="FFFFFF" w:themeColor="background1"/>
+          <w:right w:val="single" w:sz="8" w:space="0" w:color="FFFFFF" w:themeColor="background1"/>
+          <w:insideH w:val="single" w:sz="8" w:space="0" w:color="FFFFFF" w:themeColor="background1"/>
+          <w:insideV w:val="single" w:sz="8" w:space="0" w:color="FFFFFF" w:themeColor="background1"/>
+        </w:tcBorders>
+        <w:shd w:val="clear" w:color="auto" w:fill="A5D5E2" w:themeFill="accent5" w:themeFillTint="7F"/>
+      </w:tcPr>
+    </w:tblStylePr>
+  </w:style>
+  <w:style w:type="table" w:styleId="FarbigesRaster-Akzent1">
+    <w:name w:val="Colorful Grid Accent 1"/>
+    <w:basedOn w:val="NormaleTabelle"/>
+    <w:uiPriority w:val="73"/>
+    <w:rsid w:val="00B836FD"/>
+    <w:pPr>
+      <w:spacing w:after="0" w:line="240" w:lineRule="auto"/>
+    </w:pPr>
+    <w:rPr>
+      <w:color w:val="000000" w:themeColor="text1"/>
+    </w:rPr>
+    <w:tblPr>
+      <w:tblStyleRowBandSize w:val="1"/>
+      <w:tblStyleColBandSize w:val="1"/>
+      <w:tblInd w:w="0" w:type="dxa"/>
+      <w:tblBorders>
+        <w:insideH w:val="single" w:sz="4" w:space="0" w:color="FFFFFF" w:themeColor="background1"/>
+      </w:tblBorders>
+      <w:tblCellMar>
+        <w:top w:w="0" w:type="dxa"/>
+        <w:left w:w="108" w:type="dxa"/>
+        <w:bottom w:w="0" w:type="dxa"/>
+        <w:right w:w="108" w:type="dxa"/>
+      </w:tblCellMar>
+    </w:tblPr>
+    <w:tcPr>
+      <w:shd w:val="clear" w:color="auto" w:fill="DBE5F1" w:themeFill="accent1" w:themeFillTint="33"/>
+    </w:tcPr>
+    <w:tblStylePr w:type="firstRow">
+      <w:rPr>
+        <w:b/>
+        <w:bCs/>
+      </w:rPr>
+      <w:tblPr/>
+      <w:tcPr>
+        <w:shd w:val="clear" w:color="auto" w:fill="B8CCE4" w:themeFill="accent1" w:themeFillTint="66"/>
+      </w:tcPr>
+    </w:tblStylePr>
+    <w:tblStylePr w:type="lastRow">
+      <w:rPr>
+        <w:b/>
+        <w:bCs/>
+        <w:color w:val="000000" w:themeColor="text1"/>
+      </w:rPr>
+      <w:tblPr/>
+      <w:tcPr>
+        <w:shd w:val="clear" w:color="auto" w:fill="B8CCE4" w:themeFill="accent1" w:themeFillTint="66"/>
+      </w:tcPr>
+    </w:tblStylePr>
+    <w:tblStylePr w:type="firstCol">
+      <w:rPr>
+        <w:color w:val="FFFFFF" w:themeColor="background1"/>
+      </w:rPr>
+      <w:tblPr/>
+      <w:tcPr>
+        <w:shd w:val="clear" w:color="auto" w:fill="365F91" w:themeFill="accent1" w:themeFillShade="BF"/>
+      </w:tcPr>
+    </w:tblStylePr>
+    <w:tblStylePr w:type="lastCol">
+      <w:rPr>
+        <w:color w:val="FFFFFF" w:themeColor="background1"/>
+      </w:rPr>
+      <w:tblPr/>
+      <w:tcPr>
+        <w:shd w:val="clear" w:color="auto" w:fill="365F91" w:themeFill="accent1" w:themeFillShade="BF"/>
+      </w:tcPr>
+    </w:tblStylePr>
+    <w:tblStylePr w:type="band1Vert">
+      <w:tblPr/>
+      <w:tcPr>
+        <w:shd w:val="clear" w:color="auto" w:fill="A7BFDE" w:themeFill="accent1" w:themeFillTint="7F"/>
+      </w:tcPr>
+    </w:tblStylePr>
+    <w:tblStylePr w:type="band1Horz">
+      <w:tblPr/>
+      <w:tcPr>
+        <w:shd w:val="clear" w:color="auto" w:fill="A7BFDE" w:themeFill="accent1" w:themeFillTint="7F"/>
+      </w:tcPr>
+    </w:tblStylePr>
+  </w:style>
+  <w:style w:type="table" w:styleId="FarbigeListe-Akzent6">
+    <w:name w:val="Colorful List Accent 6"/>
+    <w:basedOn w:val="NormaleTabelle"/>
+    <w:uiPriority w:val="72"/>
+    <w:rsid w:val="00B836FD"/>
+    <w:pPr>
+      <w:spacing w:after="0" w:line="240" w:lineRule="auto"/>
+    </w:pPr>
+    <w:rPr>
+      <w:color w:val="000000" w:themeColor="text1"/>
+    </w:rPr>
+    <w:tblPr>
+      <w:tblStyleRowBandSize w:val="1"/>
+      <w:tblStyleColBandSize w:val="1"/>
+      <w:tblInd w:w="0" w:type="dxa"/>
+      <w:tblCellMar>
+        <w:top w:w="0" w:type="dxa"/>
+        <w:left w:w="108" w:type="dxa"/>
+        <w:bottom w:w="0" w:type="dxa"/>
+        <w:right w:w="108" w:type="dxa"/>
+      </w:tblCellMar>
+    </w:tblPr>
+    <w:tcPr>
+      <w:shd w:val="clear" w:color="auto" w:fill="FEF4EC" w:themeFill="accent6" w:themeFillTint="19"/>
+    </w:tcPr>
+    <w:tblStylePr w:type="firstRow">
+      <w:rPr>
+        <w:b/>
+        <w:bCs/>
+        <w:color w:val="FFFFFF" w:themeColor="background1"/>
+      </w:rPr>
+      <w:tblPr/>
+      <w:tcPr>
+        <w:tcBorders>
+          <w:bottom w:val="single" w:sz="12" w:space="0" w:color="FFFFFF" w:themeColor="background1"/>
+        </w:tcBorders>
+        <w:shd w:val="clear" w:color="auto" w:fill="348DA5" w:themeFill="accent5" w:themeFillShade="CC"/>
+      </w:tcPr>
+    </w:tblStylePr>
+    <w:tblStylePr w:type="lastRow">
+      <w:rPr>
+        <w:b/>
+        <w:bCs/>
+        <w:color w:val="348DA5" w:themeColor="accent5" w:themeShade="CC"/>
+      </w:rPr>
+      <w:tblPr/>
+      <w:tcPr>
+        <w:tcBorders>
+          <w:top w:val="single" w:sz="12" w:space="0" w:color="000000" w:themeColor="text1"/>
+        </w:tcBorders>
+        <w:shd w:val="clear" w:color="auto" w:fill="FFFFFF" w:themeFill="background1"/>
+      </w:tcPr>
+    </w:tblStylePr>
+    <w:tblStylePr w:type="firstCol">
+      <w:rPr>
+        <w:b/>
+        <w:bCs/>
+      </w:rPr>
+    </w:tblStylePr>
+    <w:tblStylePr w:type="lastCol">
+      <w:rPr>
+        <w:b/>
+        <w:bCs/>
+      </w:rPr>
+    </w:tblStylePr>
+    <w:tblStylePr w:type="band1Vert">
+      <w:tblPr/>
+      <w:tcPr>
+        <w:tcBorders>
+          <w:top w:val="nil"/>
+          <w:left w:val="nil"/>
+          <w:bottom w:val="nil"/>
+          <w:right w:val="nil"/>
+          <w:insideH w:val="nil"/>
+          <w:insideV w:val="nil"/>
+        </w:tcBorders>
+        <w:shd w:val="clear" w:color="auto" w:fill="FDE4D0" w:themeFill="accent6" w:themeFillTint="3F"/>
+      </w:tcPr>
+    </w:tblStylePr>
+    <w:tblStylePr w:type="band1Horz">
+      <w:tblPr/>
+      <w:tcPr>
+        <w:shd w:val="clear" w:color="auto" w:fill="FDE9D9" w:themeFill="accent6" w:themeFillTint="33"/>
+      </w:tcPr>
+    </w:tblStylePr>
+  </w:style>
+  <w:style w:type="table" w:styleId="FarbigesRaster">
+    <w:name w:val="Colorful Grid"/>
+    <w:basedOn w:val="NormaleTabelle"/>
+    <w:uiPriority w:val="73"/>
+    <w:rsid w:val="00B836FD"/>
+    <w:pPr>
+      <w:spacing w:after="0" w:line="240" w:lineRule="auto"/>
+    </w:pPr>
+    <w:rPr>
+      <w:color w:val="000000" w:themeColor="text1"/>
+    </w:rPr>
+    <w:tblPr>
+      <w:tblStyleRowBandSize w:val="1"/>
+      <w:tblStyleColBandSize w:val="1"/>
+      <w:tblInd w:w="0" w:type="dxa"/>
+      <w:tblBorders>
+        <w:insideH w:val="single" w:sz="4" w:space="0" w:color="FFFFFF" w:themeColor="background1"/>
+      </w:tblBorders>
+      <w:tblCellMar>
+        <w:top w:w="0" w:type="dxa"/>
+        <w:left w:w="108" w:type="dxa"/>
+        <w:bottom w:w="0" w:type="dxa"/>
+        <w:right w:w="108" w:type="dxa"/>
+      </w:tblCellMar>
+    </w:tblPr>
+    <w:tcPr>
+      <w:shd w:val="clear" w:color="auto" w:fill="CCCCCC" w:themeFill="text1" w:themeFillTint="33"/>
+    </w:tcPr>
+    <w:tblStylePr w:type="firstRow">
+      <w:rPr>
+        <w:b/>
+        <w:bCs/>
+      </w:rPr>
+      <w:tblPr/>
+      <w:tcPr>
+        <w:shd w:val="clear" w:color="auto" w:fill="999999" w:themeFill="text1" w:themeFillTint="66"/>
+      </w:tcPr>
+    </w:tblStylePr>
+    <w:tblStylePr w:type="lastRow">
+      <w:rPr>
+        <w:b/>
+        <w:bCs/>
+        <w:color w:val="000000" w:themeColor="text1"/>
+      </w:rPr>
+      <w:tblPr/>
+      <w:tcPr>
+        <w:shd w:val="clear" w:color="auto" w:fill="999999" w:themeFill="text1" w:themeFillTint="66"/>
+      </w:tcPr>
+    </w:tblStylePr>
+    <w:tblStylePr w:type="firstCol">
+      <w:rPr>
+        <w:color w:val="FFFFFF" w:themeColor="background1"/>
+      </w:rPr>
+      <w:tblPr/>
+      <w:tcPr>
+        <w:shd w:val="clear" w:color="auto" w:fill="000000" w:themeFill="text1" w:themeFillShade="BF"/>
+      </w:tcPr>
+    </w:tblStylePr>
+    <w:tblStylePr w:type="lastCol">
+      <w:rPr>
+        <w:color w:val="FFFFFF" w:themeColor="background1"/>
+      </w:rPr>
+      <w:tblPr/>
+      <w:tcPr>
+        <w:shd w:val="clear" w:color="auto" w:fill="000000" w:themeFill="text1" w:themeFillShade="BF"/>
+      </w:tcPr>
+    </w:tblStylePr>
+    <w:tblStylePr w:type="band1Vert">
+      <w:tblPr/>
+      <w:tcPr>
+        <w:shd w:val="clear" w:color="auto" w:fill="808080" w:themeFill="text1" w:themeFillTint="7F"/>
+      </w:tcPr>
+    </w:tblStylePr>
+    <w:tblStylePr w:type="band1Horz">
+      <w:tblPr/>
+      <w:tcPr>
+        <w:shd w:val="clear" w:color="auto" w:fill="808080" w:themeFill="text1" w:themeFillTint="7F"/>
+      </w:tcPr>
+    </w:tblStylePr>
+  </w:style>
+  <w:style w:type="table" w:styleId="FarbigesRaster-Akzent4">
+    <w:name w:val="Colorful Grid Accent 4"/>
+    <w:basedOn w:val="NormaleTabelle"/>
+    <w:uiPriority w:val="73"/>
+    <w:rsid w:val="00B836FD"/>
+    <w:pPr>
+      <w:spacing w:after="0" w:line="240" w:lineRule="auto"/>
+    </w:pPr>
+    <w:rPr>
+      <w:color w:val="000000" w:themeColor="text1"/>
+    </w:rPr>
+    <w:tblPr>
+      <w:tblStyleRowBandSize w:val="1"/>
+      <w:tblStyleColBandSize w:val="1"/>
+      <w:tblInd w:w="0" w:type="dxa"/>
+      <w:tblBorders>
+        <w:insideH w:val="single" w:sz="4" w:space="0" w:color="FFFFFF" w:themeColor="background1"/>
+      </w:tblBorders>
+      <w:tblCellMar>
+        <w:top w:w="0" w:type="dxa"/>
+        <w:left w:w="108" w:type="dxa"/>
+        <w:bottom w:w="0" w:type="dxa"/>
+        <w:right w:w="108" w:type="dxa"/>
+      </w:tblCellMar>
+    </w:tblPr>
+    <w:tcPr>
+      <w:shd w:val="clear" w:color="auto" w:fill="E5DFEC" w:themeFill="accent4" w:themeFillTint="33"/>
+    </w:tcPr>
+    <w:tblStylePr w:type="firstRow">
+      <w:rPr>
+        <w:b/>
+        <w:bCs/>
+      </w:rPr>
+      <w:tblPr/>
+      <w:tcPr>
+        <w:shd w:val="clear" w:color="auto" w:fill="CCC0D9" w:themeFill="accent4" w:themeFillTint="66"/>
+      </w:tcPr>
+    </w:tblStylePr>
+    <w:tblStylePr w:type="lastRow">
+      <w:rPr>
+        <w:b/>
+        <w:bCs/>
+        <w:color w:val="000000" w:themeColor="text1"/>
+      </w:rPr>
+      <w:tblPr/>
+      <w:tcPr>
+        <w:shd w:val="clear" w:color="auto" w:fill="CCC0D9" w:themeFill="accent4" w:themeFillTint="66"/>
+      </w:tcPr>
+    </w:tblStylePr>
+    <w:tblStylePr w:type="firstCol">
+      <w:rPr>
+        <w:color w:val="FFFFFF" w:themeColor="background1"/>
+      </w:rPr>
+      <w:tblPr/>
+      <w:tcPr>
+        <w:shd w:val="clear" w:color="auto" w:fill="5F497A" w:themeFill="accent4" w:themeFillShade="BF"/>
+      </w:tcPr>
+    </w:tblStylePr>
+    <w:tblStylePr w:type="lastCol">
+      <w:rPr>
+        <w:color w:val="FFFFFF" w:themeColor="background1"/>
+      </w:rPr>
+      <w:tblPr/>
+      <w:tcPr>
+        <w:shd w:val="clear" w:color="auto" w:fill="5F497A" w:themeFill="accent4" w:themeFillShade="BF"/>
+      </w:tcPr>
+    </w:tblStylePr>
+    <w:tblStylePr w:type="band1Vert">
+      <w:tblPr/>
+      <w:tcPr>
+        <w:shd w:val="clear" w:color="auto" w:fill="BFB1D0" w:themeFill="accent4" w:themeFillTint="7F"/>
+      </w:tcPr>
+    </w:tblStylePr>
+    <w:tblStylePr w:type="band1Horz">
+      <w:tblPr/>
+      <w:tcPr>
+        <w:shd w:val="clear" w:color="auto" w:fill="BFB1D0" w:themeFill="accent4" w:themeFillTint="7F"/>
+      </w:tcPr>
+    </w:tblStylePr>
+  </w:style>
+  <w:style w:type="table" w:styleId="FarbigesRaster-Akzent5">
+    <w:name w:val="Colorful Grid Accent 5"/>
+    <w:basedOn w:val="NormaleTabelle"/>
+    <w:uiPriority w:val="73"/>
+    <w:rsid w:val="00B836FD"/>
+    <w:pPr>
+      <w:spacing w:after="0" w:line="240" w:lineRule="auto"/>
+    </w:pPr>
+    <w:rPr>
+      <w:color w:val="000000" w:themeColor="text1"/>
+    </w:rPr>
+    <w:tblPr>
+      <w:tblStyleRowBandSize w:val="1"/>
+      <w:tblStyleColBandSize w:val="1"/>
+      <w:tblInd w:w="0" w:type="dxa"/>
+      <w:tblBorders>
+        <w:insideH w:val="single" w:sz="4" w:space="0" w:color="FFFFFF" w:themeColor="background1"/>
+      </w:tblBorders>
+      <w:tblCellMar>
+        <w:top w:w="0" w:type="dxa"/>
+        <w:left w:w="108" w:type="dxa"/>
+        <w:bottom w:w="0" w:type="dxa"/>
+        <w:right w:w="108" w:type="dxa"/>
+      </w:tblCellMar>
+    </w:tblPr>
+    <w:tcPr>
+      <w:shd w:val="clear" w:color="auto" w:fill="DAEEF3" w:themeFill="accent5" w:themeFillTint="33"/>
+    </w:tcPr>
+    <w:tblStylePr w:type="firstRow">
+      <w:rPr>
+        <w:b/>
+        <w:bCs/>
+      </w:rPr>
+      <w:tblPr/>
+      <w:tcPr>
+        <w:shd w:val="clear" w:color="auto" w:fill="B6DDE8" w:themeFill="accent5" w:themeFillTint="66"/>
+      </w:tcPr>
+    </w:tblStylePr>
+    <w:tblStylePr w:type="lastRow">
+      <w:rPr>
+        <w:b/>
+        <w:bCs/>
+        <w:color w:val="000000" w:themeColor="text1"/>
+      </w:rPr>
+      <w:tblPr/>
+      <w:tcPr>
+        <w:shd w:val="clear" w:color="auto" w:fill="B6DDE8" w:themeFill="accent5" w:themeFillTint="66"/>
+      </w:tcPr>
+    </w:tblStylePr>
+    <w:tblStylePr w:type="firstCol">
+      <w:rPr>
+        <w:color w:val="FFFFFF" w:themeColor="background1"/>
+      </w:rPr>
+      <w:tblPr/>
+      <w:tcPr>
+        <w:shd w:val="clear" w:color="auto" w:fill="31849B" w:themeFill="accent5" w:themeFillShade="BF"/>
+      </w:tcPr>
+    </w:tblStylePr>
+    <w:tblStylePr w:type="lastCol">
+      <w:rPr>
+        <w:color w:val="FFFFFF" w:themeColor="background1"/>
+      </w:rPr>
+      <w:tblPr/>
+      <w:tcPr>
+        <w:shd w:val="clear" w:color="auto" w:fill="31849B" w:themeFill="accent5" w:themeFillShade="BF"/>
+      </w:tcPr>
+    </w:tblStylePr>
+    <w:tblStylePr w:type="band1Vert">
+      <w:tblPr/>
+      <w:tcPr>
+        <w:shd w:val="clear" w:color="auto" w:fill="A5D5E2" w:themeFill="accent5" w:themeFillTint="7F"/>
+      </w:tcPr>
+    </w:tblStylePr>
+    <w:tblStylePr w:type="band1Horz">
+      <w:tblPr/>
+      <w:tcPr>
+        <w:shd w:val="clear" w:color="auto" w:fill="A5D5E2" w:themeFill="accent5" w:themeFillTint="7F"/>
+      </w:tcPr>
+    </w:tblStylePr>
+  </w:style>
+  <w:style w:type="table" w:styleId="FarbigeSchattierung-Akzent5">
+    <w:name w:val="Colorful Shading Accent 5"/>
+    <w:basedOn w:val="NormaleTabelle"/>
+    <w:uiPriority w:val="71"/>
+    <w:rsid w:val="00B836FD"/>
+    <w:pPr>
+      <w:spacing w:after="0" w:line="240" w:lineRule="auto"/>
+    </w:pPr>
+    <w:rPr>
+      <w:color w:val="000000" w:themeColor="text1"/>
+    </w:rPr>
+    <w:tblPr>
+      <w:tblStyleRowBandSize w:val="1"/>
+      <w:tblStyleColBandSize w:val="1"/>
+      <w:tblInd w:w="0" w:type="dxa"/>
+      <w:tblBorders>
+        <w:top w:val="single" w:sz="24" w:space="0" w:color="F79646" w:themeColor="accent6"/>
+        <w:left w:val="single" w:sz="4" w:space="0" w:color="4BACC6" w:themeColor="accent5"/>
+        <w:bottom w:val="single" w:sz="4" w:space="0" w:color="4BACC6" w:themeColor="accent5"/>
+        <w:right w:val="single" w:sz="4" w:space="0" w:color="4BACC6" w:themeColor="accent5"/>
+        <w:insideH w:val="single" w:sz="4" w:space="0" w:color="FFFFFF" w:themeColor="background1"/>
+        <w:insideV w:val="single" w:sz="4" w:space="0" w:color="FFFFFF" w:themeColor="background1"/>
+      </w:tblBorders>
+      <w:tblCellMar>
+        <w:top w:w="0" w:type="dxa"/>
+        <w:left w:w="108" w:type="dxa"/>
+        <w:bottom w:w="0" w:type="dxa"/>
+        <w:right w:w="108" w:type="dxa"/>
+      </w:tblCellMar>
+    </w:tblPr>
+    <w:tcPr>
+      <w:shd w:val="clear" w:color="auto" w:fill="EDF6F9" w:themeFill="accent5" w:themeFillTint="19"/>
+    </w:tcPr>
+    <w:tblStylePr w:type="firstRow">
+      <w:rPr>
+        <w:b/>
+        <w:bCs/>
+      </w:rPr>
+      <w:tblPr/>
+      <w:tcPr>
+        <w:tcBorders>
+          <w:top w:val="nil"/>
+          <w:left w:val="nil"/>
+          <w:bottom w:val="single" w:sz="24" w:space="0" w:color="F79646" w:themeColor="accent6"/>
+          <w:right w:val="nil"/>
+          <w:insideH w:val="nil"/>
+          <w:insideV w:val="nil"/>
+        </w:tcBorders>
+        <w:shd w:val="clear" w:color="auto" w:fill="FFFFFF" w:themeFill="background1"/>
+      </w:tcPr>
+    </w:tblStylePr>
+    <w:tblStylePr w:type="lastRow">
+      <w:rPr>
+        <w:b/>
+        <w:bCs/>
+        <w:color w:val="FFFFFF" w:themeColor="background1"/>
+      </w:rPr>
+      <w:tblPr/>
+      <w:tcPr>
+        <w:tcBorders>
+          <w:top w:val="single" w:sz="6" w:space="0" w:color="FFFFFF" w:themeColor="background1"/>
+        </w:tcBorders>
+        <w:shd w:val="clear" w:color="auto" w:fill="276A7C" w:themeFill="accent5" w:themeFillShade="99"/>
+      </w:tcPr>
+    </w:tblStylePr>
+    <w:tblStylePr w:type="firstCol">
+      <w:rPr>
+        <w:color w:val="FFFFFF" w:themeColor="background1"/>
+      </w:rPr>
+      <w:tblPr/>
+      <w:tcPr>
+        <w:tcBorders>
+          <w:top w:val="nil"/>
+          <w:left w:val="nil"/>
+          <w:bottom w:val="nil"/>
+          <w:right w:val="nil"/>
+          <w:insideH w:val="single" w:sz="4" w:space="0" w:color="276A7C" w:themeColor="accent5" w:themeShade="99"/>
+          <w:insideV w:val="nil"/>
+        </w:tcBorders>
+        <w:shd w:val="clear" w:color="auto" w:fill="276A7C" w:themeFill="accent5" w:themeFillShade="99"/>
+      </w:tcPr>
+    </w:tblStylePr>
+    <w:tblStylePr w:type="lastCol">
+      <w:rPr>
+        <w:color w:val="FFFFFF" w:themeColor="background1"/>
+      </w:rPr>
+      <w:tblPr/>
+      <w:tcPr>
+        <w:tcBorders>
+          <w:top w:val="nil"/>
+          <w:left w:val="nil"/>
+          <w:bottom w:val="nil"/>
+          <w:right w:val="nil"/>
+          <w:insideH w:val="nil"/>
+          <w:insideV w:val="nil"/>
+        </w:tcBorders>
+        <w:shd w:val="clear" w:color="auto" w:fill="276A7C" w:themeFill="accent5" w:themeFillShade="99"/>
+      </w:tcPr>
+    </w:tblStylePr>
+    <w:tblStylePr w:type="band1Vert">
+      <w:tblPr/>
+      <w:tcPr>
+        <w:shd w:val="clear" w:color="auto" w:fill="B6DDE8" w:themeFill="accent5" w:themeFillTint="66"/>
+      </w:tcPr>
+    </w:tblStylePr>
+    <w:tblStylePr w:type="band1Horz">
+      <w:tblPr/>
+      <w:tcPr>
+        <w:shd w:val="clear" w:color="auto" w:fill="A5D5E2" w:themeFill="accent5" w:themeFillTint="7F"/>
+      </w:tcPr>
+    </w:tblStylePr>
+    <w:tblStylePr w:type="neCell">
+      <w:rPr>
+        <w:color w:val="000000" w:themeColor="text1"/>
+      </w:rPr>
+    </w:tblStylePr>
+    <w:tblStylePr w:type="nwCell">
+      <w:rPr>
+        <w:color w:val="000000" w:themeColor="text1"/>
+      </w:rPr>
+    </w:tblStylePr>
+  </w:style>
+  <w:style w:type="table" w:styleId="DunkleListe-Akzent3">
+    <w:name w:val="Dark List Accent 3"/>
+    <w:basedOn w:val="NormaleTabelle"/>
+    <w:uiPriority w:val="70"/>
+    <w:rsid w:val="00B836FD"/>
+    <w:pPr>
+      <w:spacing w:after="0" w:line="240" w:lineRule="auto"/>
+    </w:pPr>
+    <w:rPr>
+      <w:color w:val="FFFFFF" w:themeColor="background1"/>
+    </w:rPr>
+    <w:tblPr>
+      <w:tblStyleRowBandSize w:val="1"/>
+      <w:tblStyleColBandSize w:val="1"/>
+      <w:tblInd w:w="0" w:type="dxa"/>
+      <w:tblCellMar>
+        <w:top w:w="0" w:type="dxa"/>
+        <w:left w:w="108" w:type="dxa"/>
+        <w:bottom w:w="0" w:type="dxa"/>
+        <w:right w:w="108" w:type="dxa"/>
+      </w:tblCellMar>
+    </w:tblPr>
+    <w:tcPr>
+      <w:shd w:val="clear" w:color="auto" w:fill="9BBB59" w:themeFill="accent3"/>
+    </w:tcPr>
+    <w:tblStylePr w:type="firstRow">
+      <w:rPr>
+        <w:b/>
+        <w:bCs/>
+      </w:rPr>
+      <w:tblPr/>
+      <w:tcPr>
+        <w:tcBorders>
+          <w:top w:val="nil"/>
+          <w:left w:val="nil"/>
+          <w:bottom w:val="single" w:sz="18" w:space="0" w:color="FFFFFF" w:themeColor="background1"/>
+          <w:right w:val="nil"/>
+          <w:insideH w:val="nil"/>
+          <w:insideV w:val="nil"/>
+        </w:tcBorders>
+        <w:shd w:val="clear" w:color="auto" w:fill="000000" w:themeFill="text1"/>
+      </w:tcPr>
+    </w:tblStylePr>
+    <w:tblStylePr w:type="lastRow">
+      <w:tblPr/>
+      <w:tcPr>
+        <w:tcBorders>
+          <w:top w:val="single" w:sz="18" w:space="0" w:color="FFFFFF" w:themeColor="background1"/>
+          <w:left w:val="nil"/>
+          <w:bottom w:val="nil"/>
+          <w:right w:val="nil"/>
+          <w:insideH w:val="nil"/>
+          <w:insideV w:val="nil"/>
+        </w:tcBorders>
+        <w:shd w:val="clear" w:color="auto" w:fill="4E6128" w:themeFill="accent3" w:themeFillShade="7F"/>
+      </w:tcPr>
+    </w:tblStylePr>
+    <w:tblStylePr w:type="firstCol">
+      <w:tblPr/>
+      <w:tcPr>
+        <w:tcBorders>
+          <w:top w:val="nil"/>
+          <w:left w:val="nil"/>
+          <w:bottom w:val="nil"/>
+          <w:right w:val="single" w:sz="18" w:space="0" w:color="FFFFFF" w:themeColor="background1"/>
+          <w:insideH w:val="nil"/>
+          <w:insideV w:val="nil"/>
+        </w:tcBorders>
+        <w:shd w:val="clear" w:color="auto" w:fill="76923C" w:themeFill="accent3" w:themeFillShade="BF"/>
+      </w:tcPr>
+    </w:tblStylePr>
+    <w:tblStylePr w:type="lastCol">
+      <w:tblPr/>
+      <w:tcPr>
+        <w:tcBorders>
+          <w:top w:val="nil"/>
+          <w:left w:val="single" w:sz="18" w:space="0" w:color="FFFFFF" w:themeColor="background1"/>
+          <w:bottom w:val="nil"/>
+          <w:right w:val="nil"/>
+          <w:insideH w:val="nil"/>
+          <w:insideV w:val="nil"/>
+        </w:tcBorders>
+        <w:shd w:val="clear" w:color="auto" w:fill="76923C" w:themeFill="accent3" w:themeFillShade="BF"/>
+      </w:tcPr>
+    </w:tblStylePr>
+    <w:tblStylePr w:type="band1Vert">
+      <w:tblPr/>
+      <w:tcPr>
+        <w:tcBorders>
+          <w:top w:val="nil"/>
+          <w:left w:val="nil"/>
+          <w:bottom w:val="nil"/>
+          <w:right w:val="nil"/>
+          <w:insideH w:val="nil"/>
+          <w:insideV w:val="nil"/>
+        </w:tcBorders>
+        <w:shd w:val="clear" w:color="auto" w:fill="76923C" w:themeFill="accent3" w:themeFillShade="BF"/>
+      </w:tcPr>
+    </w:tblStylePr>
+    <w:tblStylePr w:type="band1Horz">
+      <w:tblPr/>
+      <w:tcPr>
+        <w:tcBorders>
+          <w:top w:val="nil"/>
+          <w:left w:val="nil"/>
+          <w:bottom w:val="nil"/>
+          <w:right w:val="nil"/>
+          <w:insideH w:val="nil"/>
+          <w:insideV w:val="nil"/>
+        </w:tcBorders>
+        <w:shd w:val="clear" w:color="auto" w:fill="76923C" w:themeFill="accent3" w:themeFillShade="BF"/>
+      </w:tcPr>
+    </w:tblStylePr>
+  </w:style>
+  <w:style w:type="table" w:styleId="MittleresRaster3-Akzent4">
+    <w:name w:val="Medium Grid 3 Accent 4"/>
+    <w:basedOn w:val="NormaleTabelle"/>
+    <w:uiPriority w:val="69"/>
+    <w:rsid w:val="00B836FD"/>
+    <w:pPr>
+      <w:spacing w:after="0" w:line="240" w:lineRule="auto"/>
+    </w:pPr>
+    <w:tblPr>
+      <w:tblStyleRowBandSize w:val="1"/>
+      <w:tblStyleColBandSize w:val="1"/>
+      <w:tblInd w:w="0" w:type="dxa"/>
+      <w:tblBorders>
+        <w:top w:val="single" w:sz="8" w:space="0" w:color="FFFFFF" w:themeColor="background1"/>
+        <w:left w:val="single" w:sz="8" w:space="0" w:color="FFFFFF" w:themeColor="background1"/>
+        <w:bottom w:val="single" w:sz="8" w:space="0" w:color="FFFFFF" w:themeColor="background1"/>
+        <w:right w:val="single" w:sz="8" w:space="0" w:color="FFFFFF" w:themeColor="background1"/>
+        <w:insideH w:val="single" w:sz="6" w:space="0" w:color="FFFFFF" w:themeColor="background1"/>
+        <w:insideV w:val="single" w:sz="6" w:space="0" w:color="FFFFFF" w:themeColor="background1"/>
+      </w:tblBorders>
+      <w:tblCellMar>
+        <w:top w:w="0" w:type="dxa"/>
+        <w:left w:w="108" w:type="dxa"/>
+        <w:bottom w:w="0" w:type="dxa"/>
+        <w:right w:w="108" w:type="dxa"/>
+      </w:tblCellMar>
+    </w:tblPr>
+    <w:tcPr>
+      <w:shd w:val="clear" w:color="auto" w:fill="DFD8E8" w:themeFill="accent4" w:themeFillTint="3F"/>
+    </w:tcPr>
+    <w:tblStylePr w:type="firstRow">
+      <w:rPr>
+        <w:b/>
+        <w:bCs/>
+        <w:i w:val="0"/>
+        <w:iCs w:val="0"/>
+        <w:color w:val="FFFFFF" w:themeColor="background1"/>
+      </w:rPr>
+      <w:tblPr/>
+      <w:tcPr>
+        <w:tcBorders>
+          <w:top w:val="single" w:sz="8" w:space="0" w:color="FFFFFF" w:themeColor="background1"/>
+          <w:left w:val="single" w:sz="8" w:space="0" w:color="FFFFFF" w:themeColor="background1"/>
+          <w:bottom w:val="single" w:sz="24" w:space="0" w:color="FFFFFF" w:themeColor="background1"/>
+          <w:right w:val="single" w:sz="8" w:space="0" w:color="FFFFFF" w:themeColor="background1"/>
+          <w:insideH w:val="nil"/>
+          <w:insideV w:val="single" w:sz="8" w:space="0" w:color="FFFFFF" w:themeColor="background1"/>
+        </w:tcBorders>
+        <w:shd w:val="clear" w:color="auto" w:fill="8064A2" w:themeFill="accent4"/>
+      </w:tcPr>
+    </w:tblStylePr>
+    <w:tblStylePr w:type="lastRow">
+      <w:rPr>
+        <w:b/>
+        <w:bCs/>
+        <w:i w:val="0"/>
+        <w:iCs w:val="0"/>
+        <w:color w:val="FFFFFF" w:themeColor="background1"/>
+      </w:rPr>
+      <w:tblPr/>
+      <w:tcPr>
+        <w:tcBorders>
+          <w:top w:val="single" w:sz="24" w:space="0" w:color="FFFFFF" w:themeColor="background1"/>
+          <w:left w:val="single" w:sz="8" w:space="0" w:color="FFFFFF" w:themeColor="background1"/>
+          <w:bottom w:val="single" w:sz="8" w:space="0" w:color="FFFFFF" w:themeColor="background1"/>
+          <w:right w:val="single" w:sz="8" w:space="0" w:color="FFFFFF" w:themeColor="background1"/>
+          <w:insideH w:val="nil"/>
+          <w:insideV w:val="single" w:sz="8" w:space="0" w:color="FFFFFF" w:themeColor="background1"/>
+        </w:tcBorders>
+        <w:shd w:val="clear" w:color="auto" w:fill="8064A2" w:themeFill="accent4"/>
+      </w:tcPr>
+    </w:tblStylePr>
+    <w:tblStylePr w:type="firstCol">
+      <w:rPr>
+        <w:b/>
+        <w:bCs/>
+        <w:i w:val="0"/>
+        <w:iCs w:val="0"/>
+        <w:color w:val="FFFFFF" w:themeColor="background1"/>
+      </w:rPr>
+      <w:tblPr/>
+      <w:tcPr>
+        <w:tcBorders>
+          <w:left w:val="single" w:sz="8" w:space="0" w:color="FFFFFF" w:themeColor="background1"/>
+          <w:right w:val="single" w:sz="24" w:space="0" w:color="FFFFFF" w:themeColor="background1"/>
+          <w:insideH w:val="nil"/>
+          <w:insideV w:val="nil"/>
+        </w:tcBorders>
+        <w:shd w:val="clear" w:color="auto" w:fill="8064A2" w:themeFill="accent4"/>
+      </w:tcPr>
+    </w:tblStylePr>
+    <w:tblStylePr w:type="lastCol">
+      <w:rPr>
+        <w:b/>
+        <w:bCs/>
+        <w:i w:val="0"/>
+        <w:iCs w:val="0"/>
+        <w:color w:val="FFFFFF" w:themeColor="background1"/>
+      </w:rPr>
+      <w:tblPr/>
+      <w:tcPr>
+        <w:tcBorders>
+          <w:top w:val="nil"/>
+          <w:left w:val="single" w:sz="24" w:space="0" w:color="FFFFFF" w:themeColor="background1"/>
+          <w:bottom w:val="nil"/>
+          <w:right w:val="nil"/>
+          <w:insideH w:val="nil"/>
+          <w:insideV w:val="nil"/>
+        </w:tcBorders>
+        <w:shd w:val="clear" w:color="auto" w:fill="8064A2" w:themeFill="accent4"/>
+      </w:tcPr>
+    </w:tblStylePr>
+    <w:tblStylePr w:type="band1Vert">
+      <w:tblPr/>
+      <w:tcPr>
+        <w:tcBorders>
+          <w:top w:val="single" w:sz="8" w:space="0" w:color="FFFFFF" w:themeColor="background1"/>
+          <w:left w:val="single" w:sz="8" w:space="0" w:color="FFFFFF" w:themeColor="background1"/>
+          <w:bottom w:val="single" w:sz="8" w:space="0" w:color="FFFFFF" w:themeColor="background1"/>
+          <w:right w:val="single" w:sz="8" w:space="0" w:color="FFFFFF" w:themeColor="background1"/>
+          <w:insideH w:val="nil"/>
+          <w:insideV w:val="nil"/>
+        </w:tcBorders>
+        <w:shd w:val="clear" w:color="auto" w:fill="BFB1D0" w:themeFill="accent4" w:themeFillTint="7F"/>
+      </w:tcPr>
+    </w:tblStylePr>
+    <w:tblStylePr w:type="band1Horz">
+      <w:tblPr/>
+      <w:tcPr>
+        <w:tcBorders>
+          <w:top w:val="single" w:sz="8" w:space="0" w:color="FFFFFF" w:themeColor="background1"/>
+          <w:left w:val="single" w:sz="8" w:space="0" w:color="FFFFFF" w:themeColor="background1"/>
+          <w:bottom w:val="single" w:sz="8" w:space="0" w:color="FFFFFF" w:themeColor="background1"/>
+          <w:right w:val="single" w:sz="8" w:space="0" w:color="FFFFFF" w:themeColor="background1"/>
+          <w:insideH w:val="single" w:sz="8" w:space="0" w:color="FFFFFF" w:themeColor="background1"/>
+          <w:insideV w:val="single" w:sz="8" w:space="0" w:color="FFFFFF" w:themeColor="background1"/>
+        </w:tcBorders>
+        <w:shd w:val="clear" w:color="auto" w:fill="BFB1D0" w:themeFill="accent4" w:themeFillTint="7F"/>
+      </w:tcPr>
+    </w:tblStylePr>
+  </w:style>
+  <w:style w:type="table" w:styleId="MittleresRaster2-Akzent5">
+    <w:name w:val="Medium Grid 2 Accent 5"/>
+    <w:basedOn w:val="NormaleTabelle"/>
+    <w:uiPriority w:val="68"/>
+    <w:rsid w:val="00B836FD"/>
+    <w:pPr>
+      <w:spacing w:after="0" w:line="240" w:lineRule="auto"/>
+    </w:pPr>
+    <w:rPr>
+      <w:rFonts w:asciiTheme="majorHAnsi" w:eastAsiaTheme="majorEastAsia" w:hAnsiTheme="majorHAnsi" w:cstheme="majorBidi"/>
+      <w:color w:val="000000" w:themeColor="text1"/>
+    </w:rPr>
+    <w:tblPr>
+      <w:tblStyleRowBandSize w:val="1"/>
+      <w:tblStyleColBandSize w:val="1"/>
+      <w:tblInd w:w="0" w:type="dxa"/>
+      <w:tblBorders>
+        <w:top w:val="single" w:sz="8" w:space="0" w:color="4BACC6" w:themeColor="accent5"/>
+        <w:left w:val="single" w:sz="8" w:space="0" w:color="4BACC6" w:themeColor="accent5"/>
+        <w:bottom w:val="single" w:sz="8" w:space="0" w:color="4BACC6" w:themeColor="accent5"/>
+        <w:right w:val="single" w:sz="8" w:space="0" w:color="4BACC6" w:themeColor="accent5"/>
+        <w:insideH w:val="single" w:sz="8" w:space="0" w:color="4BACC6" w:themeColor="accent5"/>
+        <w:insideV w:val="single" w:sz="8" w:space="0" w:color="4BACC6" w:themeColor="accent5"/>
+      </w:tblBorders>
+      <w:tblCellMar>
+        <w:top w:w="0" w:type="dxa"/>
+        <w:left w:w="108" w:type="dxa"/>
+        <w:bottom w:w="0" w:type="dxa"/>
+        <w:right w:w="108" w:type="dxa"/>
+      </w:tblCellMar>
+    </w:tblPr>
+    <w:tcPr>
+      <w:shd w:val="clear" w:color="auto" w:fill="D2EAF1" w:themeFill="accent5" w:themeFillTint="3F"/>
+    </w:tcPr>
+    <w:tblStylePr w:type="firstRow">
+      <w:rPr>
+        <w:b/>
+        <w:bCs/>
+        <w:color w:val="000000" w:themeColor="text1"/>
+      </w:rPr>
+      <w:tblPr/>
+      <w:tcPr>
+        <w:shd w:val="clear" w:color="auto" w:fill="EDF6F9" w:themeFill="accent5" w:themeFillTint="19"/>
+      </w:tcPr>
+    </w:tblStylePr>
+    <w:tblStylePr w:type="lastRow">
+      <w:rPr>
+        <w:b/>
+        <w:bCs/>
+        <w:color w:val="000000" w:themeColor="text1"/>
+      </w:rPr>
+      <w:tblPr/>
+      <w:tcPr>
+        <w:tcBorders>
+          <w:top w:val="single" w:sz="12" w:space="0" w:color="000000" w:themeColor="text1"/>
+          <w:left w:val="nil"/>
+          <w:bottom w:val="nil"/>
+          <w:right w:val="nil"/>
+          <w:insideH w:val="nil"/>
+          <w:insideV w:val="nil"/>
+        </w:tcBorders>
+        <w:shd w:val="clear" w:color="auto" w:fill="FFFFFF" w:themeFill="background1"/>
+      </w:tcPr>
+    </w:tblStylePr>
+    <w:tblStylePr w:type="firstCol">
+      <w:rPr>
+        <w:b/>
+        <w:bCs/>
+        <w:color w:val="000000" w:themeColor="text1"/>
+      </w:rPr>
+      <w:tblPr/>
+      <w:tcPr>
+        <w:tcBorders>
+          <w:top w:val="nil"/>
+          <w:left w:val="nil"/>
+          <w:bottom w:val="nil"/>
+          <w:right w:val="nil"/>
+          <w:insideH w:val="nil"/>
+          <w:insideV w:val="nil"/>
+        </w:tcBorders>
+        <w:shd w:val="clear" w:color="auto" w:fill="FFFFFF" w:themeFill="background1"/>
+      </w:tcPr>
+    </w:tblStylePr>
+    <w:tblStylePr w:type="lastCol">
+      <w:rPr>
+        <w:b w:val="0"/>
+        <w:bCs w:val="0"/>
+        <w:color w:val="000000" w:themeColor="text1"/>
+      </w:rPr>
+      <w:tblPr/>
+      <w:tcPr>
+        <w:tcBorders>
+          <w:top w:val="nil"/>
+          <w:left w:val="nil"/>
+          <w:bottom w:val="nil"/>
+          <w:right w:val="nil"/>
+          <w:insideH w:val="nil"/>
+          <w:insideV w:val="nil"/>
+        </w:tcBorders>
+        <w:shd w:val="clear" w:color="auto" w:fill="DAEEF3" w:themeFill="accent5" w:themeFillTint="33"/>
+      </w:tcPr>
+    </w:tblStylePr>
+    <w:tblStylePr w:type="band1Vert">
+      <w:tblPr/>
+      <w:tcPr>
+        <w:shd w:val="clear" w:color="auto" w:fill="A5D5E2" w:themeFill="accent5" w:themeFillTint="7F"/>
+      </w:tcPr>
+    </w:tblStylePr>
+    <w:tblStylePr w:type="band1Horz">
+      <w:tblPr/>
+      <w:tcPr>
+        <w:tcBorders>
+          <w:insideH w:val="single" w:sz="6" w:space="0" w:color="4BACC6" w:themeColor="accent5"/>
+          <w:insideV w:val="single" w:sz="6" w:space="0" w:color="4BACC6" w:themeColor="accent5"/>
+        </w:tcBorders>
+        <w:shd w:val="clear" w:color="auto" w:fill="A5D5E2" w:themeFill="accent5" w:themeFillTint="7F"/>
+      </w:tcPr>
+    </w:tblStylePr>
+    <w:tblStylePr w:type="nwCell">
+      <w:tblPr/>
+      <w:tcPr>
+        <w:shd w:val="clear" w:color="auto" w:fill="FFFFFF" w:themeFill="background1"/>
+      </w:tcPr>
+    </w:tblStylePr>
+  </w:style>
+  <w:style w:type="table" w:styleId="MittleresRaster1-Akzent5">
+    <w:name w:val="Medium Grid 1 Accent 5"/>
+    <w:basedOn w:val="NormaleTabelle"/>
+    <w:uiPriority w:val="67"/>
+    <w:rsid w:val="00B836FD"/>
+    <w:pPr>
+      <w:spacing w:after="0" w:line="240" w:lineRule="auto"/>
+    </w:pPr>
+    <w:tblPr>
+      <w:tblStyleRowBandSize w:val="1"/>
+      <w:tblStyleColBandSize w:val="1"/>
+      <w:tblInd w:w="0" w:type="dxa"/>
+      <w:tblBorders>
+        <w:top w:val="single" w:sz="8" w:space="0" w:color="78C0D4" w:themeColor="accent5" w:themeTint="BF"/>
+        <w:left w:val="single" w:sz="8" w:space="0" w:color="78C0D4" w:themeColor="accent5" w:themeTint="BF"/>
+        <w:bottom w:val="single" w:sz="8" w:space="0" w:color="78C0D4" w:themeColor="accent5" w:themeTint="BF"/>
+        <w:right w:val="single" w:sz="8" w:space="0" w:color="78C0D4" w:themeColor="accent5" w:themeTint="BF"/>
+        <w:insideH w:val="single" w:sz="8" w:space="0" w:color="78C0D4" w:themeColor="accent5" w:themeTint="BF"/>
+        <w:insideV w:val="single" w:sz="8" w:space="0" w:color="78C0D4" w:themeColor="accent5" w:themeTint="BF"/>
+      </w:tblBorders>
+      <w:tblCellMar>
+        <w:top w:w="0" w:type="dxa"/>
+        <w:left w:w="108" w:type="dxa"/>
+        <w:bottom w:w="0" w:type="dxa"/>
+        <w:right w:w="108" w:type="dxa"/>
+      </w:tblCellMar>
+    </w:tblPr>
+    <w:tcPr>
+      <w:shd w:val="clear" w:color="auto" w:fill="D2EAF1" w:themeFill="accent5" w:themeFillTint="3F"/>
+    </w:tcPr>
+    <w:tblStylePr w:type="firstRow">
+      <w:rPr>
+        <w:b/>
+        <w:bCs/>
+      </w:rPr>
+    </w:tblStylePr>
+    <w:tblStylePr w:type="lastRow">
+      <w:rPr>
+        <w:b/>
+        <w:bCs/>
+      </w:rPr>
+      <w:tblPr/>
+      <w:tcPr>
+        <w:tcBorders>
+          <w:top w:val="single" w:sz="18" w:space="0" w:color="78C0D4" w:themeColor="accent5" w:themeTint="BF"/>
+        </w:tcBorders>
+      </w:tcPr>
+    </w:tblStylePr>
+    <w:tblStylePr w:type="firstCol">
+      <w:rPr>
+        <w:b/>
+        <w:bCs/>
+      </w:rPr>
+    </w:tblStylePr>
+    <w:tblStylePr w:type="lastCol">
+      <w:rPr>
+        <w:b/>
+        <w:bCs/>
+      </w:rPr>
+    </w:tblStylePr>
+    <w:tblStylePr w:type="band1Vert">
+      <w:tblPr/>
+      <w:tcPr>
+        <w:shd w:val="clear" w:color="auto" w:fill="A5D5E2" w:themeFill="accent5" w:themeFillTint="7F"/>
+      </w:tcPr>
+    </w:tblStylePr>
+    <w:tblStylePr w:type="band1Horz">
+      <w:tblPr/>
+      <w:tcPr>
+        <w:shd w:val="clear" w:color="auto" w:fill="A5D5E2" w:themeFill="accent5" w:themeFillTint="7F"/>
+      </w:tcPr>
+    </w:tblStylePr>
+  </w:style>
+  <w:style w:type="table" w:styleId="HellesRaster-Akzent5">
+    <w:name w:val="Light Grid Accent 5"/>
+    <w:basedOn w:val="NormaleTabelle"/>
+    <w:uiPriority w:val="62"/>
+    <w:rsid w:val="00B836FD"/>
+    <w:pPr>
+      <w:spacing w:after="0" w:line="240" w:lineRule="auto"/>
+    </w:pPr>
+    <w:tblPr>
+      <w:tblStyleRowBandSize w:val="1"/>
+      <w:tblStyleColBandSize w:val="1"/>
+      <w:tblInd w:w="0" w:type="dxa"/>
+      <w:tblBorders>
+        <w:top w:val="single" w:sz="8" w:space="0" w:color="4BACC6" w:themeColor="accent5"/>
+        <w:left w:val="single" w:sz="8" w:space="0" w:color="4BACC6" w:themeColor="accent5"/>
+        <w:bottom w:val="single" w:sz="8" w:space="0" w:color="4BACC6" w:themeColor="accent5"/>
+        <w:right w:val="single" w:sz="8" w:space="0" w:color="4BACC6" w:themeColor="accent5"/>
+        <w:insideH w:val="single" w:sz="8" w:space="0" w:color="4BACC6" w:themeColor="accent5"/>
+        <w:insideV w:val="single" w:sz="8" w:space="0" w:color="4BACC6" w:themeColor="accent5"/>
+      </w:tblBorders>
+      <w:tblCellMar>
+        <w:top w:w="0" w:type="dxa"/>
+        <w:left w:w="108" w:type="dxa"/>
+        <w:bottom w:w="0" w:type="dxa"/>
+        <w:right w:w="108" w:type="dxa"/>
+      </w:tblCellMar>
+    </w:tblPr>
+    <w:tblStylePr w:type="firstRow">
+      <w:pPr>
+        <w:spacing w:before="0" w:after="0" w:line="240" w:lineRule="auto"/>
+      </w:pPr>
+      <w:rPr>
+        <w:rFonts w:asciiTheme="majorHAnsi" w:eastAsiaTheme="majorEastAsia" w:hAnsiTheme="majorHAnsi" w:cstheme="majorBidi"/>
+        <w:b/>
+        <w:bCs/>
+      </w:rPr>
+      <w:tblPr/>
+      <w:tcPr>
+        <w:tcBorders>
+          <w:top w:val="single" w:sz="8" w:space="0" w:color="4BACC6" w:themeColor="accent5"/>
+          <w:left w:val="single" w:sz="8" w:space="0" w:color="4BACC6" w:themeColor="accent5"/>
+          <w:bottom w:val="single" w:sz="18" w:space="0" w:color="4BACC6" w:themeColor="accent5"/>
+          <w:right w:val="single" w:sz="8" w:space="0" w:color="4BACC6" w:themeColor="accent5"/>
+          <w:insideH w:val="nil"/>
+          <w:insideV w:val="single" w:sz="8" w:space="0" w:color="4BACC6" w:themeColor="accent5"/>
+        </w:tcBorders>
+      </w:tcPr>
+    </w:tblStylePr>
+    <w:tblStylePr w:type="lastRow">
+      <w:pPr>
+        <w:spacing w:before="0" w:after="0" w:line="240" w:lineRule="auto"/>
+      </w:pPr>
+      <w:rPr>
+        <w:rFonts w:asciiTheme="majorHAnsi" w:eastAsiaTheme="majorEastAsia" w:hAnsiTheme="majorHAnsi" w:cstheme="majorBidi"/>
+        <w:b/>
+        <w:bCs/>
+      </w:rPr>
+      <w:tblPr/>
+      <w:tcPr>
+        <w:tcBorders>
+          <w:top w:val="double" w:sz="6" w:space="0" w:color="4BACC6" w:themeColor="accent5"/>
+          <w:left w:val="single" w:sz="8" w:space="0" w:color="4BACC6" w:themeColor="accent5"/>
+          <w:bottom w:val="single" w:sz="8" w:space="0" w:color="4BACC6" w:themeColor="accent5"/>
+          <w:right w:val="single" w:sz="8" w:space="0" w:color="4BACC6" w:themeColor="accent5"/>
+          <w:insideH w:val="nil"/>
+          <w:insideV w:val="single" w:sz="8" w:space="0" w:color="4BACC6" w:themeColor="accent5"/>
+        </w:tcBorders>
+      </w:tcPr>
+    </w:tblStylePr>
+    <w:tblStylePr w:type="firstCol">
+      <w:rPr>
+        <w:rFonts w:asciiTheme="majorHAnsi" w:eastAsiaTheme="majorEastAsia" w:hAnsiTheme="majorHAnsi" w:cstheme="majorBidi"/>
+        <w:b/>
+        <w:bCs/>
+      </w:rPr>
+    </w:tblStylePr>
+    <w:tblStylePr w:type="lastCol">
+      <w:rPr>
+        <w:rFonts w:asciiTheme="majorHAnsi" w:eastAsiaTheme="majorEastAsia" w:hAnsiTheme="majorHAnsi" w:cstheme="majorBidi"/>
+        <w:b/>
+        <w:bCs/>
+      </w:rPr>
+      <w:tblPr/>
+      <w:tcPr>
+        <w:tcBorders>
+          <w:top w:val="single" w:sz="8" w:space="0" w:color="4BACC6" w:themeColor="accent5"/>
+          <w:left w:val="single" w:sz="8" w:space="0" w:color="4BACC6" w:themeColor="accent5"/>
+          <w:bottom w:val="single" w:sz="8" w:space="0" w:color="4BACC6" w:themeColor="accent5"/>
+          <w:right w:val="single" w:sz="8" w:space="0" w:color="4BACC6" w:themeColor="accent5"/>
+        </w:tcBorders>
+      </w:tcPr>
+    </w:tblStylePr>
+    <w:tblStylePr w:type="band1Vert">
+      <w:tblPr/>
+      <w:tcPr>
+        <w:tcBorders>
+          <w:top w:val="single" w:sz="8" w:space="0" w:color="4BACC6" w:themeColor="accent5"/>
+          <w:left w:val="single" w:sz="8" w:space="0" w:color="4BACC6" w:themeColor="accent5"/>
+          <w:bottom w:val="single" w:sz="8" w:space="0" w:color="4BACC6" w:themeColor="accent5"/>
+          <w:right w:val="single" w:sz="8" w:space="0" w:color="4BACC6" w:themeColor="accent5"/>
+        </w:tcBorders>
+        <w:shd w:val="clear" w:color="auto" w:fill="D2EAF1" w:themeFill="accent5" w:themeFillTint="3F"/>
+      </w:tcPr>
+    </w:tblStylePr>
+    <w:tblStylePr w:type="band1Horz">
+      <w:tblPr/>
+      <w:tcPr>
+        <w:tcBorders>
+          <w:top w:val="single" w:sz="8" w:space="0" w:color="4BACC6" w:themeColor="accent5"/>
+          <w:left w:val="single" w:sz="8" w:space="0" w:color="4BACC6" w:themeColor="accent5"/>
+          <w:bottom w:val="single" w:sz="8" w:space="0" w:color="4BACC6" w:themeColor="accent5"/>
+          <w:right w:val="single" w:sz="8" w:space="0" w:color="4BACC6" w:themeColor="accent5"/>
+          <w:insideV w:val="single" w:sz="8" w:space="0" w:color="4BACC6" w:themeColor="accent5"/>
+        </w:tcBorders>
+        <w:shd w:val="clear" w:color="auto" w:fill="D2EAF1" w:themeFill="accent5" w:themeFillTint="3F"/>
+      </w:tcPr>
+    </w:tblStylePr>
+    <w:tblStylePr w:type="band2Horz">
+      <w:tblPr/>
+      <w:tcPr>
+        <w:tcBorders>
+          <w:top w:val="single" w:sz="8" w:space="0" w:color="4BACC6" w:themeColor="accent5"/>
+          <w:left w:val="single" w:sz="8" w:space="0" w:color="4BACC6" w:themeColor="accent5"/>
+          <w:bottom w:val="single" w:sz="8" w:space="0" w:color="4BACC6" w:themeColor="accent5"/>
+          <w:right w:val="single" w:sz="8" w:space="0" w:color="4BACC6" w:themeColor="accent5"/>
+          <w:insideV w:val="single" w:sz="8" w:space="0" w:color="4BACC6" w:themeColor="accent5"/>
+        </w:tcBorders>
+      </w:tcPr>
+    </w:tblStylePr>
+  </w:style>
+  <w:style w:type="table" w:styleId="HellesRaster-Akzent1">
+    <w:name w:val="Light Grid Accent 1"/>
+    <w:basedOn w:val="NormaleTabelle"/>
+    <w:uiPriority w:val="62"/>
+    <w:rsid w:val="00B836FD"/>
+    <w:pPr>
+      <w:spacing w:after="0" w:line="240" w:lineRule="auto"/>
+    </w:pPr>
+    <w:tblPr>
+      <w:tblStyleRowBandSize w:val="1"/>
+      <w:tblStyleColBandSize w:val="1"/>
+      <w:tblInd w:w="0" w:type="dxa"/>
+      <w:tblBorders>
+        <w:top w:val="single" w:sz="8" w:space="0" w:color="4F81BD" w:themeColor="accent1"/>
+        <w:left w:val="single" w:sz="8" w:space="0" w:color="4F81BD" w:themeColor="accent1"/>
+        <w:bottom w:val="single" w:sz="8" w:space="0" w:color="4F81BD" w:themeColor="accent1"/>
+        <w:right w:val="single" w:sz="8" w:space="0" w:color="4F81BD" w:themeColor="accent1"/>
+        <w:insideH w:val="single" w:sz="8" w:space="0" w:color="4F81BD" w:themeColor="accent1"/>
+        <w:insideV w:val="single" w:sz="8" w:space="0" w:color="4F81BD" w:themeColor="accent1"/>
+      </w:tblBorders>
+      <w:tblCellMar>
+        <w:top w:w="0" w:type="dxa"/>
+        <w:left w:w="108" w:type="dxa"/>
+        <w:bottom w:w="0" w:type="dxa"/>
+        <w:right w:w="108" w:type="dxa"/>
+      </w:tblCellMar>
+    </w:tblPr>
+    <w:tblStylePr w:type="firstRow">
+      <w:pPr>
+        <w:spacing w:before="0" w:after="0" w:line="240" w:lineRule="auto"/>
+      </w:pPr>
+      <w:rPr>
+        <w:rFonts w:asciiTheme="majorHAnsi" w:eastAsiaTheme="majorEastAsia" w:hAnsiTheme="majorHAnsi" w:cstheme="majorBidi"/>
+        <w:b/>
+        <w:bCs/>
+      </w:rPr>
+      <w:tblPr/>
+      <w:tcPr>
+        <w:tcBorders>
+          <w:top w:val="single" w:sz="8" w:space="0" w:color="4F81BD" w:themeColor="accent1"/>
+          <w:left w:val="single" w:sz="8" w:space="0" w:color="4F81BD" w:themeColor="accent1"/>
+          <w:bottom w:val="single" w:sz="18" w:space="0" w:color="4F81BD" w:themeColor="accent1"/>
+          <w:right w:val="single" w:sz="8" w:space="0" w:color="4F81BD" w:themeColor="accent1"/>
+          <w:insideH w:val="nil"/>
+          <w:insideV w:val="single" w:sz="8" w:space="0" w:color="4F81BD" w:themeColor="accent1"/>
+        </w:tcBorders>
+      </w:tcPr>
+    </w:tblStylePr>
+    <w:tblStylePr w:type="lastRow">
+      <w:pPr>
+        <w:spacing w:before="0" w:after="0" w:line="240" w:lineRule="auto"/>
+      </w:pPr>
+      <w:rPr>
+        <w:rFonts w:asciiTheme="majorHAnsi" w:eastAsiaTheme="majorEastAsia" w:hAnsiTheme="majorHAnsi" w:cstheme="majorBidi"/>
+        <w:b/>
+        <w:bCs/>
+      </w:rPr>
+      <w:tblPr/>
+      <w:tcPr>
+        <w:tcBorders>
+          <w:top w:val="double" w:sz="6" w:space="0" w:color="4F81BD" w:themeColor="accent1"/>
+          <w:left w:val="single" w:sz="8" w:space="0" w:color="4F81BD" w:themeColor="accent1"/>
+          <w:bottom w:val="single" w:sz="8" w:space="0" w:color="4F81BD" w:themeColor="accent1"/>
+          <w:right w:val="single" w:sz="8" w:space="0" w:color="4F81BD" w:themeColor="accent1"/>
+          <w:insideH w:val="nil"/>
+          <w:insideV w:val="single" w:sz="8" w:space="0" w:color="4F81BD" w:themeColor="accent1"/>
+        </w:tcBorders>
+      </w:tcPr>
+    </w:tblStylePr>
+    <w:tblStylePr w:type="firstCol">
+      <w:rPr>
+        <w:rFonts w:asciiTheme="majorHAnsi" w:eastAsiaTheme="majorEastAsia" w:hAnsiTheme="majorHAnsi" w:cstheme="majorBidi"/>
+        <w:b/>
+        <w:bCs/>
+      </w:rPr>
+    </w:tblStylePr>
+    <w:tblStylePr w:type="lastCol">
+      <w:rPr>
+        <w:rFonts w:asciiTheme="majorHAnsi" w:eastAsiaTheme="majorEastAsia" w:hAnsiTheme="majorHAnsi" w:cstheme="majorBidi"/>
+        <w:b/>
+        <w:bCs/>
+      </w:rPr>
+      <w:tblPr/>
+      <w:tcPr>
+        <w:tcBorders>
+          <w:top w:val="single" w:sz="8" w:space="0" w:color="4F81BD" w:themeColor="accent1"/>
+          <w:left w:val="single" w:sz="8" w:space="0" w:color="4F81BD" w:themeColor="accent1"/>
+          <w:bottom w:val="single" w:sz="8" w:space="0" w:color="4F81BD" w:themeColor="accent1"/>
+          <w:right w:val="single" w:sz="8" w:space="0" w:color="4F81BD" w:themeColor="accent1"/>
+        </w:tcBorders>
+      </w:tcPr>
+    </w:tblStylePr>
+    <w:tblStylePr w:type="band1Vert">
+      <w:tblPr/>
+      <w:tcPr>
+        <w:tcBorders>
+          <w:top w:val="single" w:sz="8" w:space="0" w:color="4F81BD" w:themeColor="accent1"/>
+          <w:left w:val="single" w:sz="8" w:space="0" w:color="4F81BD" w:themeColor="accent1"/>
+          <w:bottom w:val="single" w:sz="8" w:space="0" w:color="4F81BD" w:themeColor="accent1"/>
+          <w:right w:val="single" w:sz="8" w:space="0" w:color="4F81BD" w:themeColor="accent1"/>
+        </w:tcBorders>
+        <w:shd w:val="clear" w:color="auto" w:fill="D3DFEE" w:themeFill="accent1" w:themeFillTint="3F"/>
+      </w:tcPr>
+    </w:tblStylePr>
+    <w:tblStylePr w:type="band1Horz">
+      <w:tblPr/>
+      <w:tcPr>
+        <w:tcBorders>
+          <w:top w:val="single" w:sz="8" w:space="0" w:color="4F81BD" w:themeColor="accent1"/>
+          <w:left w:val="single" w:sz="8" w:space="0" w:color="4F81BD" w:themeColor="accent1"/>
+          <w:bottom w:val="single" w:sz="8" w:space="0" w:color="4F81BD" w:themeColor="accent1"/>
+          <w:right w:val="single" w:sz="8" w:space="0" w:color="4F81BD" w:themeColor="accent1"/>
+          <w:insideV w:val="single" w:sz="8" w:space="0" w:color="4F81BD" w:themeColor="accent1"/>
+        </w:tcBorders>
+        <w:shd w:val="clear" w:color="auto" w:fill="D3DFEE" w:themeFill="accent1" w:themeFillTint="3F"/>
+      </w:tcPr>
+    </w:tblStylePr>
+    <w:tblStylePr w:type="band2Horz">
+      <w:tblPr/>
+      <w:tcPr>
+        <w:tcBorders>
+          <w:top w:val="single" w:sz="8" w:space="0" w:color="4F81BD" w:themeColor="accent1"/>
+          <w:left w:val="single" w:sz="8" w:space="0" w:color="4F81BD" w:themeColor="accent1"/>
+          <w:bottom w:val="single" w:sz="8" w:space="0" w:color="4F81BD" w:themeColor="accent1"/>
+          <w:right w:val="single" w:sz="8" w:space="0" w:color="4F81BD" w:themeColor="accent1"/>
+          <w:insideV w:val="single" w:sz="8" w:space="0" w:color="4F81BD" w:themeColor="accent1"/>
+        </w:tcBorders>
+      </w:tcPr>
+    </w:tblStylePr>
+  </w:style>
 </w:styles>
 </file>
 
@@ -4012,6 +6343,1746 @@
       <w:tcPr>
         <w:tcBorders>
           <w:top w:val="nil"/>
+        </w:tcBorders>
+      </w:tcPr>
+    </w:tblStylePr>
+  </w:style>
+  <w:style w:type="table" w:styleId="HelleListe-Akzent1">
+    <w:name w:val="Light List Accent 1"/>
+    <w:basedOn w:val="NormaleTabelle"/>
+    <w:uiPriority w:val="61"/>
+    <w:rsid w:val="00B836FD"/>
+    <w:pPr>
+      <w:spacing w:after="0" w:line="240" w:lineRule="auto"/>
+    </w:pPr>
+    <w:tblPr>
+      <w:tblStyleRowBandSize w:val="1"/>
+      <w:tblStyleColBandSize w:val="1"/>
+      <w:tblInd w:w="0" w:type="dxa"/>
+      <w:tblBorders>
+        <w:top w:val="single" w:sz="8" w:space="0" w:color="4F81BD" w:themeColor="accent1"/>
+        <w:left w:val="single" w:sz="8" w:space="0" w:color="4F81BD" w:themeColor="accent1"/>
+        <w:bottom w:val="single" w:sz="8" w:space="0" w:color="4F81BD" w:themeColor="accent1"/>
+        <w:right w:val="single" w:sz="8" w:space="0" w:color="4F81BD" w:themeColor="accent1"/>
+      </w:tblBorders>
+      <w:tblCellMar>
+        <w:top w:w="0" w:type="dxa"/>
+        <w:left w:w="108" w:type="dxa"/>
+        <w:bottom w:w="0" w:type="dxa"/>
+        <w:right w:w="108" w:type="dxa"/>
+      </w:tblCellMar>
+    </w:tblPr>
+    <w:tblStylePr w:type="firstRow">
+      <w:pPr>
+        <w:spacing w:before="0" w:after="0" w:line="240" w:lineRule="auto"/>
+      </w:pPr>
+      <w:rPr>
+        <w:b/>
+        <w:bCs/>
+        <w:color w:val="FFFFFF" w:themeColor="background1"/>
+      </w:rPr>
+      <w:tblPr/>
+      <w:tcPr>
+        <w:shd w:val="clear" w:color="auto" w:fill="4F81BD" w:themeFill="accent1"/>
+      </w:tcPr>
+    </w:tblStylePr>
+    <w:tblStylePr w:type="lastRow">
+      <w:pPr>
+        <w:spacing w:before="0" w:after="0" w:line="240" w:lineRule="auto"/>
+      </w:pPr>
+      <w:rPr>
+        <w:b/>
+        <w:bCs/>
+      </w:rPr>
+      <w:tblPr/>
+      <w:tcPr>
+        <w:tcBorders>
+          <w:top w:val="double" w:sz="6" w:space="0" w:color="4F81BD" w:themeColor="accent1"/>
+          <w:left w:val="single" w:sz="8" w:space="0" w:color="4F81BD" w:themeColor="accent1"/>
+          <w:bottom w:val="single" w:sz="8" w:space="0" w:color="4F81BD" w:themeColor="accent1"/>
+          <w:right w:val="single" w:sz="8" w:space="0" w:color="4F81BD" w:themeColor="accent1"/>
+        </w:tcBorders>
+      </w:tcPr>
+    </w:tblStylePr>
+    <w:tblStylePr w:type="firstCol">
+      <w:rPr>
+        <w:b/>
+        <w:bCs/>
+      </w:rPr>
+    </w:tblStylePr>
+    <w:tblStylePr w:type="lastCol">
+      <w:rPr>
+        <w:b/>
+        <w:bCs/>
+      </w:rPr>
+    </w:tblStylePr>
+    <w:tblStylePr w:type="band1Vert">
+      <w:tblPr/>
+      <w:tcPr>
+        <w:tcBorders>
+          <w:top w:val="single" w:sz="8" w:space="0" w:color="4F81BD" w:themeColor="accent1"/>
+          <w:left w:val="single" w:sz="8" w:space="0" w:color="4F81BD" w:themeColor="accent1"/>
+          <w:bottom w:val="single" w:sz="8" w:space="0" w:color="4F81BD" w:themeColor="accent1"/>
+          <w:right w:val="single" w:sz="8" w:space="0" w:color="4F81BD" w:themeColor="accent1"/>
+        </w:tcBorders>
+      </w:tcPr>
+    </w:tblStylePr>
+    <w:tblStylePr w:type="band1Horz">
+      <w:tblPr/>
+      <w:tcPr>
+        <w:tcBorders>
+          <w:top w:val="single" w:sz="8" w:space="0" w:color="4F81BD" w:themeColor="accent1"/>
+          <w:left w:val="single" w:sz="8" w:space="0" w:color="4F81BD" w:themeColor="accent1"/>
+          <w:bottom w:val="single" w:sz="8" w:space="0" w:color="4F81BD" w:themeColor="accent1"/>
+          <w:right w:val="single" w:sz="8" w:space="0" w:color="4F81BD" w:themeColor="accent1"/>
+        </w:tcBorders>
+      </w:tcPr>
+    </w:tblStylePr>
+  </w:style>
+  <w:style w:type="table" w:styleId="MittleresRaster3-Akzent1">
+    <w:name w:val="Medium Grid 3 Accent 1"/>
+    <w:basedOn w:val="NormaleTabelle"/>
+    <w:uiPriority w:val="69"/>
+    <w:rsid w:val="00B836FD"/>
+    <w:pPr>
+      <w:spacing w:after="0" w:line="240" w:lineRule="auto"/>
+    </w:pPr>
+    <w:tblPr>
+      <w:tblStyleRowBandSize w:val="1"/>
+      <w:tblStyleColBandSize w:val="1"/>
+      <w:tblInd w:w="0" w:type="dxa"/>
+      <w:tblBorders>
+        <w:top w:val="single" w:sz="8" w:space="0" w:color="FFFFFF" w:themeColor="background1"/>
+        <w:left w:val="single" w:sz="8" w:space="0" w:color="FFFFFF" w:themeColor="background1"/>
+        <w:bottom w:val="single" w:sz="8" w:space="0" w:color="FFFFFF" w:themeColor="background1"/>
+        <w:right w:val="single" w:sz="8" w:space="0" w:color="FFFFFF" w:themeColor="background1"/>
+        <w:insideH w:val="single" w:sz="6" w:space="0" w:color="FFFFFF" w:themeColor="background1"/>
+        <w:insideV w:val="single" w:sz="6" w:space="0" w:color="FFFFFF" w:themeColor="background1"/>
+      </w:tblBorders>
+      <w:tblCellMar>
+        <w:top w:w="0" w:type="dxa"/>
+        <w:left w:w="108" w:type="dxa"/>
+        <w:bottom w:w="0" w:type="dxa"/>
+        <w:right w:w="108" w:type="dxa"/>
+      </w:tblCellMar>
+    </w:tblPr>
+    <w:tcPr>
+      <w:shd w:val="clear" w:color="auto" w:fill="D3DFEE" w:themeFill="accent1" w:themeFillTint="3F"/>
+    </w:tcPr>
+    <w:tblStylePr w:type="firstRow">
+      <w:rPr>
+        <w:b/>
+        <w:bCs/>
+        <w:i w:val="0"/>
+        <w:iCs w:val="0"/>
+        <w:color w:val="FFFFFF" w:themeColor="background1"/>
+      </w:rPr>
+      <w:tblPr/>
+      <w:tcPr>
+        <w:tcBorders>
+          <w:top w:val="single" w:sz="8" w:space="0" w:color="FFFFFF" w:themeColor="background1"/>
+          <w:left w:val="single" w:sz="8" w:space="0" w:color="FFFFFF" w:themeColor="background1"/>
+          <w:bottom w:val="single" w:sz="24" w:space="0" w:color="FFFFFF" w:themeColor="background1"/>
+          <w:right w:val="single" w:sz="8" w:space="0" w:color="FFFFFF" w:themeColor="background1"/>
+          <w:insideH w:val="nil"/>
+          <w:insideV w:val="single" w:sz="8" w:space="0" w:color="FFFFFF" w:themeColor="background1"/>
+        </w:tcBorders>
+        <w:shd w:val="clear" w:color="auto" w:fill="4F81BD" w:themeFill="accent1"/>
+      </w:tcPr>
+    </w:tblStylePr>
+    <w:tblStylePr w:type="lastRow">
+      <w:rPr>
+        <w:b/>
+        <w:bCs/>
+        <w:i w:val="0"/>
+        <w:iCs w:val="0"/>
+        <w:color w:val="FFFFFF" w:themeColor="background1"/>
+      </w:rPr>
+      <w:tblPr/>
+      <w:tcPr>
+        <w:tcBorders>
+          <w:top w:val="single" w:sz="24" w:space="0" w:color="FFFFFF" w:themeColor="background1"/>
+          <w:left w:val="single" w:sz="8" w:space="0" w:color="FFFFFF" w:themeColor="background1"/>
+          <w:bottom w:val="single" w:sz="8" w:space="0" w:color="FFFFFF" w:themeColor="background1"/>
+          <w:right w:val="single" w:sz="8" w:space="0" w:color="FFFFFF" w:themeColor="background1"/>
+          <w:insideH w:val="nil"/>
+          <w:insideV w:val="single" w:sz="8" w:space="0" w:color="FFFFFF" w:themeColor="background1"/>
+        </w:tcBorders>
+        <w:shd w:val="clear" w:color="auto" w:fill="4F81BD" w:themeFill="accent1"/>
+      </w:tcPr>
+    </w:tblStylePr>
+    <w:tblStylePr w:type="firstCol">
+      <w:rPr>
+        <w:b/>
+        <w:bCs/>
+        <w:i w:val="0"/>
+        <w:iCs w:val="0"/>
+        <w:color w:val="FFFFFF" w:themeColor="background1"/>
+      </w:rPr>
+      <w:tblPr/>
+      <w:tcPr>
+        <w:tcBorders>
+          <w:left w:val="single" w:sz="8" w:space="0" w:color="FFFFFF" w:themeColor="background1"/>
+          <w:right w:val="single" w:sz="24" w:space="0" w:color="FFFFFF" w:themeColor="background1"/>
+          <w:insideH w:val="nil"/>
+          <w:insideV w:val="nil"/>
+        </w:tcBorders>
+        <w:shd w:val="clear" w:color="auto" w:fill="4F81BD" w:themeFill="accent1"/>
+      </w:tcPr>
+    </w:tblStylePr>
+    <w:tblStylePr w:type="lastCol">
+      <w:rPr>
+        <w:b/>
+        <w:bCs/>
+        <w:i w:val="0"/>
+        <w:iCs w:val="0"/>
+        <w:color w:val="FFFFFF" w:themeColor="background1"/>
+      </w:rPr>
+      <w:tblPr/>
+      <w:tcPr>
+        <w:tcBorders>
+          <w:top w:val="nil"/>
+          <w:left w:val="single" w:sz="24" w:space="0" w:color="FFFFFF" w:themeColor="background1"/>
+          <w:bottom w:val="nil"/>
+          <w:right w:val="nil"/>
+          <w:insideH w:val="nil"/>
+          <w:insideV w:val="nil"/>
+        </w:tcBorders>
+        <w:shd w:val="clear" w:color="auto" w:fill="4F81BD" w:themeFill="accent1"/>
+      </w:tcPr>
+    </w:tblStylePr>
+    <w:tblStylePr w:type="band1Vert">
+      <w:tblPr/>
+      <w:tcPr>
+        <w:tcBorders>
+          <w:top w:val="single" w:sz="8" w:space="0" w:color="FFFFFF" w:themeColor="background1"/>
+          <w:left w:val="single" w:sz="8" w:space="0" w:color="FFFFFF" w:themeColor="background1"/>
+          <w:bottom w:val="single" w:sz="8" w:space="0" w:color="FFFFFF" w:themeColor="background1"/>
+          <w:right w:val="single" w:sz="8" w:space="0" w:color="FFFFFF" w:themeColor="background1"/>
+          <w:insideH w:val="nil"/>
+          <w:insideV w:val="nil"/>
+        </w:tcBorders>
+        <w:shd w:val="clear" w:color="auto" w:fill="A7BFDE" w:themeFill="accent1" w:themeFillTint="7F"/>
+      </w:tcPr>
+    </w:tblStylePr>
+    <w:tblStylePr w:type="band1Horz">
+      <w:tblPr/>
+      <w:tcPr>
+        <w:tcBorders>
+          <w:top w:val="single" w:sz="8" w:space="0" w:color="FFFFFF" w:themeColor="background1"/>
+          <w:left w:val="single" w:sz="8" w:space="0" w:color="FFFFFF" w:themeColor="background1"/>
+          <w:bottom w:val="single" w:sz="8" w:space="0" w:color="FFFFFF" w:themeColor="background1"/>
+          <w:right w:val="single" w:sz="8" w:space="0" w:color="FFFFFF" w:themeColor="background1"/>
+          <w:insideH w:val="single" w:sz="8" w:space="0" w:color="FFFFFF" w:themeColor="background1"/>
+          <w:insideV w:val="single" w:sz="8" w:space="0" w:color="FFFFFF" w:themeColor="background1"/>
+        </w:tcBorders>
+        <w:shd w:val="clear" w:color="auto" w:fill="A7BFDE" w:themeFill="accent1" w:themeFillTint="7F"/>
+      </w:tcPr>
+    </w:tblStylePr>
+  </w:style>
+  <w:style w:type="table" w:styleId="MittleresRaster2-Akzent6">
+    <w:name w:val="Medium Grid 2 Accent 6"/>
+    <w:basedOn w:val="NormaleTabelle"/>
+    <w:uiPriority w:val="68"/>
+    <w:rsid w:val="00B836FD"/>
+    <w:pPr>
+      <w:spacing w:after="0" w:line="240" w:lineRule="auto"/>
+    </w:pPr>
+    <w:rPr>
+      <w:rFonts w:asciiTheme="majorHAnsi" w:eastAsiaTheme="majorEastAsia" w:hAnsiTheme="majorHAnsi" w:cstheme="majorBidi"/>
+      <w:color w:val="000000" w:themeColor="text1"/>
+    </w:rPr>
+    <w:tblPr>
+      <w:tblStyleRowBandSize w:val="1"/>
+      <w:tblStyleColBandSize w:val="1"/>
+      <w:tblInd w:w="0" w:type="dxa"/>
+      <w:tblBorders>
+        <w:top w:val="single" w:sz="8" w:space="0" w:color="F79646" w:themeColor="accent6"/>
+        <w:left w:val="single" w:sz="8" w:space="0" w:color="F79646" w:themeColor="accent6"/>
+        <w:bottom w:val="single" w:sz="8" w:space="0" w:color="F79646" w:themeColor="accent6"/>
+        <w:right w:val="single" w:sz="8" w:space="0" w:color="F79646" w:themeColor="accent6"/>
+        <w:insideH w:val="single" w:sz="8" w:space="0" w:color="F79646" w:themeColor="accent6"/>
+        <w:insideV w:val="single" w:sz="8" w:space="0" w:color="F79646" w:themeColor="accent6"/>
+      </w:tblBorders>
+      <w:tblCellMar>
+        <w:top w:w="0" w:type="dxa"/>
+        <w:left w:w="108" w:type="dxa"/>
+        <w:bottom w:w="0" w:type="dxa"/>
+        <w:right w:w="108" w:type="dxa"/>
+      </w:tblCellMar>
+    </w:tblPr>
+    <w:tcPr>
+      <w:shd w:val="clear" w:color="auto" w:fill="FDE4D0" w:themeFill="accent6" w:themeFillTint="3F"/>
+    </w:tcPr>
+    <w:tblStylePr w:type="firstRow">
+      <w:rPr>
+        <w:b/>
+        <w:bCs/>
+        <w:color w:val="000000" w:themeColor="text1"/>
+      </w:rPr>
+      <w:tblPr/>
+      <w:tcPr>
+        <w:shd w:val="clear" w:color="auto" w:fill="FEF4EC" w:themeFill="accent6" w:themeFillTint="19"/>
+      </w:tcPr>
+    </w:tblStylePr>
+    <w:tblStylePr w:type="lastRow">
+      <w:rPr>
+        <w:b/>
+        <w:bCs/>
+        <w:color w:val="000000" w:themeColor="text1"/>
+      </w:rPr>
+      <w:tblPr/>
+      <w:tcPr>
+        <w:tcBorders>
+          <w:top w:val="single" w:sz="12" w:space="0" w:color="000000" w:themeColor="text1"/>
+          <w:left w:val="nil"/>
+          <w:bottom w:val="nil"/>
+          <w:right w:val="nil"/>
+          <w:insideH w:val="nil"/>
+          <w:insideV w:val="nil"/>
+        </w:tcBorders>
+        <w:shd w:val="clear" w:color="auto" w:fill="FFFFFF" w:themeFill="background1"/>
+      </w:tcPr>
+    </w:tblStylePr>
+    <w:tblStylePr w:type="firstCol">
+      <w:rPr>
+        <w:b/>
+        <w:bCs/>
+        <w:color w:val="000000" w:themeColor="text1"/>
+      </w:rPr>
+      <w:tblPr/>
+      <w:tcPr>
+        <w:tcBorders>
+          <w:top w:val="nil"/>
+          <w:left w:val="nil"/>
+          <w:bottom w:val="nil"/>
+          <w:right w:val="nil"/>
+          <w:insideH w:val="nil"/>
+          <w:insideV w:val="nil"/>
+        </w:tcBorders>
+        <w:shd w:val="clear" w:color="auto" w:fill="FFFFFF" w:themeFill="background1"/>
+      </w:tcPr>
+    </w:tblStylePr>
+    <w:tblStylePr w:type="lastCol">
+      <w:rPr>
+        <w:b w:val="0"/>
+        <w:bCs w:val="0"/>
+        <w:color w:val="000000" w:themeColor="text1"/>
+      </w:rPr>
+      <w:tblPr/>
+      <w:tcPr>
+        <w:tcBorders>
+          <w:top w:val="nil"/>
+          <w:left w:val="nil"/>
+          <w:bottom w:val="nil"/>
+          <w:right w:val="nil"/>
+          <w:insideH w:val="nil"/>
+          <w:insideV w:val="nil"/>
+        </w:tcBorders>
+        <w:shd w:val="clear" w:color="auto" w:fill="FDE9D9" w:themeFill="accent6" w:themeFillTint="33"/>
+      </w:tcPr>
+    </w:tblStylePr>
+    <w:tblStylePr w:type="band1Vert">
+      <w:tblPr/>
+      <w:tcPr>
+        <w:shd w:val="clear" w:color="auto" w:fill="FBCAA2" w:themeFill="accent6" w:themeFillTint="7F"/>
+      </w:tcPr>
+    </w:tblStylePr>
+    <w:tblStylePr w:type="band1Horz">
+      <w:tblPr/>
+      <w:tcPr>
+        <w:tcBorders>
+          <w:insideH w:val="single" w:sz="6" w:space="0" w:color="F79646" w:themeColor="accent6"/>
+          <w:insideV w:val="single" w:sz="6" w:space="0" w:color="F79646" w:themeColor="accent6"/>
+        </w:tcBorders>
+        <w:shd w:val="clear" w:color="auto" w:fill="FBCAA2" w:themeFill="accent6" w:themeFillTint="7F"/>
+      </w:tcPr>
+    </w:tblStylePr>
+    <w:tblStylePr w:type="nwCell">
+      <w:tblPr/>
+      <w:tcPr>
+        <w:shd w:val="clear" w:color="auto" w:fill="FFFFFF" w:themeFill="background1"/>
+      </w:tcPr>
+    </w:tblStylePr>
+  </w:style>
+  <w:style w:type="table" w:styleId="MittleresRaster3-Akzent5">
+    <w:name w:val="Medium Grid 3 Accent 5"/>
+    <w:basedOn w:val="NormaleTabelle"/>
+    <w:uiPriority w:val="69"/>
+    <w:rsid w:val="00B836FD"/>
+    <w:pPr>
+      <w:spacing w:after="0" w:line="240" w:lineRule="auto"/>
+    </w:pPr>
+    <w:tblPr>
+      <w:tblStyleRowBandSize w:val="1"/>
+      <w:tblStyleColBandSize w:val="1"/>
+      <w:tblInd w:w="0" w:type="dxa"/>
+      <w:tblBorders>
+        <w:top w:val="single" w:sz="8" w:space="0" w:color="FFFFFF" w:themeColor="background1"/>
+        <w:left w:val="single" w:sz="8" w:space="0" w:color="FFFFFF" w:themeColor="background1"/>
+        <w:bottom w:val="single" w:sz="8" w:space="0" w:color="FFFFFF" w:themeColor="background1"/>
+        <w:right w:val="single" w:sz="8" w:space="0" w:color="FFFFFF" w:themeColor="background1"/>
+        <w:insideH w:val="single" w:sz="6" w:space="0" w:color="FFFFFF" w:themeColor="background1"/>
+        <w:insideV w:val="single" w:sz="6" w:space="0" w:color="FFFFFF" w:themeColor="background1"/>
+      </w:tblBorders>
+      <w:tblCellMar>
+        <w:top w:w="0" w:type="dxa"/>
+        <w:left w:w="108" w:type="dxa"/>
+        <w:bottom w:w="0" w:type="dxa"/>
+        <w:right w:w="108" w:type="dxa"/>
+      </w:tblCellMar>
+    </w:tblPr>
+    <w:tcPr>
+      <w:shd w:val="clear" w:color="auto" w:fill="D2EAF1" w:themeFill="accent5" w:themeFillTint="3F"/>
+    </w:tcPr>
+    <w:tblStylePr w:type="firstRow">
+      <w:rPr>
+        <w:b/>
+        <w:bCs/>
+        <w:i w:val="0"/>
+        <w:iCs w:val="0"/>
+        <w:color w:val="FFFFFF" w:themeColor="background1"/>
+      </w:rPr>
+      <w:tblPr/>
+      <w:tcPr>
+        <w:tcBorders>
+          <w:top w:val="single" w:sz="8" w:space="0" w:color="FFFFFF" w:themeColor="background1"/>
+          <w:left w:val="single" w:sz="8" w:space="0" w:color="FFFFFF" w:themeColor="background1"/>
+          <w:bottom w:val="single" w:sz="24" w:space="0" w:color="FFFFFF" w:themeColor="background1"/>
+          <w:right w:val="single" w:sz="8" w:space="0" w:color="FFFFFF" w:themeColor="background1"/>
+          <w:insideH w:val="nil"/>
+          <w:insideV w:val="single" w:sz="8" w:space="0" w:color="FFFFFF" w:themeColor="background1"/>
+        </w:tcBorders>
+        <w:shd w:val="clear" w:color="auto" w:fill="4BACC6" w:themeFill="accent5"/>
+      </w:tcPr>
+    </w:tblStylePr>
+    <w:tblStylePr w:type="lastRow">
+      <w:rPr>
+        <w:b/>
+        <w:bCs/>
+        <w:i w:val="0"/>
+        <w:iCs w:val="0"/>
+        <w:color w:val="FFFFFF" w:themeColor="background1"/>
+      </w:rPr>
+      <w:tblPr/>
+      <w:tcPr>
+        <w:tcBorders>
+          <w:top w:val="single" w:sz="24" w:space="0" w:color="FFFFFF" w:themeColor="background1"/>
+          <w:left w:val="single" w:sz="8" w:space="0" w:color="FFFFFF" w:themeColor="background1"/>
+          <w:bottom w:val="single" w:sz="8" w:space="0" w:color="FFFFFF" w:themeColor="background1"/>
+          <w:right w:val="single" w:sz="8" w:space="0" w:color="FFFFFF" w:themeColor="background1"/>
+          <w:insideH w:val="nil"/>
+          <w:insideV w:val="single" w:sz="8" w:space="0" w:color="FFFFFF" w:themeColor="background1"/>
+        </w:tcBorders>
+        <w:shd w:val="clear" w:color="auto" w:fill="4BACC6" w:themeFill="accent5"/>
+      </w:tcPr>
+    </w:tblStylePr>
+    <w:tblStylePr w:type="firstCol">
+      <w:rPr>
+        <w:b/>
+        <w:bCs/>
+        <w:i w:val="0"/>
+        <w:iCs w:val="0"/>
+        <w:color w:val="FFFFFF" w:themeColor="background1"/>
+      </w:rPr>
+      <w:tblPr/>
+      <w:tcPr>
+        <w:tcBorders>
+          <w:left w:val="single" w:sz="8" w:space="0" w:color="FFFFFF" w:themeColor="background1"/>
+          <w:right w:val="single" w:sz="24" w:space="0" w:color="FFFFFF" w:themeColor="background1"/>
+          <w:insideH w:val="nil"/>
+          <w:insideV w:val="nil"/>
+        </w:tcBorders>
+        <w:shd w:val="clear" w:color="auto" w:fill="4BACC6" w:themeFill="accent5"/>
+      </w:tcPr>
+    </w:tblStylePr>
+    <w:tblStylePr w:type="lastCol">
+      <w:rPr>
+        <w:b/>
+        <w:bCs/>
+        <w:i w:val="0"/>
+        <w:iCs w:val="0"/>
+        <w:color w:val="FFFFFF" w:themeColor="background1"/>
+      </w:rPr>
+      <w:tblPr/>
+      <w:tcPr>
+        <w:tcBorders>
+          <w:top w:val="nil"/>
+          <w:left w:val="single" w:sz="24" w:space="0" w:color="FFFFFF" w:themeColor="background1"/>
+          <w:bottom w:val="nil"/>
+          <w:right w:val="nil"/>
+          <w:insideH w:val="nil"/>
+          <w:insideV w:val="nil"/>
+        </w:tcBorders>
+        <w:shd w:val="clear" w:color="auto" w:fill="4BACC6" w:themeFill="accent5"/>
+      </w:tcPr>
+    </w:tblStylePr>
+    <w:tblStylePr w:type="band1Vert">
+      <w:tblPr/>
+      <w:tcPr>
+        <w:tcBorders>
+          <w:top w:val="single" w:sz="8" w:space="0" w:color="FFFFFF" w:themeColor="background1"/>
+          <w:left w:val="single" w:sz="8" w:space="0" w:color="FFFFFF" w:themeColor="background1"/>
+          <w:bottom w:val="single" w:sz="8" w:space="0" w:color="FFFFFF" w:themeColor="background1"/>
+          <w:right w:val="single" w:sz="8" w:space="0" w:color="FFFFFF" w:themeColor="background1"/>
+          <w:insideH w:val="nil"/>
+          <w:insideV w:val="nil"/>
+        </w:tcBorders>
+        <w:shd w:val="clear" w:color="auto" w:fill="A5D5E2" w:themeFill="accent5" w:themeFillTint="7F"/>
+      </w:tcPr>
+    </w:tblStylePr>
+    <w:tblStylePr w:type="band1Horz">
+      <w:tblPr/>
+      <w:tcPr>
+        <w:tcBorders>
+          <w:top w:val="single" w:sz="8" w:space="0" w:color="FFFFFF" w:themeColor="background1"/>
+          <w:left w:val="single" w:sz="8" w:space="0" w:color="FFFFFF" w:themeColor="background1"/>
+          <w:bottom w:val="single" w:sz="8" w:space="0" w:color="FFFFFF" w:themeColor="background1"/>
+          <w:right w:val="single" w:sz="8" w:space="0" w:color="FFFFFF" w:themeColor="background1"/>
+          <w:insideH w:val="single" w:sz="8" w:space="0" w:color="FFFFFF" w:themeColor="background1"/>
+          <w:insideV w:val="single" w:sz="8" w:space="0" w:color="FFFFFF" w:themeColor="background1"/>
+        </w:tcBorders>
+        <w:shd w:val="clear" w:color="auto" w:fill="A5D5E2" w:themeFill="accent5" w:themeFillTint="7F"/>
+      </w:tcPr>
+    </w:tblStylePr>
+  </w:style>
+  <w:style w:type="table" w:styleId="FarbigesRaster-Akzent1">
+    <w:name w:val="Colorful Grid Accent 1"/>
+    <w:basedOn w:val="NormaleTabelle"/>
+    <w:uiPriority w:val="73"/>
+    <w:rsid w:val="00B836FD"/>
+    <w:pPr>
+      <w:spacing w:after="0" w:line="240" w:lineRule="auto"/>
+    </w:pPr>
+    <w:rPr>
+      <w:color w:val="000000" w:themeColor="text1"/>
+    </w:rPr>
+    <w:tblPr>
+      <w:tblStyleRowBandSize w:val="1"/>
+      <w:tblStyleColBandSize w:val="1"/>
+      <w:tblInd w:w="0" w:type="dxa"/>
+      <w:tblBorders>
+        <w:insideH w:val="single" w:sz="4" w:space="0" w:color="FFFFFF" w:themeColor="background1"/>
+      </w:tblBorders>
+      <w:tblCellMar>
+        <w:top w:w="0" w:type="dxa"/>
+        <w:left w:w="108" w:type="dxa"/>
+        <w:bottom w:w="0" w:type="dxa"/>
+        <w:right w:w="108" w:type="dxa"/>
+      </w:tblCellMar>
+    </w:tblPr>
+    <w:tcPr>
+      <w:shd w:val="clear" w:color="auto" w:fill="DBE5F1" w:themeFill="accent1" w:themeFillTint="33"/>
+    </w:tcPr>
+    <w:tblStylePr w:type="firstRow">
+      <w:rPr>
+        <w:b/>
+        <w:bCs/>
+      </w:rPr>
+      <w:tblPr/>
+      <w:tcPr>
+        <w:shd w:val="clear" w:color="auto" w:fill="B8CCE4" w:themeFill="accent1" w:themeFillTint="66"/>
+      </w:tcPr>
+    </w:tblStylePr>
+    <w:tblStylePr w:type="lastRow">
+      <w:rPr>
+        <w:b/>
+        <w:bCs/>
+        <w:color w:val="000000" w:themeColor="text1"/>
+      </w:rPr>
+      <w:tblPr/>
+      <w:tcPr>
+        <w:shd w:val="clear" w:color="auto" w:fill="B8CCE4" w:themeFill="accent1" w:themeFillTint="66"/>
+      </w:tcPr>
+    </w:tblStylePr>
+    <w:tblStylePr w:type="firstCol">
+      <w:rPr>
+        <w:color w:val="FFFFFF" w:themeColor="background1"/>
+      </w:rPr>
+      <w:tblPr/>
+      <w:tcPr>
+        <w:shd w:val="clear" w:color="auto" w:fill="365F91" w:themeFill="accent1" w:themeFillShade="BF"/>
+      </w:tcPr>
+    </w:tblStylePr>
+    <w:tblStylePr w:type="lastCol">
+      <w:rPr>
+        <w:color w:val="FFFFFF" w:themeColor="background1"/>
+      </w:rPr>
+      <w:tblPr/>
+      <w:tcPr>
+        <w:shd w:val="clear" w:color="auto" w:fill="365F91" w:themeFill="accent1" w:themeFillShade="BF"/>
+      </w:tcPr>
+    </w:tblStylePr>
+    <w:tblStylePr w:type="band1Vert">
+      <w:tblPr/>
+      <w:tcPr>
+        <w:shd w:val="clear" w:color="auto" w:fill="A7BFDE" w:themeFill="accent1" w:themeFillTint="7F"/>
+      </w:tcPr>
+    </w:tblStylePr>
+    <w:tblStylePr w:type="band1Horz">
+      <w:tblPr/>
+      <w:tcPr>
+        <w:shd w:val="clear" w:color="auto" w:fill="A7BFDE" w:themeFill="accent1" w:themeFillTint="7F"/>
+      </w:tcPr>
+    </w:tblStylePr>
+  </w:style>
+  <w:style w:type="table" w:styleId="FarbigeListe-Akzent6">
+    <w:name w:val="Colorful List Accent 6"/>
+    <w:basedOn w:val="NormaleTabelle"/>
+    <w:uiPriority w:val="72"/>
+    <w:rsid w:val="00B836FD"/>
+    <w:pPr>
+      <w:spacing w:after="0" w:line="240" w:lineRule="auto"/>
+    </w:pPr>
+    <w:rPr>
+      <w:color w:val="000000" w:themeColor="text1"/>
+    </w:rPr>
+    <w:tblPr>
+      <w:tblStyleRowBandSize w:val="1"/>
+      <w:tblStyleColBandSize w:val="1"/>
+      <w:tblInd w:w="0" w:type="dxa"/>
+      <w:tblCellMar>
+        <w:top w:w="0" w:type="dxa"/>
+        <w:left w:w="108" w:type="dxa"/>
+        <w:bottom w:w="0" w:type="dxa"/>
+        <w:right w:w="108" w:type="dxa"/>
+      </w:tblCellMar>
+    </w:tblPr>
+    <w:tcPr>
+      <w:shd w:val="clear" w:color="auto" w:fill="FEF4EC" w:themeFill="accent6" w:themeFillTint="19"/>
+    </w:tcPr>
+    <w:tblStylePr w:type="firstRow">
+      <w:rPr>
+        <w:b/>
+        <w:bCs/>
+        <w:color w:val="FFFFFF" w:themeColor="background1"/>
+      </w:rPr>
+      <w:tblPr/>
+      <w:tcPr>
+        <w:tcBorders>
+          <w:bottom w:val="single" w:sz="12" w:space="0" w:color="FFFFFF" w:themeColor="background1"/>
+        </w:tcBorders>
+        <w:shd w:val="clear" w:color="auto" w:fill="348DA5" w:themeFill="accent5" w:themeFillShade="CC"/>
+      </w:tcPr>
+    </w:tblStylePr>
+    <w:tblStylePr w:type="lastRow">
+      <w:rPr>
+        <w:b/>
+        <w:bCs/>
+        <w:color w:val="348DA5" w:themeColor="accent5" w:themeShade="CC"/>
+      </w:rPr>
+      <w:tblPr/>
+      <w:tcPr>
+        <w:tcBorders>
+          <w:top w:val="single" w:sz="12" w:space="0" w:color="000000" w:themeColor="text1"/>
+        </w:tcBorders>
+        <w:shd w:val="clear" w:color="auto" w:fill="FFFFFF" w:themeFill="background1"/>
+      </w:tcPr>
+    </w:tblStylePr>
+    <w:tblStylePr w:type="firstCol">
+      <w:rPr>
+        <w:b/>
+        <w:bCs/>
+      </w:rPr>
+    </w:tblStylePr>
+    <w:tblStylePr w:type="lastCol">
+      <w:rPr>
+        <w:b/>
+        <w:bCs/>
+      </w:rPr>
+    </w:tblStylePr>
+    <w:tblStylePr w:type="band1Vert">
+      <w:tblPr/>
+      <w:tcPr>
+        <w:tcBorders>
+          <w:top w:val="nil"/>
+          <w:left w:val="nil"/>
+          <w:bottom w:val="nil"/>
+          <w:right w:val="nil"/>
+          <w:insideH w:val="nil"/>
+          <w:insideV w:val="nil"/>
+        </w:tcBorders>
+        <w:shd w:val="clear" w:color="auto" w:fill="FDE4D0" w:themeFill="accent6" w:themeFillTint="3F"/>
+      </w:tcPr>
+    </w:tblStylePr>
+    <w:tblStylePr w:type="band1Horz">
+      <w:tblPr/>
+      <w:tcPr>
+        <w:shd w:val="clear" w:color="auto" w:fill="FDE9D9" w:themeFill="accent6" w:themeFillTint="33"/>
+      </w:tcPr>
+    </w:tblStylePr>
+  </w:style>
+  <w:style w:type="table" w:styleId="FarbigesRaster">
+    <w:name w:val="Colorful Grid"/>
+    <w:basedOn w:val="NormaleTabelle"/>
+    <w:uiPriority w:val="73"/>
+    <w:rsid w:val="00B836FD"/>
+    <w:pPr>
+      <w:spacing w:after="0" w:line="240" w:lineRule="auto"/>
+    </w:pPr>
+    <w:rPr>
+      <w:color w:val="000000" w:themeColor="text1"/>
+    </w:rPr>
+    <w:tblPr>
+      <w:tblStyleRowBandSize w:val="1"/>
+      <w:tblStyleColBandSize w:val="1"/>
+      <w:tblInd w:w="0" w:type="dxa"/>
+      <w:tblBorders>
+        <w:insideH w:val="single" w:sz="4" w:space="0" w:color="FFFFFF" w:themeColor="background1"/>
+      </w:tblBorders>
+      <w:tblCellMar>
+        <w:top w:w="0" w:type="dxa"/>
+        <w:left w:w="108" w:type="dxa"/>
+        <w:bottom w:w="0" w:type="dxa"/>
+        <w:right w:w="108" w:type="dxa"/>
+      </w:tblCellMar>
+    </w:tblPr>
+    <w:tcPr>
+      <w:shd w:val="clear" w:color="auto" w:fill="CCCCCC" w:themeFill="text1" w:themeFillTint="33"/>
+    </w:tcPr>
+    <w:tblStylePr w:type="firstRow">
+      <w:rPr>
+        <w:b/>
+        <w:bCs/>
+      </w:rPr>
+      <w:tblPr/>
+      <w:tcPr>
+        <w:shd w:val="clear" w:color="auto" w:fill="999999" w:themeFill="text1" w:themeFillTint="66"/>
+      </w:tcPr>
+    </w:tblStylePr>
+    <w:tblStylePr w:type="lastRow">
+      <w:rPr>
+        <w:b/>
+        <w:bCs/>
+        <w:color w:val="000000" w:themeColor="text1"/>
+      </w:rPr>
+      <w:tblPr/>
+      <w:tcPr>
+        <w:shd w:val="clear" w:color="auto" w:fill="999999" w:themeFill="text1" w:themeFillTint="66"/>
+      </w:tcPr>
+    </w:tblStylePr>
+    <w:tblStylePr w:type="firstCol">
+      <w:rPr>
+        <w:color w:val="FFFFFF" w:themeColor="background1"/>
+      </w:rPr>
+      <w:tblPr/>
+      <w:tcPr>
+        <w:shd w:val="clear" w:color="auto" w:fill="000000" w:themeFill="text1" w:themeFillShade="BF"/>
+      </w:tcPr>
+    </w:tblStylePr>
+    <w:tblStylePr w:type="lastCol">
+      <w:rPr>
+        <w:color w:val="FFFFFF" w:themeColor="background1"/>
+      </w:rPr>
+      <w:tblPr/>
+      <w:tcPr>
+        <w:shd w:val="clear" w:color="auto" w:fill="000000" w:themeFill="text1" w:themeFillShade="BF"/>
+      </w:tcPr>
+    </w:tblStylePr>
+    <w:tblStylePr w:type="band1Vert">
+      <w:tblPr/>
+      <w:tcPr>
+        <w:shd w:val="clear" w:color="auto" w:fill="808080" w:themeFill="text1" w:themeFillTint="7F"/>
+      </w:tcPr>
+    </w:tblStylePr>
+    <w:tblStylePr w:type="band1Horz">
+      <w:tblPr/>
+      <w:tcPr>
+        <w:shd w:val="clear" w:color="auto" w:fill="808080" w:themeFill="text1" w:themeFillTint="7F"/>
+      </w:tcPr>
+    </w:tblStylePr>
+  </w:style>
+  <w:style w:type="table" w:styleId="FarbigesRaster-Akzent4">
+    <w:name w:val="Colorful Grid Accent 4"/>
+    <w:basedOn w:val="NormaleTabelle"/>
+    <w:uiPriority w:val="73"/>
+    <w:rsid w:val="00B836FD"/>
+    <w:pPr>
+      <w:spacing w:after="0" w:line="240" w:lineRule="auto"/>
+    </w:pPr>
+    <w:rPr>
+      <w:color w:val="000000" w:themeColor="text1"/>
+    </w:rPr>
+    <w:tblPr>
+      <w:tblStyleRowBandSize w:val="1"/>
+      <w:tblStyleColBandSize w:val="1"/>
+      <w:tblInd w:w="0" w:type="dxa"/>
+      <w:tblBorders>
+        <w:insideH w:val="single" w:sz="4" w:space="0" w:color="FFFFFF" w:themeColor="background1"/>
+      </w:tblBorders>
+      <w:tblCellMar>
+        <w:top w:w="0" w:type="dxa"/>
+        <w:left w:w="108" w:type="dxa"/>
+        <w:bottom w:w="0" w:type="dxa"/>
+        <w:right w:w="108" w:type="dxa"/>
+      </w:tblCellMar>
+    </w:tblPr>
+    <w:tcPr>
+      <w:shd w:val="clear" w:color="auto" w:fill="E5DFEC" w:themeFill="accent4" w:themeFillTint="33"/>
+    </w:tcPr>
+    <w:tblStylePr w:type="firstRow">
+      <w:rPr>
+        <w:b/>
+        <w:bCs/>
+      </w:rPr>
+      <w:tblPr/>
+      <w:tcPr>
+        <w:shd w:val="clear" w:color="auto" w:fill="CCC0D9" w:themeFill="accent4" w:themeFillTint="66"/>
+      </w:tcPr>
+    </w:tblStylePr>
+    <w:tblStylePr w:type="lastRow">
+      <w:rPr>
+        <w:b/>
+        <w:bCs/>
+        <w:color w:val="000000" w:themeColor="text1"/>
+      </w:rPr>
+      <w:tblPr/>
+      <w:tcPr>
+        <w:shd w:val="clear" w:color="auto" w:fill="CCC0D9" w:themeFill="accent4" w:themeFillTint="66"/>
+      </w:tcPr>
+    </w:tblStylePr>
+    <w:tblStylePr w:type="firstCol">
+      <w:rPr>
+        <w:color w:val="FFFFFF" w:themeColor="background1"/>
+      </w:rPr>
+      <w:tblPr/>
+      <w:tcPr>
+        <w:shd w:val="clear" w:color="auto" w:fill="5F497A" w:themeFill="accent4" w:themeFillShade="BF"/>
+      </w:tcPr>
+    </w:tblStylePr>
+    <w:tblStylePr w:type="lastCol">
+      <w:rPr>
+        <w:color w:val="FFFFFF" w:themeColor="background1"/>
+      </w:rPr>
+      <w:tblPr/>
+      <w:tcPr>
+        <w:shd w:val="clear" w:color="auto" w:fill="5F497A" w:themeFill="accent4" w:themeFillShade="BF"/>
+      </w:tcPr>
+    </w:tblStylePr>
+    <w:tblStylePr w:type="band1Vert">
+      <w:tblPr/>
+      <w:tcPr>
+        <w:shd w:val="clear" w:color="auto" w:fill="BFB1D0" w:themeFill="accent4" w:themeFillTint="7F"/>
+      </w:tcPr>
+    </w:tblStylePr>
+    <w:tblStylePr w:type="band1Horz">
+      <w:tblPr/>
+      <w:tcPr>
+        <w:shd w:val="clear" w:color="auto" w:fill="BFB1D0" w:themeFill="accent4" w:themeFillTint="7F"/>
+      </w:tcPr>
+    </w:tblStylePr>
+  </w:style>
+  <w:style w:type="table" w:styleId="FarbigesRaster-Akzent5">
+    <w:name w:val="Colorful Grid Accent 5"/>
+    <w:basedOn w:val="NormaleTabelle"/>
+    <w:uiPriority w:val="73"/>
+    <w:rsid w:val="00B836FD"/>
+    <w:pPr>
+      <w:spacing w:after="0" w:line="240" w:lineRule="auto"/>
+    </w:pPr>
+    <w:rPr>
+      <w:color w:val="000000" w:themeColor="text1"/>
+    </w:rPr>
+    <w:tblPr>
+      <w:tblStyleRowBandSize w:val="1"/>
+      <w:tblStyleColBandSize w:val="1"/>
+      <w:tblInd w:w="0" w:type="dxa"/>
+      <w:tblBorders>
+        <w:insideH w:val="single" w:sz="4" w:space="0" w:color="FFFFFF" w:themeColor="background1"/>
+      </w:tblBorders>
+      <w:tblCellMar>
+        <w:top w:w="0" w:type="dxa"/>
+        <w:left w:w="108" w:type="dxa"/>
+        <w:bottom w:w="0" w:type="dxa"/>
+        <w:right w:w="108" w:type="dxa"/>
+      </w:tblCellMar>
+    </w:tblPr>
+    <w:tcPr>
+      <w:shd w:val="clear" w:color="auto" w:fill="DAEEF3" w:themeFill="accent5" w:themeFillTint="33"/>
+    </w:tcPr>
+    <w:tblStylePr w:type="firstRow">
+      <w:rPr>
+        <w:b/>
+        <w:bCs/>
+      </w:rPr>
+      <w:tblPr/>
+      <w:tcPr>
+        <w:shd w:val="clear" w:color="auto" w:fill="B6DDE8" w:themeFill="accent5" w:themeFillTint="66"/>
+      </w:tcPr>
+    </w:tblStylePr>
+    <w:tblStylePr w:type="lastRow">
+      <w:rPr>
+        <w:b/>
+        <w:bCs/>
+        <w:color w:val="000000" w:themeColor="text1"/>
+      </w:rPr>
+      <w:tblPr/>
+      <w:tcPr>
+        <w:shd w:val="clear" w:color="auto" w:fill="B6DDE8" w:themeFill="accent5" w:themeFillTint="66"/>
+      </w:tcPr>
+    </w:tblStylePr>
+    <w:tblStylePr w:type="firstCol">
+      <w:rPr>
+        <w:color w:val="FFFFFF" w:themeColor="background1"/>
+      </w:rPr>
+      <w:tblPr/>
+      <w:tcPr>
+        <w:shd w:val="clear" w:color="auto" w:fill="31849B" w:themeFill="accent5" w:themeFillShade="BF"/>
+      </w:tcPr>
+    </w:tblStylePr>
+    <w:tblStylePr w:type="lastCol">
+      <w:rPr>
+        <w:color w:val="FFFFFF" w:themeColor="background1"/>
+      </w:rPr>
+      <w:tblPr/>
+      <w:tcPr>
+        <w:shd w:val="clear" w:color="auto" w:fill="31849B" w:themeFill="accent5" w:themeFillShade="BF"/>
+      </w:tcPr>
+    </w:tblStylePr>
+    <w:tblStylePr w:type="band1Vert">
+      <w:tblPr/>
+      <w:tcPr>
+        <w:shd w:val="clear" w:color="auto" w:fill="A5D5E2" w:themeFill="accent5" w:themeFillTint="7F"/>
+      </w:tcPr>
+    </w:tblStylePr>
+    <w:tblStylePr w:type="band1Horz">
+      <w:tblPr/>
+      <w:tcPr>
+        <w:shd w:val="clear" w:color="auto" w:fill="A5D5E2" w:themeFill="accent5" w:themeFillTint="7F"/>
+      </w:tcPr>
+    </w:tblStylePr>
+  </w:style>
+  <w:style w:type="table" w:styleId="FarbigeSchattierung-Akzent5">
+    <w:name w:val="Colorful Shading Accent 5"/>
+    <w:basedOn w:val="NormaleTabelle"/>
+    <w:uiPriority w:val="71"/>
+    <w:rsid w:val="00B836FD"/>
+    <w:pPr>
+      <w:spacing w:after="0" w:line="240" w:lineRule="auto"/>
+    </w:pPr>
+    <w:rPr>
+      <w:color w:val="000000" w:themeColor="text1"/>
+    </w:rPr>
+    <w:tblPr>
+      <w:tblStyleRowBandSize w:val="1"/>
+      <w:tblStyleColBandSize w:val="1"/>
+      <w:tblInd w:w="0" w:type="dxa"/>
+      <w:tblBorders>
+        <w:top w:val="single" w:sz="24" w:space="0" w:color="F79646" w:themeColor="accent6"/>
+        <w:left w:val="single" w:sz="4" w:space="0" w:color="4BACC6" w:themeColor="accent5"/>
+        <w:bottom w:val="single" w:sz="4" w:space="0" w:color="4BACC6" w:themeColor="accent5"/>
+        <w:right w:val="single" w:sz="4" w:space="0" w:color="4BACC6" w:themeColor="accent5"/>
+        <w:insideH w:val="single" w:sz="4" w:space="0" w:color="FFFFFF" w:themeColor="background1"/>
+        <w:insideV w:val="single" w:sz="4" w:space="0" w:color="FFFFFF" w:themeColor="background1"/>
+      </w:tblBorders>
+      <w:tblCellMar>
+        <w:top w:w="0" w:type="dxa"/>
+        <w:left w:w="108" w:type="dxa"/>
+        <w:bottom w:w="0" w:type="dxa"/>
+        <w:right w:w="108" w:type="dxa"/>
+      </w:tblCellMar>
+    </w:tblPr>
+    <w:tcPr>
+      <w:shd w:val="clear" w:color="auto" w:fill="EDF6F9" w:themeFill="accent5" w:themeFillTint="19"/>
+    </w:tcPr>
+    <w:tblStylePr w:type="firstRow">
+      <w:rPr>
+        <w:b/>
+        <w:bCs/>
+      </w:rPr>
+      <w:tblPr/>
+      <w:tcPr>
+        <w:tcBorders>
+          <w:top w:val="nil"/>
+          <w:left w:val="nil"/>
+          <w:bottom w:val="single" w:sz="24" w:space="0" w:color="F79646" w:themeColor="accent6"/>
+          <w:right w:val="nil"/>
+          <w:insideH w:val="nil"/>
+          <w:insideV w:val="nil"/>
+        </w:tcBorders>
+        <w:shd w:val="clear" w:color="auto" w:fill="FFFFFF" w:themeFill="background1"/>
+      </w:tcPr>
+    </w:tblStylePr>
+    <w:tblStylePr w:type="lastRow">
+      <w:rPr>
+        <w:b/>
+        <w:bCs/>
+        <w:color w:val="FFFFFF" w:themeColor="background1"/>
+      </w:rPr>
+      <w:tblPr/>
+      <w:tcPr>
+        <w:tcBorders>
+          <w:top w:val="single" w:sz="6" w:space="0" w:color="FFFFFF" w:themeColor="background1"/>
+        </w:tcBorders>
+        <w:shd w:val="clear" w:color="auto" w:fill="276A7C" w:themeFill="accent5" w:themeFillShade="99"/>
+      </w:tcPr>
+    </w:tblStylePr>
+    <w:tblStylePr w:type="firstCol">
+      <w:rPr>
+        <w:color w:val="FFFFFF" w:themeColor="background1"/>
+      </w:rPr>
+      <w:tblPr/>
+      <w:tcPr>
+        <w:tcBorders>
+          <w:top w:val="nil"/>
+          <w:left w:val="nil"/>
+          <w:bottom w:val="nil"/>
+          <w:right w:val="nil"/>
+          <w:insideH w:val="single" w:sz="4" w:space="0" w:color="276A7C" w:themeColor="accent5" w:themeShade="99"/>
+          <w:insideV w:val="nil"/>
+        </w:tcBorders>
+        <w:shd w:val="clear" w:color="auto" w:fill="276A7C" w:themeFill="accent5" w:themeFillShade="99"/>
+      </w:tcPr>
+    </w:tblStylePr>
+    <w:tblStylePr w:type="lastCol">
+      <w:rPr>
+        <w:color w:val="FFFFFF" w:themeColor="background1"/>
+      </w:rPr>
+      <w:tblPr/>
+      <w:tcPr>
+        <w:tcBorders>
+          <w:top w:val="nil"/>
+          <w:left w:val="nil"/>
+          <w:bottom w:val="nil"/>
+          <w:right w:val="nil"/>
+          <w:insideH w:val="nil"/>
+          <w:insideV w:val="nil"/>
+        </w:tcBorders>
+        <w:shd w:val="clear" w:color="auto" w:fill="276A7C" w:themeFill="accent5" w:themeFillShade="99"/>
+      </w:tcPr>
+    </w:tblStylePr>
+    <w:tblStylePr w:type="band1Vert">
+      <w:tblPr/>
+      <w:tcPr>
+        <w:shd w:val="clear" w:color="auto" w:fill="B6DDE8" w:themeFill="accent5" w:themeFillTint="66"/>
+      </w:tcPr>
+    </w:tblStylePr>
+    <w:tblStylePr w:type="band1Horz">
+      <w:tblPr/>
+      <w:tcPr>
+        <w:shd w:val="clear" w:color="auto" w:fill="A5D5E2" w:themeFill="accent5" w:themeFillTint="7F"/>
+      </w:tcPr>
+    </w:tblStylePr>
+    <w:tblStylePr w:type="neCell">
+      <w:rPr>
+        <w:color w:val="000000" w:themeColor="text1"/>
+      </w:rPr>
+    </w:tblStylePr>
+    <w:tblStylePr w:type="nwCell">
+      <w:rPr>
+        <w:color w:val="000000" w:themeColor="text1"/>
+      </w:rPr>
+    </w:tblStylePr>
+  </w:style>
+  <w:style w:type="table" w:styleId="DunkleListe-Akzent3">
+    <w:name w:val="Dark List Accent 3"/>
+    <w:basedOn w:val="NormaleTabelle"/>
+    <w:uiPriority w:val="70"/>
+    <w:rsid w:val="00B836FD"/>
+    <w:pPr>
+      <w:spacing w:after="0" w:line="240" w:lineRule="auto"/>
+    </w:pPr>
+    <w:rPr>
+      <w:color w:val="FFFFFF" w:themeColor="background1"/>
+    </w:rPr>
+    <w:tblPr>
+      <w:tblStyleRowBandSize w:val="1"/>
+      <w:tblStyleColBandSize w:val="1"/>
+      <w:tblInd w:w="0" w:type="dxa"/>
+      <w:tblCellMar>
+        <w:top w:w="0" w:type="dxa"/>
+        <w:left w:w="108" w:type="dxa"/>
+        <w:bottom w:w="0" w:type="dxa"/>
+        <w:right w:w="108" w:type="dxa"/>
+      </w:tblCellMar>
+    </w:tblPr>
+    <w:tcPr>
+      <w:shd w:val="clear" w:color="auto" w:fill="9BBB59" w:themeFill="accent3"/>
+    </w:tcPr>
+    <w:tblStylePr w:type="firstRow">
+      <w:rPr>
+        <w:b/>
+        <w:bCs/>
+      </w:rPr>
+      <w:tblPr/>
+      <w:tcPr>
+        <w:tcBorders>
+          <w:top w:val="nil"/>
+          <w:left w:val="nil"/>
+          <w:bottom w:val="single" w:sz="18" w:space="0" w:color="FFFFFF" w:themeColor="background1"/>
+          <w:right w:val="nil"/>
+          <w:insideH w:val="nil"/>
+          <w:insideV w:val="nil"/>
+        </w:tcBorders>
+        <w:shd w:val="clear" w:color="auto" w:fill="000000" w:themeFill="text1"/>
+      </w:tcPr>
+    </w:tblStylePr>
+    <w:tblStylePr w:type="lastRow">
+      <w:tblPr/>
+      <w:tcPr>
+        <w:tcBorders>
+          <w:top w:val="single" w:sz="18" w:space="0" w:color="FFFFFF" w:themeColor="background1"/>
+          <w:left w:val="nil"/>
+          <w:bottom w:val="nil"/>
+          <w:right w:val="nil"/>
+          <w:insideH w:val="nil"/>
+          <w:insideV w:val="nil"/>
+        </w:tcBorders>
+        <w:shd w:val="clear" w:color="auto" w:fill="4E6128" w:themeFill="accent3" w:themeFillShade="7F"/>
+      </w:tcPr>
+    </w:tblStylePr>
+    <w:tblStylePr w:type="firstCol">
+      <w:tblPr/>
+      <w:tcPr>
+        <w:tcBorders>
+          <w:top w:val="nil"/>
+          <w:left w:val="nil"/>
+          <w:bottom w:val="nil"/>
+          <w:right w:val="single" w:sz="18" w:space="0" w:color="FFFFFF" w:themeColor="background1"/>
+          <w:insideH w:val="nil"/>
+          <w:insideV w:val="nil"/>
+        </w:tcBorders>
+        <w:shd w:val="clear" w:color="auto" w:fill="76923C" w:themeFill="accent3" w:themeFillShade="BF"/>
+      </w:tcPr>
+    </w:tblStylePr>
+    <w:tblStylePr w:type="lastCol">
+      <w:tblPr/>
+      <w:tcPr>
+        <w:tcBorders>
+          <w:top w:val="nil"/>
+          <w:left w:val="single" w:sz="18" w:space="0" w:color="FFFFFF" w:themeColor="background1"/>
+          <w:bottom w:val="nil"/>
+          <w:right w:val="nil"/>
+          <w:insideH w:val="nil"/>
+          <w:insideV w:val="nil"/>
+        </w:tcBorders>
+        <w:shd w:val="clear" w:color="auto" w:fill="76923C" w:themeFill="accent3" w:themeFillShade="BF"/>
+      </w:tcPr>
+    </w:tblStylePr>
+    <w:tblStylePr w:type="band1Vert">
+      <w:tblPr/>
+      <w:tcPr>
+        <w:tcBorders>
+          <w:top w:val="nil"/>
+          <w:left w:val="nil"/>
+          <w:bottom w:val="nil"/>
+          <w:right w:val="nil"/>
+          <w:insideH w:val="nil"/>
+          <w:insideV w:val="nil"/>
+        </w:tcBorders>
+        <w:shd w:val="clear" w:color="auto" w:fill="76923C" w:themeFill="accent3" w:themeFillShade="BF"/>
+      </w:tcPr>
+    </w:tblStylePr>
+    <w:tblStylePr w:type="band1Horz">
+      <w:tblPr/>
+      <w:tcPr>
+        <w:tcBorders>
+          <w:top w:val="nil"/>
+          <w:left w:val="nil"/>
+          <w:bottom w:val="nil"/>
+          <w:right w:val="nil"/>
+          <w:insideH w:val="nil"/>
+          <w:insideV w:val="nil"/>
+        </w:tcBorders>
+        <w:shd w:val="clear" w:color="auto" w:fill="76923C" w:themeFill="accent3" w:themeFillShade="BF"/>
+      </w:tcPr>
+    </w:tblStylePr>
+  </w:style>
+  <w:style w:type="table" w:styleId="MittleresRaster3-Akzent4">
+    <w:name w:val="Medium Grid 3 Accent 4"/>
+    <w:basedOn w:val="NormaleTabelle"/>
+    <w:uiPriority w:val="69"/>
+    <w:rsid w:val="00B836FD"/>
+    <w:pPr>
+      <w:spacing w:after="0" w:line="240" w:lineRule="auto"/>
+    </w:pPr>
+    <w:tblPr>
+      <w:tblStyleRowBandSize w:val="1"/>
+      <w:tblStyleColBandSize w:val="1"/>
+      <w:tblInd w:w="0" w:type="dxa"/>
+      <w:tblBorders>
+        <w:top w:val="single" w:sz="8" w:space="0" w:color="FFFFFF" w:themeColor="background1"/>
+        <w:left w:val="single" w:sz="8" w:space="0" w:color="FFFFFF" w:themeColor="background1"/>
+        <w:bottom w:val="single" w:sz="8" w:space="0" w:color="FFFFFF" w:themeColor="background1"/>
+        <w:right w:val="single" w:sz="8" w:space="0" w:color="FFFFFF" w:themeColor="background1"/>
+        <w:insideH w:val="single" w:sz="6" w:space="0" w:color="FFFFFF" w:themeColor="background1"/>
+        <w:insideV w:val="single" w:sz="6" w:space="0" w:color="FFFFFF" w:themeColor="background1"/>
+      </w:tblBorders>
+      <w:tblCellMar>
+        <w:top w:w="0" w:type="dxa"/>
+        <w:left w:w="108" w:type="dxa"/>
+        <w:bottom w:w="0" w:type="dxa"/>
+        <w:right w:w="108" w:type="dxa"/>
+      </w:tblCellMar>
+    </w:tblPr>
+    <w:tcPr>
+      <w:shd w:val="clear" w:color="auto" w:fill="DFD8E8" w:themeFill="accent4" w:themeFillTint="3F"/>
+    </w:tcPr>
+    <w:tblStylePr w:type="firstRow">
+      <w:rPr>
+        <w:b/>
+        <w:bCs/>
+        <w:i w:val="0"/>
+        <w:iCs w:val="0"/>
+        <w:color w:val="FFFFFF" w:themeColor="background1"/>
+      </w:rPr>
+      <w:tblPr/>
+      <w:tcPr>
+        <w:tcBorders>
+          <w:top w:val="single" w:sz="8" w:space="0" w:color="FFFFFF" w:themeColor="background1"/>
+          <w:left w:val="single" w:sz="8" w:space="0" w:color="FFFFFF" w:themeColor="background1"/>
+          <w:bottom w:val="single" w:sz="24" w:space="0" w:color="FFFFFF" w:themeColor="background1"/>
+          <w:right w:val="single" w:sz="8" w:space="0" w:color="FFFFFF" w:themeColor="background1"/>
+          <w:insideH w:val="nil"/>
+          <w:insideV w:val="single" w:sz="8" w:space="0" w:color="FFFFFF" w:themeColor="background1"/>
+        </w:tcBorders>
+        <w:shd w:val="clear" w:color="auto" w:fill="8064A2" w:themeFill="accent4"/>
+      </w:tcPr>
+    </w:tblStylePr>
+    <w:tblStylePr w:type="lastRow">
+      <w:rPr>
+        <w:b/>
+        <w:bCs/>
+        <w:i w:val="0"/>
+        <w:iCs w:val="0"/>
+        <w:color w:val="FFFFFF" w:themeColor="background1"/>
+      </w:rPr>
+      <w:tblPr/>
+      <w:tcPr>
+        <w:tcBorders>
+          <w:top w:val="single" w:sz="24" w:space="0" w:color="FFFFFF" w:themeColor="background1"/>
+          <w:left w:val="single" w:sz="8" w:space="0" w:color="FFFFFF" w:themeColor="background1"/>
+          <w:bottom w:val="single" w:sz="8" w:space="0" w:color="FFFFFF" w:themeColor="background1"/>
+          <w:right w:val="single" w:sz="8" w:space="0" w:color="FFFFFF" w:themeColor="background1"/>
+          <w:insideH w:val="nil"/>
+          <w:insideV w:val="single" w:sz="8" w:space="0" w:color="FFFFFF" w:themeColor="background1"/>
+        </w:tcBorders>
+        <w:shd w:val="clear" w:color="auto" w:fill="8064A2" w:themeFill="accent4"/>
+      </w:tcPr>
+    </w:tblStylePr>
+    <w:tblStylePr w:type="firstCol">
+      <w:rPr>
+        <w:b/>
+        <w:bCs/>
+        <w:i w:val="0"/>
+        <w:iCs w:val="0"/>
+        <w:color w:val="FFFFFF" w:themeColor="background1"/>
+      </w:rPr>
+      <w:tblPr/>
+      <w:tcPr>
+        <w:tcBorders>
+          <w:left w:val="single" w:sz="8" w:space="0" w:color="FFFFFF" w:themeColor="background1"/>
+          <w:right w:val="single" w:sz="24" w:space="0" w:color="FFFFFF" w:themeColor="background1"/>
+          <w:insideH w:val="nil"/>
+          <w:insideV w:val="nil"/>
+        </w:tcBorders>
+        <w:shd w:val="clear" w:color="auto" w:fill="8064A2" w:themeFill="accent4"/>
+      </w:tcPr>
+    </w:tblStylePr>
+    <w:tblStylePr w:type="lastCol">
+      <w:rPr>
+        <w:b/>
+        <w:bCs/>
+        <w:i w:val="0"/>
+        <w:iCs w:val="0"/>
+        <w:color w:val="FFFFFF" w:themeColor="background1"/>
+      </w:rPr>
+      <w:tblPr/>
+      <w:tcPr>
+        <w:tcBorders>
+          <w:top w:val="nil"/>
+          <w:left w:val="single" w:sz="24" w:space="0" w:color="FFFFFF" w:themeColor="background1"/>
+          <w:bottom w:val="nil"/>
+          <w:right w:val="nil"/>
+          <w:insideH w:val="nil"/>
+          <w:insideV w:val="nil"/>
+        </w:tcBorders>
+        <w:shd w:val="clear" w:color="auto" w:fill="8064A2" w:themeFill="accent4"/>
+      </w:tcPr>
+    </w:tblStylePr>
+    <w:tblStylePr w:type="band1Vert">
+      <w:tblPr/>
+      <w:tcPr>
+        <w:tcBorders>
+          <w:top w:val="single" w:sz="8" w:space="0" w:color="FFFFFF" w:themeColor="background1"/>
+          <w:left w:val="single" w:sz="8" w:space="0" w:color="FFFFFF" w:themeColor="background1"/>
+          <w:bottom w:val="single" w:sz="8" w:space="0" w:color="FFFFFF" w:themeColor="background1"/>
+          <w:right w:val="single" w:sz="8" w:space="0" w:color="FFFFFF" w:themeColor="background1"/>
+          <w:insideH w:val="nil"/>
+          <w:insideV w:val="nil"/>
+        </w:tcBorders>
+        <w:shd w:val="clear" w:color="auto" w:fill="BFB1D0" w:themeFill="accent4" w:themeFillTint="7F"/>
+      </w:tcPr>
+    </w:tblStylePr>
+    <w:tblStylePr w:type="band1Horz">
+      <w:tblPr/>
+      <w:tcPr>
+        <w:tcBorders>
+          <w:top w:val="single" w:sz="8" w:space="0" w:color="FFFFFF" w:themeColor="background1"/>
+          <w:left w:val="single" w:sz="8" w:space="0" w:color="FFFFFF" w:themeColor="background1"/>
+          <w:bottom w:val="single" w:sz="8" w:space="0" w:color="FFFFFF" w:themeColor="background1"/>
+          <w:right w:val="single" w:sz="8" w:space="0" w:color="FFFFFF" w:themeColor="background1"/>
+          <w:insideH w:val="single" w:sz="8" w:space="0" w:color="FFFFFF" w:themeColor="background1"/>
+          <w:insideV w:val="single" w:sz="8" w:space="0" w:color="FFFFFF" w:themeColor="background1"/>
+        </w:tcBorders>
+        <w:shd w:val="clear" w:color="auto" w:fill="BFB1D0" w:themeFill="accent4" w:themeFillTint="7F"/>
+      </w:tcPr>
+    </w:tblStylePr>
+  </w:style>
+  <w:style w:type="table" w:styleId="MittleresRaster2-Akzent5">
+    <w:name w:val="Medium Grid 2 Accent 5"/>
+    <w:basedOn w:val="NormaleTabelle"/>
+    <w:uiPriority w:val="68"/>
+    <w:rsid w:val="00B836FD"/>
+    <w:pPr>
+      <w:spacing w:after="0" w:line="240" w:lineRule="auto"/>
+    </w:pPr>
+    <w:rPr>
+      <w:rFonts w:asciiTheme="majorHAnsi" w:eastAsiaTheme="majorEastAsia" w:hAnsiTheme="majorHAnsi" w:cstheme="majorBidi"/>
+      <w:color w:val="000000" w:themeColor="text1"/>
+    </w:rPr>
+    <w:tblPr>
+      <w:tblStyleRowBandSize w:val="1"/>
+      <w:tblStyleColBandSize w:val="1"/>
+      <w:tblInd w:w="0" w:type="dxa"/>
+      <w:tblBorders>
+        <w:top w:val="single" w:sz="8" w:space="0" w:color="4BACC6" w:themeColor="accent5"/>
+        <w:left w:val="single" w:sz="8" w:space="0" w:color="4BACC6" w:themeColor="accent5"/>
+        <w:bottom w:val="single" w:sz="8" w:space="0" w:color="4BACC6" w:themeColor="accent5"/>
+        <w:right w:val="single" w:sz="8" w:space="0" w:color="4BACC6" w:themeColor="accent5"/>
+        <w:insideH w:val="single" w:sz="8" w:space="0" w:color="4BACC6" w:themeColor="accent5"/>
+        <w:insideV w:val="single" w:sz="8" w:space="0" w:color="4BACC6" w:themeColor="accent5"/>
+      </w:tblBorders>
+      <w:tblCellMar>
+        <w:top w:w="0" w:type="dxa"/>
+        <w:left w:w="108" w:type="dxa"/>
+        <w:bottom w:w="0" w:type="dxa"/>
+        <w:right w:w="108" w:type="dxa"/>
+      </w:tblCellMar>
+    </w:tblPr>
+    <w:tcPr>
+      <w:shd w:val="clear" w:color="auto" w:fill="D2EAF1" w:themeFill="accent5" w:themeFillTint="3F"/>
+    </w:tcPr>
+    <w:tblStylePr w:type="firstRow">
+      <w:rPr>
+        <w:b/>
+        <w:bCs/>
+        <w:color w:val="000000" w:themeColor="text1"/>
+      </w:rPr>
+      <w:tblPr/>
+      <w:tcPr>
+        <w:shd w:val="clear" w:color="auto" w:fill="EDF6F9" w:themeFill="accent5" w:themeFillTint="19"/>
+      </w:tcPr>
+    </w:tblStylePr>
+    <w:tblStylePr w:type="lastRow">
+      <w:rPr>
+        <w:b/>
+        <w:bCs/>
+        <w:color w:val="000000" w:themeColor="text1"/>
+      </w:rPr>
+      <w:tblPr/>
+      <w:tcPr>
+        <w:tcBorders>
+          <w:top w:val="single" w:sz="12" w:space="0" w:color="000000" w:themeColor="text1"/>
+          <w:left w:val="nil"/>
+          <w:bottom w:val="nil"/>
+          <w:right w:val="nil"/>
+          <w:insideH w:val="nil"/>
+          <w:insideV w:val="nil"/>
+        </w:tcBorders>
+        <w:shd w:val="clear" w:color="auto" w:fill="FFFFFF" w:themeFill="background1"/>
+      </w:tcPr>
+    </w:tblStylePr>
+    <w:tblStylePr w:type="firstCol">
+      <w:rPr>
+        <w:b/>
+        <w:bCs/>
+        <w:color w:val="000000" w:themeColor="text1"/>
+      </w:rPr>
+      <w:tblPr/>
+      <w:tcPr>
+        <w:tcBorders>
+          <w:top w:val="nil"/>
+          <w:left w:val="nil"/>
+          <w:bottom w:val="nil"/>
+          <w:right w:val="nil"/>
+          <w:insideH w:val="nil"/>
+          <w:insideV w:val="nil"/>
+        </w:tcBorders>
+        <w:shd w:val="clear" w:color="auto" w:fill="FFFFFF" w:themeFill="background1"/>
+      </w:tcPr>
+    </w:tblStylePr>
+    <w:tblStylePr w:type="lastCol">
+      <w:rPr>
+        <w:b w:val="0"/>
+        <w:bCs w:val="0"/>
+        <w:color w:val="000000" w:themeColor="text1"/>
+      </w:rPr>
+      <w:tblPr/>
+      <w:tcPr>
+        <w:tcBorders>
+          <w:top w:val="nil"/>
+          <w:left w:val="nil"/>
+          <w:bottom w:val="nil"/>
+          <w:right w:val="nil"/>
+          <w:insideH w:val="nil"/>
+          <w:insideV w:val="nil"/>
+        </w:tcBorders>
+        <w:shd w:val="clear" w:color="auto" w:fill="DAEEF3" w:themeFill="accent5" w:themeFillTint="33"/>
+      </w:tcPr>
+    </w:tblStylePr>
+    <w:tblStylePr w:type="band1Vert">
+      <w:tblPr/>
+      <w:tcPr>
+        <w:shd w:val="clear" w:color="auto" w:fill="A5D5E2" w:themeFill="accent5" w:themeFillTint="7F"/>
+      </w:tcPr>
+    </w:tblStylePr>
+    <w:tblStylePr w:type="band1Horz">
+      <w:tblPr/>
+      <w:tcPr>
+        <w:tcBorders>
+          <w:insideH w:val="single" w:sz="6" w:space="0" w:color="4BACC6" w:themeColor="accent5"/>
+          <w:insideV w:val="single" w:sz="6" w:space="0" w:color="4BACC6" w:themeColor="accent5"/>
+        </w:tcBorders>
+        <w:shd w:val="clear" w:color="auto" w:fill="A5D5E2" w:themeFill="accent5" w:themeFillTint="7F"/>
+      </w:tcPr>
+    </w:tblStylePr>
+    <w:tblStylePr w:type="nwCell">
+      <w:tblPr/>
+      <w:tcPr>
+        <w:shd w:val="clear" w:color="auto" w:fill="FFFFFF" w:themeFill="background1"/>
+      </w:tcPr>
+    </w:tblStylePr>
+  </w:style>
+  <w:style w:type="table" w:styleId="MittleresRaster1-Akzent5">
+    <w:name w:val="Medium Grid 1 Accent 5"/>
+    <w:basedOn w:val="NormaleTabelle"/>
+    <w:uiPriority w:val="67"/>
+    <w:rsid w:val="00B836FD"/>
+    <w:pPr>
+      <w:spacing w:after="0" w:line="240" w:lineRule="auto"/>
+    </w:pPr>
+    <w:tblPr>
+      <w:tblStyleRowBandSize w:val="1"/>
+      <w:tblStyleColBandSize w:val="1"/>
+      <w:tblInd w:w="0" w:type="dxa"/>
+      <w:tblBorders>
+        <w:top w:val="single" w:sz="8" w:space="0" w:color="78C0D4" w:themeColor="accent5" w:themeTint="BF"/>
+        <w:left w:val="single" w:sz="8" w:space="0" w:color="78C0D4" w:themeColor="accent5" w:themeTint="BF"/>
+        <w:bottom w:val="single" w:sz="8" w:space="0" w:color="78C0D4" w:themeColor="accent5" w:themeTint="BF"/>
+        <w:right w:val="single" w:sz="8" w:space="0" w:color="78C0D4" w:themeColor="accent5" w:themeTint="BF"/>
+        <w:insideH w:val="single" w:sz="8" w:space="0" w:color="78C0D4" w:themeColor="accent5" w:themeTint="BF"/>
+        <w:insideV w:val="single" w:sz="8" w:space="0" w:color="78C0D4" w:themeColor="accent5" w:themeTint="BF"/>
+      </w:tblBorders>
+      <w:tblCellMar>
+        <w:top w:w="0" w:type="dxa"/>
+        <w:left w:w="108" w:type="dxa"/>
+        <w:bottom w:w="0" w:type="dxa"/>
+        <w:right w:w="108" w:type="dxa"/>
+      </w:tblCellMar>
+    </w:tblPr>
+    <w:tcPr>
+      <w:shd w:val="clear" w:color="auto" w:fill="D2EAF1" w:themeFill="accent5" w:themeFillTint="3F"/>
+    </w:tcPr>
+    <w:tblStylePr w:type="firstRow">
+      <w:rPr>
+        <w:b/>
+        <w:bCs/>
+      </w:rPr>
+    </w:tblStylePr>
+    <w:tblStylePr w:type="lastRow">
+      <w:rPr>
+        <w:b/>
+        <w:bCs/>
+      </w:rPr>
+      <w:tblPr/>
+      <w:tcPr>
+        <w:tcBorders>
+          <w:top w:val="single" w:sz="18" w:space="0" w:color="78C0D4" w:themeColor="accent5" w:themeTint="BF"/>
+        </w:tcBorders>
+      </w:tcPr>
+    </w:tblStylePr>
+    <w:tblStylePr w:type="firstCol">
+      <w:rPr>
+        <w:b/>
+        <w:bCs/>
+      </w:rPr>
+    </w:tblStylePr>
+    <w:tblStylePr w:type="lastCol">
+      <w:rPr>
+        <w:b/>
+        <w:bCs/>
+      </w:rPr>
+    </w:tblStylePr>
+    <w:tblStylePr w:type="band1Vert">
+      <w:tblPr/>
+      <w:tcPr>
+        <w:shd w:val="clear" w:color="auto" w:fill="A5D5E2" w:themeFill="accent5" w:themeFillTint="7F"/>
+      </w:tcPr>
+    </w:tblStylePr>
+    <w:tblStylePr w:type="band1Horz">
+      <w:tblPr/>
+      <w:tcPr>
+        <w:shd w:val="clear" w:color="auto" w:fill="A5D5E2" w:themeFill="accent5" w:themeFillTint="7F"/>
+      </w:tcPr>
+    </w:tblStylePr>
+  </w:style>
+  <w:style w:type="table" w:styleId="HellesRaster-Akzent5">
+    <w:name w:val="Light Grid Accent 5"/>
+    <w:basedOn w:val="NormaleTabelle"/>
+    <w:uiPriority w:val="62"/>
+    <w:rsid w:val="00B836FD"/>
+    <w:pPr>
+      <w:spacing w:after="0" w:line="240" w:lineRule="auto"/>
+    </w:pPr>
+    <w:tblPr>
+      <w:tblStyleRowBandSize w:val="1"/>
+      <w:tblStyleColBandSize w:val="1"/>
+      <w:tblInd w:w="0" w:type="dxa"/>
+      <w:tblBorders>
+        <w:top w:val="single" w:sz="8" w:space="0" w:color="4BACC6" w:themeColor="accent5"/>
+        <w:left w:val="single" w:sz="8" w:space="0" w:color="4BACC6" w:themeColor="accent5"/>
+        <w:bottom w:val="single" w:sz="8" w:space="0" w:color="4BACC6" w:themeColor="accent5"/>
+        <w:right w:val="single" w:sz="8" w:space="0" w:color="4BACC6" w:themeColor="accent5"/>
+        <w:insideH w:val="single" w:sz="8" w:space="0" w:color="4BACC6" w:themeColor="accent5"/>
+        <w:insideV w:val="single" w:sz="8" w:space="0" w:color="4BACC6" w:themeColor="accent5"/>
+      </w:tblBorders>
+      <w:tblCellMar>
+        <w:top w:w="0" w:type="dxa"/>
+        <w:left w:w="108" w:type="dxa"/>
+        <w:bottom w:w="0" w:type="dxa"/>
+        <w:right w:w="108" w:type="dxa"/>
+      </w:tblCellMar>
+    </w:tblPr>
+    <w:tblStylePr w:type="firstRow">
+      <w:pPr>
+        <w:spacing w:before="0" w:after="0" w:line="240" w:lineRule="auto"/>
+      </w:pPr>
+      <w:rPr>
+        <w:rFonts w:asciiTheme="majorHAnsi" w:eastAsiaTheme="majorEastAsia" w:hAnsiTheme="majorHAnsi" w:cstheme="majorBidi"/>
+        <w:b/>
+        <w:bCs/>
+      </w:rPr>
+      <w:tblPr/>
+      <w:tcPr>
+        <w:tcBorders>
+          <w:top w:val="single" w:sz="8" w:space="0" w:color="4BACC6" w:themeColor="accent5"/>
+          <w:left w:val="single" w:sz="8" w:space="0" w:color="4BACC6" w:themeColor="accent5"/>
+          <w:bottom w:val="single" w:sz="18" w:space="0" w:color="4BACC6" w:themeColor="accent5"/>
+          <w:right w:val="single" w:sz="8" w:space="0" w:color="4BACC6" w:themeColor="accent5"/>
+          <w:insideH w:val="nil"/>
+          <w:insideV w:val="single" w:sz="8" w:space="0" w:color="4BACC6" w:themeColor="accent5"/>
+        </w:tcBorders>
+      </w:tcPr>
+    </w:tblStylePr>
+    <w:tblStylePr w:type="lastRow">
+      <w:pPr>
+        <w:spacing w:before="0" w:after="0" w:line="240" w:lineRule="auto"/>
+      </w:pPr>
+      <w:rPr>
+        <w:rFonts w:asciiTheme="majorHAnsi" w:eastAsiaTheme="majorEastAsia" w:hAnsiTheme="majorHAnsi" w:cstheme="majorBidi"/>
+        <w:b/>
+        <w:bCs/>
+      </w:rPr>
+      <w:tblPr/>
+      <w:tcPr>
+        <w:tcBorders>
+          <w:top w:val="double" w:sz="6" w:space="0" w:color="4BACC6" w:themeColor="accent5"/>
+          <w:left w:val="single" w:sz="8" w:space="0" w:color="4BACC6" w:themeColor="accent5"/>
+          <w:bottom w:val="single" w:sz="8" w:space="0" w:color="4BACC6" w:themeColor="accent5"/>
+          <w:right w:val="single" w:sz="8" w:space="0" w:color="4BACC6" w:themeColor="accent5"/>
+          <w:insideH w:val="nil"/>
+          <w:insideV w:val="single" w:sz="8" w:space="0" w:color="4BACC6" w:themeColor="accent5"/>
+        </w:tcBorders>
+      </w:tcPr>
+    </w:tblStylePr>
+    <w:tblStylePr w:type="firstCol">
+      <w:rPr>
+        <w:rFonts w:asciiTheme="majorHAnsi" w:eastAsiaTheme="majorEastAsia" w:hAnsiTheme="majorHAnsi" w:cstheme="majorBidi"/>
+        <w:b/>
+        <w:bCs/>
+      </w:rPr>
+    </w:tblStylePr>
+    <w:tblStylePr w:type="lastCol">
+      <w:rPr>
+        <w:rFonts w:asciiTheme="majorHAnsi" w:eastAsiaTheme="majorEastAsia" w:hAnsiTheme="majorHAnsi" w:cstheme="majorBidi"/>
+        <w:b/>
+        <w:bCs/>
+      </w:rPr>
+      <w:tblPr/>
+      <w:tcPr>
+        <w:tcBorders>
+          <w:top w:val="single" w:sz="8" w:space="0" w:color="4BACC6" w:themeColor="accent5"/>
+          <w:left w:val="single" w:sz="8" w:space="0" w:color="4BACC6" w:themeColor="accent5"/>
+          <w:bottom w:val="single" w:sz="8" w:space="0" w:color="4BACC6" w:themeColor="accent5"/>
+          <w:right w:val="single" w:sz="8" w:space="0" w:color="4BACC6" w:themeColor="accent5"/>
+        </w:tcBorders>
+      </w:tcPr>
+    </w:tblStylePr>
+    <w:tblStylePr w:type="band1Vert">
+      <w:tblPr/>
+      <w:tcPr>
+        <w:tcBorders>
+          <w:top w:val="single" w:sz="8" w:space="0" w:color="4BACC6" w:themeColor="accent5"/>
+          <w:left w:val="single" w:sz="8" w:space="0" w:color="4BACC6" w:themeColor="accent5"/>
+          <w:bottom w:val="single" w:sz="8" w:space="0" w:color="4BACC6" w:themeColor="accent5"/>
+          <w:right w:val="single" w:sz="8" w:space="0" w:color="4BACC6" w:themeColor="accent5"/>
+        </w:tcBorders>
+        <w:shd w:val="clear" w:color="auto" w:fill="D2EAF1" w:themeFill="accent5" w:themeFillTint="3F"/>
+      </w:tcPr>
+    </w:tblStylePr>
+    <w:tblStylePr w:type="band1Horz">
+      <w:tblPr/>
+      <w:tcPr>
+        <w:tcBorders>
+          <w:top w:val="single" w:sz="8" w:space="0" w:color="4BACC6" w:themeColor="accent5"/>
+          <w:left w:val="single" w:sz="8" w:space="0" w:color="4BACC6" w:themeColor="accent5"/>
+          <w:bottom w:val="single" w:sz="8" w:space="0" w:color="4BACC6" w:themeColor="accent5"/>
+          <w:right w:val="single" w:sz="8" w:space="0" w:color="4BACC6" w:themeColor="accent5"/>
+          <w:insideV w:val="single" w:sz="8" w:space="0" w:color="4BACC6" w:themeColor="accent5"/>
+        </w:tcBorders>
+        <w:shd w:val="clear" w:color="auto" w:fill="D2EAF1" w:themeFill="accent5" w:themeFillTint="3F"/>
+      </w:tcPr>
+    </w:tblStylePr>
+    <w:tblStylePr w:type="band2Horz">
+      <w:tblPr/>
+      <w:tcPr>
+        <w:tcBorders>
+          <w:top w:val="single" w:sz="8" w:space="0" w:color="4BACC6" w:themeColor="accent5"/>
+          <w:left w:val="single" w:sz="8" w:space="0" w:color="4BACC6" w:themeColor="accent5"/>
+          <w:bottom w:val="single" w:sz="8" w:space="0" w:color="4BACC6" w:themeColor="accent5"/>
+          <w:right w:val="single" w:sz="8" w:space="0" w:color="4BACC6" w:themeColor="accent5"/>
+          <w:insideV w:val="single" w:sz="8" w:space="0" w:color="4BACC6" w:themeColor="accent5"/>
+        </w:tcBorders>
+      </w:tcPr>
+    </w:tblStylePr>
+  </w:style>
+  <w:style w:type="table" w:styleId="HellesRaster-Akzent1">
+    <w:name w:val="Light Grid Accent 1"/>
+    <w:basedOn w:val="NormaleTabelle"/>
+    <w:uiPriority w:val="62"/>
+    <w:rsid w:val="00B836FD"/>
+    <w:pPr>
+      <w:spacing w:after="0" w:line="240" w:lineRule="auto"/>
+    </w:pPr>
+    <w:tblPr>
+      <w:tblStyleRowBandSize w:val="1"/>
+      <w:tblStyleColBandSize w:val="1"/>
+      <w:tblInd w:w="0" w:type="dxa"/>
+      <w:tblBorders>
+        <w:top w:val="single" w:sz="8" w:space="0" w:color="4F81BD" w:themeColor="accent1"/>
+        <w:left w:val="single" w:sz="8" w:space="0" w:color="4F81BD" w:themeColor="accent1"/>
+        <w:bottom w:val="single" w:sz="8" w:space="0" w:color="4F81BD" w:themeColor="accent1"/>
+        <w:right w:val="single" w:sz="8" w:space="0" w:color="4F81BD" w:themeColor="accent1"/>
+        <w:insideH w:val="single" w:sz="8" w:space="0" w:color="4F81BD" w:themeColor="accent1"/>
+        <w:insideV w:val="single" w:sz="8" w:space="0" w:color="4F81BD" w:themeColor="accent1"/>
+      </w:tblBorders>
+      <w:tblCellMar>
+        <w:top w:w="0" w:type="dxa"/>
+        <w:left w:w="108" w:type="dxa"/>
+        <w:bottom w:w="0" w:type="dxa"/>
+        <w:right w:w="108" w:type="dxa"/>
+      </w:tblCellMar>
+    </w:tblPr>
+    <w:tblStylePr w:type="firstRow">
+      <w:pPr>
+        <w:spacing w:before="0" w:after="0" w:line="240" w:lineRule="auto"/>
+      </w:pPr>
+      <w:rPr>
+        <w:rFonts w:asciiTheme="majorHAnsi" w:eastAsiaTheme="majorEastAsia" w:hAnsiTheme="majorHAnsi" w:cstheme="majorBidi"/>
+        <w:b/>
+        <w:bCs/>
+      </w:rPr>
+      <w:tblPr/>
+      <w:tcPr>
+        <w:tcBorders>
+          <w:top w:val="single" w:sz="8" w:space="0" w:color="4F81BD" w:themeColor="accent1"/>
+          <w:left w:val="single" w:sz="8" w:space="0" w:color="4F81BD" w:themeColor="accent1"/>
+          <w:bottom w:val="single" w:sz="18" w:space="0" w:color="4F81BD" w:themeColor="accent1"/>
+          <w:right w:val="single" w:sz="8" w:space="0" w:color="4F81BD" w:themeColor="accent1"/>
+          <w:insideH w:val="nil"/>
+          <w:insideV w:val="single" w:sz="8" w:space="0" w:color="4F81BD" w:themeColor="accent1"/>
+        </w:tcBorders>
+      </w:tcPr>
+    </w:tblStylePr>
+    <w:tblStylePr w:type="lastRow">
+      <w:pPr>
+        <w:spacing w:before="0" w:after="0" w:line="240" w:lineRule="auto"/>
+      </w:pPr>
+      <w:rPr>
+        <w:rFonts w:asciiTheme="majorHAnsi" w:eastAsiaTheme="majorEastAsia" w:hAnsiTheme="majorHAnsi" w:cstheme="majorBidi"/>
+        <w:b/>
+        <w:bCs/>
+      </w:rPr>
+      <w:tblPr/>
+      <w:tcPr>
+        <w:tcBorders>
+          <w:top w:val="double" w:sz="6" w:space="0" w:color="4F81BD" w:themeColor="accent1"/>
+          <w:left w:val="single" w:sz="8" w:space="0" w:color="4F81BD" w:themeColor="accent1"/>
+          <w:bottom w:val="single" w:sz="8" w:space="0" w:color="4F81BD" w:themeColor="accent1"/>
+          <w:right w:val="single" w:sz="8" w:space="0" w:color="4F81BD" w:themeColor="accent1"/>
+          <w:insideH w:val="nil"/>
+          <w:insideV w:val="single" w:sz="8" w:space="0" w:color="4F81BD" w:themeColor="accent1"/>
+        </w:tcBorders>
+      </w:tcPr>
+    </w:tblStylePr>
+    <w:tblStylePr w:type="firstCol">
+      <w:rPr>
+        <w:rFonts w:asciiTheme="majorHAnsi" w:eastAsiaTheme="majorEastAsia" w:hAnsiTheme="majorHAnsi" w:cstheme="majorBidi"/>
+        <w:b/>
+        <w:bCs/>
+      </w:rPr>
+    </w:tblStylePr>
+    <w:tblStylePr w:type="lastCol">
+      <w:rPr>
+        <w:rFonts w:asciiTheme="majorHAnsi" w:eastAsiaTheme="majorEastAsia" w:hAnsiTheme="majorHAnsi" w:cstheme="majorBidi"/>
+        <w:b/>
+        <w:bCs/>
+      </w:rPr>
+      <w:tblPr/>
+      <w:tcPr>
+        <w:tcBorders>
+          <w:top w:val="single" w:sz="8" w:space="0" w:color="4F81BD" w:themeColor="accent1"/>
+          <w:left w:val="single" w:sz="8" w:space="0" w:color="4F81BD" w:themeColor="accent1"/>
+          <w:bottom w:val="single" w:sz="8" w:space="0" w:color="4F81BD" w:themeColor="accent1"/>
+          <w:right w:val="single" w:sz="8" w:space="0" w:color="4F81BD" w:themeColor="accent1"/>
+        </w:tcBorders>
+      </w:tcPr>
+    </w:tblStylePr>
+    <w:tblStylePr w:type="band1Vert">
+      <w:tblPr/>
+      <w:tcPr>
+        <w:tcBorders>
+          <w:top w:val="single" w:sz="8" w:space="0" w:color="4F81BD" w:themeColor="accent1"/>
+          <w:left w:val="single" w:sz="8" w:space="0" w:color="4F81BD" w:themeColor="accent1"/>
+          <w:bottom w:val="single" w:sz="8" w:space="0" w:color="4F81BD" w:themeColor="accent1"/>
+          <w:right w:val="single" w:sz="8" w:space="0" w:color="4F81BD" w:themeColor="accent1"/>
+        </w:tcBorders>
+        <w:shd w:val="clear" w:color="auto" w:fill="D3DFEE" w:themeFill="accent1" w:themeFillTint="3F"/>
+      </w:tcPr>
+    </w:tblStylePr>
+    <w:tblStylePr w:type="band1Horz">
+      <w:tblPr/>
+      <w:tcPr>
+        <w:tcBorders>
+          <w:top w:val="single" w:sz="8" w:space="0" w:color="4F81BD" w:themeColor="accent1"/>
+          <w:left w:val="single" w:sz="8" w:space="0" w:color="4F81BD" w:themeColor="accent1"/>
+          <w:bottom w:val="single" w:sz="8" w:space="0" w:color="4F81BD" w:themeColor="accent1"/>
+          <w:right w:val="single" w:sz="8" w:space="0" w:color="4F81BD" w:themeColor="accent1"/>
+          <w:insideV w:val="single" w:sz="8" w:space="0" w:color="4F81BD" w:themeColor="accent1"/>
+        </w:tcBorders>
+        <w:shd w:val="clear" w:color="auto" w:fill="D3DFEE" w:themeFill="accent1" w:themeFillTint="3F"/>
+      </w:tcPr>
+    </w:tblStylePr>
+    <w:tblStylePr w:type="band2Horz">
+      <w:tblPr/>
+      <w:tcPr>
+        <w:tcBorders>
+          <w:top w:val="single" w:sz="8" w:space="0" w:color="4F81BD" w:themeColor="accent1"/>
+          <w:left w:val="single" w:sz="8" w:space="0" w:color="4F81BD" w:themeColor="accent1"/>
+          <w:bottom w:val="single" w:sz="8" w:space="0" w:color="4F81BD" w:themeColor="accent1"/>
+          <w:right w:val="single" w:sz="8" w:space="0" w:color="4F81BD" w:themeColor="accent1"/>
+          <w:insideV w:val="single" w:sz="8" w:space="0" w:color="4F81BD" w:themeColor="accent1"/>
         </w:tcBorders>
       </w:tcPr>
     </w:tblStylePr>
@@ -4328,7 +8399,7 @@
 </file>
 
 <file path=customXml/itemProps2.xml><?xml version="1.0" encoding="utf-8"?>
-<ds:datastoreItem xmlns:ds="http://schemas.openxmlformats.org/officeDocument/2006/customXml" ds:itemID="{C15E2D62-D9C5-41A0-81F1-9AEE550BFB58}">
+<ds:datastoreItem xmlns:ds="http://schemas.openxmlformats.org/officeDocument/2006/customXml" ds:itemID="{E146209C-2391-46DC-9E78-D72A6E90772F}">
   <ds:schemaRefs>
     <ds:schemaRef ds:uri="http://schemas.openxmlformats.org/officeDocument/2006/bibliography"/>
   </ds:schemaRefs>

</xml_diff>

<commit_message>
Fixed output of commands and methods to be put in the gui instead of console
</commit_message>
<xml_diff>
--- a/SoftwareDoku.docx
+++ b/SoftwareDoku.docx
@@ -236,6 +236,12 @@
                     <w:color w:val="76923C" w:themeColor="accent3" w:themeShade="BF"/>
                   </w:rPr>
                 </w:pPr>
+                <w:r>
+                  <w:rPr>
+                    <w:color w:val="76923C" w:themeColor="accent3" w:themeShade="BF"/>
+                  </w:rPr>
+                  <w:t>Wolfgang Mair</w:t>
+                </w:r>
               </w:p>
             </w:tc>
           </w:tr>
@@ -8399,7 +8405,7 @@
 </file>
 
 <file path=customXml/itemProps2.xml><?xml version="1.0" encoding="utf-8"?>
-<ds:datastoreItem xmlns:ds="http://schemas.openxmlformats.org/officeDocument/2006/customXml" ds:itemID="{E146209C-2391-46DC-9E78-D72A6E90772F}">
+<ds:datastoreItem xmlns:ds="http://schemas.openxmlformats.org/officeDocument/2006/customXml" ds:itemID="{A0EF36A8-D99B-4A16-833C-BA5DE130952B}">
   <ds:schemaRefs>
     <ds:schemaRef ds:uri="http://schemas.openxmlformats.org/officeDocument/2006/bibliography"/>
   </ds:schemaRefs>

</xml_diff>